<commit_message>
aggiunta la parte: People management and team organization nella documentazione
</commit_message>
<xml_diff>
--- a/Documentazione/SW Life cycle.docx
+++ b/Documentazione/SW Life cycle.docx
@@ -1,19 +1,14 @@
 
 <file path=word/document.xml><?xml version="1.0" encoding="utf-8"?>
-<w:document xmlns:wpc="http://schemas.microsoft.com/office/word/2010/wordprocessingCanvas" xmlns:cx="http://schemas.microsoft.com/office/drawing/2014/chartex" xmlns:cx1="http://schemas.microsoft.com/office/drawing/2015/9/8/chartex" xmlns:cx2="http://schemas.microsoft.com/office/drawing/2015/10/21/chartex" xmlns:cx3="http://schemas.microsoft.com/office/drawing/2016/5/9/chartex" xmlns:cx4="http://schemas.microsoft.com/office/drawing/2016/5/10/chartex" xmlns:cx5="http://schemas.microsoft.com/office/drawing/2016/5/11/chartex" xmlns:cx6="http://schemas.microsoft.com/office/drawing/2016/5/12/chartex" xmlns:cx7="http://schemas.microsoft.com/office/drawing/2016/5/13/chartex" xmlns:cx8="http://schemas.microsoft.com/office/drawing/2016/5/14/chartex" xmlns:mc="http://schemas.openxmlformats.org/markup-compatibility/2006" xmlns:aink="http://schemas.microsoft.com/office/drawing/2016/ink" xmlns:am3d="http://schemas.microsoft.com/office/drawing/2017/model3d" xmlns:o="urn:schemas-microsoft-com:office:office" xmlns:oel="http://schemas.microsoft.com/office/2019/extlst" xmlns:r="http://schemas.openxmlformats.org/officeDocument/2006/relationships" xmlns:m="http://schemas.openxmlformats.org/officeDocument/2006/math" xmlns:v="urn:schemas-microsoft-com:vml" xmlns:wp14="http://schemas.microsoft.com/office/word/2010/wordprocessingDrawing" xmlns:wp="http://schemas.openxmlformats.org/drawingml/2006/wordprocessingDrawing" xmlns:w10="urn:schemas-microsoft-com:office:word" xmlns:w="http://schemas.openxmlformats.org/wordprocessingml/2006/main" xmlns:w14="http://schemas.microsoft.com/office/word/2010/wordml" xmlns:w15="http://schemas.microsoft.com/office/word/2012/wordml" xmlns:w16cex="http://schemas.microsoft.com/office/word/2018/wordml/cex" xmlns:w16cid="http://schemas.microsoft.com/office/word/2016/wordml/cid" xmlns:w16="http://schemas.microsoft.com/office/word/2018/wordml" xmlns:w16du="http://schemas.microsoft.com/office/word/2023/wordml/word16du" xmlns:w16sdtdh="http://schemas.microsoft.com/office/word/2020/wordml/sdtdatahash" xmlns:w16se="http://schemas.microsoft.com/office/word/2015/wordml/symex" xmlns:wpg="http://schemas.microsoft.com/office/word/2010/wordprocessingGroup" xmlns:wpi="http://schemas.microsoft.com/office/word/2010/wordprocessingInk" xmlns:wne="http://schemas.microsoft.com/office/word/2006/wordml" xmlns:wps="http://schemas.microsoft.com/office/word/2010/wordprocessingShape" mc:Ignorable="w14 w15 w16se w16cid w16 w16cex w16sdtdh w16du wp14">
+<w:document xmlns:wpc="http://schemas.microsoft.com/office/word/2010/wordprocessingCanvas" xmlns:cx="http://schemas.microsoft.com/office/drawing/2014/chartex" xmlns:cx1="http://schemas.microsoft.com/office/drawing/2015/9/8/chartex" xmlns:cx2="http://schemas.microsoft.com/office/drawing/2015/10/21/chartex" xmlns:cx3="http://schemas.microsoft.com/office/drawing/2016/5/9/chartex" xmlns:cx4="http://schemas.microsoft.com/office/drawing/2016/5/10/chartex" xmlns:cx5="http://schemas.microsoft.com/office/drawing/2016/5/11/chartex" xmlns:cx6="http://schemas.microsoft.com/office/drawing/2016/5/12/chartex" xmlns:cx7="http://schemas.microsoft.com/office/drawing/2016/5/13/chartex" xmlns:cx8="http://schemas.microsoft.com/office/drawing/2016/5/14/chartex" xmlns:mc="http://schemas.openxmlformats.org/markup-compatibility/2006" xmlns:aink="http://schemas.microsoft.com/office/drawing/2016/ink" xmlns:am3d="http://schemas.microsoft.com/office/drawing/2017/model3d" xmlns:o="urn:schemas-microsoft-com:office:office" xmlns:oel="http://schemas.microsoft.com/office/2019/extlst" xmlns:r="http://schemas.openxmlformats.org/officeDocument/2006/relationships" xmlns:m="http://schemas.openxmlformats.org/officeDocument/2006/math" xmlns:v="urn:schemas-microsoft-com:vml" xmlns:wp14="http://schemas.microsoft.com/office/word/2010/wordprocessingDrawing" xmlns:wp="http://schemas.openxmlformats.org/drawingml/2006/wordprocessingDrawing" xmlns:w10="urn:schemas-microsoft-com:office:word" xmlns:w="http://schemas.openxmlformats.org/wordprocessingml/2006/main" xmlns:w14="http://schemas.microsoft.com/office/word/2010/wordml" xmlns:w15="http://schemas.microsoft.com/office/word/2012/wordml" xmlns:w16cex="http://schemas.microsoft.com/office/word/2018/wordml/cex" xmlns:w16cid="http://schemas.microsoft.com/office/word/2016/wordml/cid" xmlns:w16="http://schemas.microsoft.com/office/word/2018/wordml" xmlns:w16du="http://schemas.microsoft.com/office/word/2023/wordml/word16du" xmlns:w16sdtdh="http://schemas.microsoft.com/office/word/2020/wordml/sdtdatahash" xmlns:w16sdtfl="http://schemas.microsoft.com/office/word/2024/wordml/sdtformatlock" xmlns:w16se="http://schemas.microsoft.com/office/word/2015/wordml/symex" xmlns:wpg="http://schemas.microsoft.com/office/word/2010/wordprocessingGroup" xmlns:wpi="http://schemas.microsoft.com/office/word/2010/wordprocessingInk" xmlns:wne="http://schemas.microsoft.com/office/word/2006/wordml" xmlns:wps="http://schemas.microsoft.com/office/word/2010/wordprocessingShape" mc:Ignorable="w14 w15 w16se w16cid w16 w16cex w16sdtdh w16sdtfl w16du wp14">
   <w:body>
     <w:p>
       <w:pPr>
         <w:pStyle w:val="Titolo1"/>
       </w:pPr>
       <w:r>
-        <w:t xml:space="preserve">SW Life </w:t>
-      </w:r>
-      <w:proofErr w:type="spellStart"/>
-      <w:r>
-        <w:t>cycle</w:t>
-      </w:r>
-      <w:proofErr w:type="spellEnd"/>
+        <w:t>SW Life cycle</w:t>
+      </w:r>
     </w:p>
     <w:p/>
     <w:p>
@@ -26,27 +21,7 @@
         <w:rPr>
           <w:rFonts w:ascii="Calibri" w:hAnsi="Calibri" w:cs="Calibri"/>
         </w:rPr>
-        <w:t xml:space="preserve">Come metodo per lo sviluppo del nostro progetto abbiamo utilizzato </w:t>
-      </w:r>
-      <w:proofErr w:type="spellStart"/>
-      <w:r>
-        <w:rPr>
-          <w:rFonts w:ascii="Calibri" w:hAnsi="Calibri" w:cs="Calibri"/>
-        </w:rPr>
-        <w:t>Scrum</w:t>
-      </w:r>
-      <w:proofErr w:type="spellEnd"/>
-      <w:r>
-        <w:rPr>
-          <w:rFonts w:ascii="Calibri" w:hAnsi="Calibri" w:cs="Calibri"/>
-        </w:rPr>
-        <w:t>,</w:t>
-      </w:r>
-      <w:r>
-        <w:rPr>
-          <w:rFonts w:ascii="Calibri" w:hAnsi="Calibri" w:cs="Calibri"/>
-        </w:rPr>
-        <w:t xml:space="preserve"> dividendoci i ruoli, di seguito definiti:</w:t>
+        <w:t>Come metodo per lo sviluppo del nostro progetto abbiamo utilizzato Scrum, dividendoci i ruoli, di seguito definiti:</w:t>
       </w:r>
     </w:p>
     <w:p>
@@ -60,28 +35,12 @@
           <w:rFonts w:ascii="Calibri" w:hAnsi="Calibri" w:cs="Calibri"/>
         </w:rPr>
       </w:pPr>
-      <w:proofErr w:type="spellStart"/>
-      <w:r>
-        <w:rPr>
-          <w:rFonts w:ascii="Calibri" w:hAnsi="Calibri" w:cs="Calibri"/>
-        </w:rPr>
-        <w:t>Scrum</w:t>
-      </w:r>
-      <w:proofErr w:type="spellEnd"/>
-      <w:r>
-        <w:rPr>
-          <w:rFonts w:ascii="Calibri" w:hAnsi="Calibri" w:cs="Calibri"/>
-        </w:rPr>
-        <w:t xml:space="preserve"> master: Leonardo </w:t>
-      </w:r>
-      <w:proofErr w:type="spellStart"/>
-      <w:r>
-        <w:rPr>
-          <w:rFonts w:ascii="Calibri" w:hAnsi="Calibri" w:cs="Calibri"/>
-        </w:rPr>
-        <w:t>Cacciarru</w:t>
-      </w:r>
-      <w:proofErr w:type="spellEnd"/>
+      <w:r>
+        <w:rPr>
+          <w:rFonts w:ascii="Calibri" w:hAnsi="Calibri" w:cs="Calibri"/>
+        </w:rPr>
+        <w:t>Scrum master: Leonardo Cacciarru</w:t>
+      </w:r>
     </w:p>
     <w:p>
       <w:pPr>
@@ -134,30 +93,8 @@
         <w:rPr>
           <w:rFonts w:ascii="Calibri" w:hAnsi="Calibri" w:cs="Calibri"/>
         </w:rPr>
-        <w:t xml:space="preserve">Mourad </w:t>
-      </w:r>
-      <w:proofErr w:type="spellStart"/>
-      <w:r>
-        <w:rPr>
-          <w:rFonts w:ascii="Calibri" w:hAnsi="Calibri" w:cs="Calibri"/>
-        </w:rPr>
-        <w:t>Ait</w:t>
-      </w:r>
-      <w:proofErr w:type="spellEnd"/>
-      <w:r>
-        <w:rPr>
-          <w:rFonts w:ascii="Calibri" w:hAnsi="Calibri" w:cs="Calibri"/>
-        </w:rPr>
-        <w:t xml:space="preserve"> Taleb </w:t>
-      </w:r>
-      <w:proofErr w:type="spellStart"/>
-      <w:r>
-        <w:rPr>
-          <w:rFonts w:ascii="Calibri" w:hAnsi="Calibri" w:cs="Calibri"/>
-        </w:rPr>
-        <w:t>Nasseur</w:t>
-      </w:r>
-      <w:proofErr w:type="spellEnd"/>
+        <w:t>Mourad Ait Taleb Nasseur</w:t>
+      </w:r>
     </w:p>
     <w:p>
       <w:pPr>
@@ -174,126 +111,43 @@
         <w:rPr>
           <w:rFonts w:ascii="Calibri" w:hAnsi="Calibri" w:cs="Calibri"/>
         </w:rPr>
-        <w:t xml:space="preserve">Robert </w:t>
-      </w:r>
-      <w:proofErr w:type="spellStart"/>
-      <w:r>
-        <w:rPr>
-          <w:rFonts w:ascii="Calibri" w:hAnsi="Calibri" w:cs="Calibri"/>
-        </w:rPr>
-        <w:t>Panaite</w:t>
-      </w:r>
-      <w:proofErr w:type="spellEnd"/>
-    </w:p>
-    <w:p>
-      <w:pPr>
-        <w:rPr>
-          <w:rFonts w:ascii="Calibri" w:hAnsi="Calibri" w:cs="Calibri"/>
-        </w:rPr>
-      </w:pPr>
-      <w:r>
-        <w:rPr>
-          <w:rFonts w:ascii="Calibri" w:hAnsi="Calibri" w:cs="Calibri"/>
-        </w:rPr>
-        <w:t xml:space="preserve">Sempre in base allo SCRUM abbiamo definito un product backlog in modo tale da definire e </w:t>
-      </w:r>
-      <w:r>
-        <w:rPr>
-          <w:rFonts w:ascii="Calibri" w:hAnsi="Calibri" w:cs="Calibri"/>
-        </w:rPr>
-        <w:t>categorizzare</w:t>
-      </w:r>
-      <w:r>
-        <w:rPr>
-          <w:rFonts w:ascii="Calibri" w:hAnsi="Calibri" w:cs="Calibri"/>
-        </w:rPr>
-        <w:t xml:space="preserve"> quali funzioni debba avere il nostro progetto, </w:t>
-      </w:r>
-      <w:r>
-        <w:rPr>
-          <w:rFonts w:ascii="Calibri" w:hAnsi="Calibri" w:cs="Calibri"/>
-        </w:rPr>
-        <w:t xml:space="preserve">inizialmente </w:t>
-      </w:r>
-      <w:r>
-        <w:rPr>
-          <w:rFonts w:ascii="Calibri" w:hAnsi="Calibri" w:cs="Calibri"/>
-        </w:rPr>
-        <w:t xml:space="preserve">utilizzando il metodo </w:t>
+        <w:t>Robert Panaite</w:t>
+      </w:r>
+    </w:p>
+    <w:p>
+      <w:pPr>
+        <w:rPr>
+          <w:rFonts w:ascii="Calibri" w:hAnsi="Calibri" w:cs="Calibri"/>
+        </w:rPr>
+      </w:pPr>
+      <w:r>
+        <w:rPr>
+          <w:rFonts w:ascii="Calibri" w:hAnsi="Calibri" w:cs="Calibri"/>
+        </w:rPr>
+        <w:t xml:space="preserve">Sempre in base allo SCRUM abbiamo definito un product backlog in modo tale da definire e categorizzare quali funzioni debba avere il nostro progetto, inizialmente utilizzando il metodo </w:t>
       </w:r>
       <w:hyperlink r:id="rId5" w:history="1">
-        <w:proofErr w:type="spellStart"/>
         <w:r>
           <w:rPr>
             <w:rStyle w:val="Collegamentoipertestuale"/>
             <w:rFonts w:ascii="Calibri" w:hAnsi="Calibri" w:cs="Calibri"/>
           </w:rPr>
-          <w:t>MoS</w:t>
+          <w:t>MoSCoW</w:t>
         </w:r>
+      </w:hyperlink>
+      <w:r>
+        <w:rPr>
+          <w:rFonts w:ascii="Calibri" w:hAnsi="Calibri" w:cs="Calibri"/>
+        </w:rPr>
+        <w:t xml:space="preserve">, in modo tale da scremare le funzioni che ritenevamo inopportune e/o superflue e quali fossero fondamentali per il nostro programma, una volta definito ciò abbiamo creato un’altra tabella sempre in trello con il metodo </w:t>
+      </w:r>
+      <w:hyperlink r:id="rId6" w:history="1">
         <w:r>
           <w:rPr>
             <w:rStyle w:val="Collegamentoipertestuale"/>
             <w:rFonts w:ascii="Calibri" w:hAnsi="Calibri" w:cs="Calibri"/>
           </w:rPr>
-          <w:t>C</w:t>
-        </w:r>
-        <w:r>
-          <w:rPr>
-            <w:rStyle w:val="Collegamentoipertestuale"/>
-            <w:rFonts w:ascii="Calibri" w:hAnsi="Calibri" w:cs="Calibri"/>
-          </w:rPr>
-          <w:t>oW</w:t>
-        </w:r>
-        <w:proofErr w:type="spellEnd"/>
-      </w:hyperlink>
-      <w:r>
-        <w:rPr>
-          <w:rFonts w:ascii="Calibri" w:hAnsi="Calibri" w:cs="Calibri"/>
-        </w:rPr>
-        <w:t>, in modo tale da scremare le funzioni che ritenevamo inopportune e/o superflue e quali fossero fondamentali per il nostro programma, una volta definito ciò abbiamo creato un’altra</w:t>
-      </w:r>
-      <w:r>
-        <w:rPr>
-          <w:rFonts w:ascii="Calibri" w:hAnsi="Calibri" w:cs="Calibri"/>
-        </w:rPr>
-        <w:t xml:space="preserve"> tabella sempre in </w:t>
-      </w:r>
-      <w:proofErr w:type="spellStart"/>
-      <w:r>
-        <w:rPr>
-          <w:rFonts w:ascii="Calibri" w:hAnsi="Calibri" w:cs="Calibri"/>
-        </w:rPr>
-        <w:t>trello</w:t>
-      </w:r>
-      <w:proofErr w:type="spellEnd"/>
-      <w:r>
-        <w:rPr>
-          <w:rFonts w:ascii="Calibri" w:hAnsi="Calibri" w:cs="Calibri"/>
-        </w:rPr>
-        <w:t xml:space="preserve"> con il metodo </w:t>
-      </w:r>
-      <w:hyperlink r:id="rId6" w:history="1">
-        <w:proofErr w:type="spellStart"/>
-        <w:r>
-          <w:rPr>
-            <w:rStyle w:val="Collegamentoipertestuale"/>
-            <w:rFonts w:ascii="Calibri" w:hAnsi="Calibri" w:cs="Calibri"/>
-          </w:rPr>
-          <w:t>Ka</w:t>
-        </w:r>
-        <w:r>
-          <w:rPr>
-            <w:rStyle w:val="Collegamentoipertestuale"/>
-            <w:rFonts w:ascii="Calibri" w:hAnsi="Calibri" w:cs="Calibri"/>
-          </w:rPr>
-          <w:t>n</w:t>
-        </w:r>
-        <w:r>
-          <w:rPr>
-            <w:rStyle w:val="Collegamentoipertestuale"/>
-            <w:rFonts w:ascii="Calibri" w:hAnsi="Calibri" w:cs="Calibri"/>
-          </w:rPr>
-          <w:t>ban</w:t>
+          <w:t>Kanban</w:t>
         </w:r>
       </w:hyperlink>
       <w:r>
@@ -302,7 +156,6 @@
         </w:rPr>
         <w:t>.</w:t>
       </w:r>
-      <w:proofErr w:type="spellEnd"/>
     </w:p>
     <w:p>
       <w:pPr>
@@ -320,13 +173,7 @@
         <w:rPr>
           <w:rFonts w:ascii="Calibri" w:hAnsi="Calibri" w:cs="Calibri"/>
         </w:rPr>
-        <w:t xml:space="preserve"> i vari sprint sotto una scadenza prefissata (normalmente una settimana) ed al termine di questa una riunione con tutti i membri del gruppo presenti </w:t>
-      </w:r>
-      <w:r>
-        <w:rPr>
-          <w:rFonts w:ascii="Calibri" w:hAnsi="Calibri" w:cs="Calibri"/>
-        </w:rPr>
-        <w:t>in modo da redigere lo sprint review</w:t>
+        <w:t xml:space="preserve"> i vari sprint sotto una scadenza prefissata (normalmente una settimana) ed al termine di questa una riunione con tutti i membri del gruppo presenti in modo da redigere lo sprint review</w:t>
       </w:r>
       <w:r>
         <w:rPr>
@@ -402,19 +249,7 @@
         <w:rPr>
           <w:rFonts w:ascii="Calibri" w:hAnsi="Calibri" w:cs="Calibri"/>
         </w:rPr>
-        <w:t xml:space="preserve">In questo sprint sono state realizzate le classi delle carte e altri componenti di gioco, in particolare la gestione degli effetti e dei trigger delle carte stesse. </w:t>
-      </w:r>
-      <w:r>
-        <w:rPr>
-          <w:rFonts w:ascii="Calibri" w:hAnsi="Calibri" w:cs="Calibri"/>
-        </w:rPr>
-        <w:t>Inoltre,</w:t>
-      </w:r>
-      <w:r>
-        <w:rPr>
-          <w:rFonts w:ascii="Calibri" w:hAnsi="Calibri" w:cs="Calibri"/>
-        </w:rPr>
-        <w:t xml:space="preserve"> sono stati completati tutti i file JSON e sono stati realizzati i diagrammi dei casi d’uso e della macchina a stati.</w:t>
+        <w:t>In questo sprint sono state realizzate le classi delle carte e altri componenti di gioco, in particolare la gestione degli effetti e dei trigger delle carte stesse. Inoltre, sono stati completati tutti i file JSON e sono stati realizzati i diagrammi dei casi d’uso e della macchina a stati.</w:t>
       </w:r>
     </w:p>
     <w:p>
@@ -437,6 +272,306 @@
         <w:t>Sprint 3 con scadenza 5/12/2025</w:t>
       </w:r>
     </w:p>
+    <w:p>
+      <w:pPr>
+        <w:rPr>
+          <w:rFonts w:ascii="Calibri" w:hAnsi="Calibri" w:cs="Calibri"/>
+        </w:rPr>
+      </w:pPr>
+    </w:p>
+    <w:p>
+      <w:pPr>
+        <w:rPr>
+          <w:rFonts w:ascii="Calibri" w:hAnsi="Calibri" w:cs="Calibri"/>
+        </w:rPr>
+      </w:pPr>
+      <w:r>
+        <w:rPr>
+          <w:rFonts w:ascii="Calibri" w:hAnsi="Calibri" w:cs="Calibri"/>
+          <w:sz w:val="40"/>
+          <w:szCs w:val="40"/>
+        </w:rPr>
+        <w:t>Configuration managment</w:t>
+      </w:r>
+      <w:r>
+        <w:rPr>
+          <w:rFonts w:ascii="Calibri" w:hAnsi="Calibri" w:cs="Calibri"/>
+        </w:rPr>
+        <w:t xml:space="preserve"> (da fare:</w:t>
+      </w:r>
+      <w:r>
+        <w:rPr>
+          <w:rFonts w:ascii="Calibri" w:hAnsi="Calibri" w:cs="Calibri"/>
+        </w:rPr>
+        <w:t xml:space="preserve"> Robert Panaite</w:t>
+      </w:r>
+      <w:r>
+        <w:rPr>
+          <w:rFonts w:ascii="Calibri" w:hAnsi="Calibri" w:cs="Calibri"/>
+        </w:rPr>
+        <w:t>)</w:t>
+      </w:r>
+    </w:p>
+    <w:p>
+      <w:pPr>
+        <w:rPr>
+          <w:rFonts w:ascii="Calibri" w:hAnsi="Calibri" w:cs="Calibri"/>
+        </w:rPr>
+      </w:pPr>
+    </w:p>
+    <w:p>
+      <w:pPr>
+        <w:rPr>
+          <w:rFonts w:ascii="Calibri" w:hAnsi="Calibri" w:cs="Calibri"/>
+          <w:sz w:val="40"/>
+          <w:szCs w:val="40"/>
+        </w:rPr>
+      </w:pPr>
+      <w:r>
+        <w:rPr>
+          <w:rFonts w:ascii="Calibri" w:hAnsi="Calibri" w:cs="Calibri"/>
+          <w:sz w:val="40"/>
+          <w:szCs w:val="40"/>
+        </w:rPr>
+        <w:lastRenderedPageBreak/>
+        <w:t>People Management and Team Organization</w:t>
+      </w:r>
+    </w:p>
+    <w:p>
+      <w:pPr>
+        <w:rPr>
+          <w:rFonts w:ascii="Calibri" w:hAnsi="Calibri" w:cs="Calibri"/>
+        </w:rPr>
+      </w:pPr>
+    </w:p>
+    <w:p>
+      <w:pPr>
+        <w:rPr>
+          <w:rFonts w:ascii="Calibri" w:hAnsi="Calibri" w:cs="Calibri"/>
+        </w:rPr>
+      </w:pPr>
+      <w:proofErr w:type="gramStart"/>
+      <w:r>
+        <w:rPr>
+          <w:rFonts w:ascii="Calibri" w:hAnsi="Calibri" w:cs="Calibri"/>
+        </w:rPr>
+        <w:t>Il team</w:t>
+      </w:r>
+      <w:proofErr w:type="gramEnd"/>
+      <w:r>
+        <w:rPr>
+          <w:rFonts w:ascii="Calibri" w:hAnsi="Calibri" w:cs="Calibri"/>
+        </w:rPr>
+        <w:t xml:space="preserve"> di progetto è composto da quattro membri:</w:t>
+      </w:r>
+    </w:p>
+    <w:p>
+      <w:pPr>
+        <w:rPr>
+          <w:rFonts w:ascii="Calibri" w:hAnsi="Calibri" w:cs="Calibri"/>
+        </w:rPr>
+      </w:pPr>
+      <w:r>
+        <w:rPr>
+          <w:rFonts w:ascii="Calibri" w:hAnsi="Calibri" w:cs="Calibri"/>
+        </w:rPr>
+        <w:tab/>
+        <w:t>•</w:t>
+      </w:r>
+      <w:r>
+        <w:rPr>
+          <w:rFonts w:ascii="Calibri" w:hAnsi="Calibri" w:cs="Calibri"/>
+        </w:rPr>
+        <w:tab/>
+        <w:t>Leonardo Cacciarru – Scrum Master</w:t>
+      </w:r>
+    </w:p>
+    <w:p>
+      <w:pPr>
+        <w:rPr>
+          <w:rFonts w:ascii="Calibri" w:hAnsi="Calibri" w:cs="Calibri"/>
+        </w:rPr>
+      </w:pPr>
+      <w:r>
+        <w:rPr>
+          <w:rFonts w:ascii="Calibri" w:hAnsi="Calibri" w:cs="Calibri"/>
+        </w:rPr>
+        <w:tab/>
+        <w:t>•</w:t>
+      </w:r>
+      <w:r>
+        <w:rPr>
+          <w:rFonts w:ascii="Calibri" w:hAnsi="Calibri" w:cs="Calibri"/>
+        </w:rPr>
+        <w:tab/>
+        <w:t>Joele Armati – Product Backlog Manager</w:t>
+      </w:r>
+    </w:p>
+    <w:p>
+      <w:pPr>
+        <w:rPr>
+          <w:rFonts w:ascii="Calibri" w:hAnsi="Calibri" w:cs="Calibri"/>
+        </w:rPr>
+      </w:pPr>
+      <w:r>
+        <w:rPr>
+          <w:rFonts w:ascii="Calibri" w:hAnsi="Calibri" w:cs="Calibri"/>
+        </w:rPr>
+        <w:tab/>
+        <w:t>•</w:t>
+      </w:r>
+      <w:r>
+        <w:rPr>
+          <w:rFonts w:ascii="Calibri" w:hAnsi="Calibri" w:cs="Calibri"/>
+        </w:rPr>
+        <w:tab/>
+        <w:t>Mourad Ait Taleb Nasseur – Developer</w:t>
+      </w:r>
+    </w:p>
+    <w:p>
+      <w:pPr>
+        <w:rPr>
+          <w:rFonts w:ascii="Calibri" w:hAnsi="Calibri" w:cs="Calibri"/>
+        </w:rPr>
+      </w:pPr>
+      <w:r>
+        <w:rPr>
+          <w:rFonts w:ascii="Calibri" w:hAnsi="Calibri" w:cs="Calibri"/>
+        </w:rPr>
+        <w:tab/>
+        <w:t>•</w:t>
+      </w:r>
+      <w:r>
+        <w:rPr>
+          <w:rFonts w:ascii="Calibri" w:hAnsi="Calibri" w:cs="Calibri"/>
+        </w:rPr>
+        <w:tab/>
+        <w:t>Robert Panaite – Developer</w:t>
+      </w:r>
+    </w:p>
+    <w:p>
+      <w:pPr>
+        <w:rPr>
+          <w:rFonts w:ascii="Calibri" w:hAnsi="Calibri" w:cs="Calibri"/>
+        </w:rPr>
+      </w:pPr>
+    </w:p>
+    <w:p>
+      <w:pPr>
+        <w:rPr>
+          <w:rFonts w:ascii="Calibri" w:hAnsi="Calibri" w:cs="Calibri"/>
+        </w:rPr>
+      </w:pPr>
+      <w:r>
+        <w:rPr>
+          <w:rFonts w:ascii="Calibri" w:hAnsi="Calibri" w:cs="Calibri"/>
+        </w:rPr>
+        <w:t xml:space="preserve">Il ruolo di Scrum Master è ricoperto da Leonardo Cacciarru, che ha facilitato il lavoro </w:t>
+      </w:r>
+      <w:proofErr w:type="gramStart"/>
+      <w:r>
+        <w:rPr>
+          <w:rFonts w:ascii="Calibri" w:hAnsi="Calibri" w:cs="Calibri"/>
+        </w:rPr>
+        <w:t>del team</w:t>
+      </w:r>
+      <w:proofErr w:type="gramEnd"/>
+      <w:r>
+        <w:rPr>
+          <w:rFonts w:ascii="Calibri" w:hAnsi="Calibri" w:cs="Calibri"/>
+        </w:rPr>
+        <w:t xml:space="preserve"> e ha garantito il rispetto del framework Scrum. Inoltre, Leonardo ha sviluppato tutte le classi relative alla gestione degli effetti delle carte e ha supportato </w:t>
+      </w:r>
+      <w:proofErr w:type="gramStart"/>
+      <w:r>
+        <w:rPr>
+          <w:rFonts w:ascii="Calibri" w:hAnsi="Calibri" w:cs="Calibri"/>
+        </w:rPr>
+        <w:t>il team</w:t>
+      </w:r>
+      <w:proofErr w:type="gramEnd"/>
+      <w:r>
+        <w:rPr>
+          <w:rFonts w:ascii="Calibri" w:hAnsi="Calibri" w:cs="Calibri"/>
+        </w:rPr>
+        <w:t xml:space="preserve"> nella definizione dei file JSON contenenti i dati delle carte, contribuendo alla comprensione e alla corretta implementazione della logica di gioco.</w:t>
+      </w:r>
+    </w:p>
+    <w:p>
+      <w:pPr>
+        <w:rPr>
+          <w:rFonts w:ascii="Calibri" w:hAnsi="Calibri" w:cs="Calibri"/>
+        </w:rPr>
+      </w:pPr>
+    </w:p>
+    <w:p>
+      <w:pPr>
+        <w:rPr>
+          <w:rFonts w:ascii="Calibri" w:hAnsi="Calibri" w:cs="Calibri"/>
+        </w:rPr>
+      </w:pPr>
+      <w:r>
+        <w:rPr>
+          <w:rFonts w:ascii="Calibri" w:hAnsi="Calibri" w:cs="Calibri"/>
+        </w:rPr>
+        <w:t>Mourad Ait Taleb Nasseur ha sviluppato i file JSON e le classi associate alle carte di tipo Arti Oscure, Incantesimo e Luogo, contribuendo alla struttura dei contenuti di gioco.</w:t>
+      </w:r>
+    </w:p>
+    <w:p>
+      <w:pPr>
+        <w:rPr>
+          <w:rFonts w:ascii="Calibri" w:hAnsi="Calibri" w:cs="Calibri"/>
+        </w:rPr>
+      </w:pPr>
+    </w:p>
+    <w:p>
+      <w:pPr>
+        <w:rPr>
+          <w:rFonts w:ascii="Calibri" w:hAnsi="Calibri" w:cs="Calibri"/>
+        </w:rPr>
+      </w:pPr>
+      <w:r>
+        <w:rPr>
+          <w:rFonts w:ascii="Calibri" w:hAnsi="Calibri" w:cs="Calibri"/>
+        </w:rPr>
+        <w:t>Joele Armati, in qualità di responsabile del Product Backlog, ha curato la raccolta e la definizione dei requisiti. Sul lato tecnico, ha realizzato i file JSON relativi alle carte Oggetto, Alleato ed Eroe, oltre a quello dei Dadi, implementando inoltre le rispettive classi.</w:t>
+      </w:r>
+    </w:p>
+    <w:p>
+      <w:pPr>
+        <w:rPr>
+          <w:rFonts w:ascii="Calibri" w:hAnsi="Calibri" w:cs="Calibri"/>
+        </w:rPr>
+      </w:pPr>
+    </w:p>
+    <w:p>
+      <w:pPr>
+        <w:rPr>
+          <w:rFonts w:ascii="Calibri" w:hAnsi="Calibri" w:cs="Calibri"/>
+        </w:rPr>
+      </w:pPr>
+      <w:r>
+        <w:rPr>
+          <w:rFonts w:ascii="Calibri" w:hAnsi="Calibri" w:cs="Calibri"/>
+        </w:rPr>
+        <w:t>Robert Panaite si è occupato dello sviluppo del file JSON relativo alle carte Malvagio e dell’implementazione della relativa classe, completando così il set delle tipologie di carte del gioco.</w:t>
+      </w:r>
+    </w:p>
+    <w:p>
+      <w:pPr>
+        <w:rPr>
+          <w:rFonts w:ascii="Calibri" w:hAnsi="Calibri" w:cs="Calibri"/>
+        </w:rPr>
+      </w:pPr>
+    </w:p>
+    <w:p>
+      <w:pPr>
+        <w:rPr>
+          <w:rFonts w:ascii="Calibri" w:hAnsi="Calibri" w:cs="Calibri"/>
+        </w:rPr>
+      </w:pPr>
+    </w:p>
+    <w:p/>
     <w:p/>
     <w:sectPr>
       <w:pgSz w:w="11906" w:h="16838"/>
@@ -449,7 +584,7 @@
 </file>
 
 <file path=word/numbering.xml><?xml version="1.0" encoding="utf-8"?>
-<w:numbering xmlns:wpc="http://schemas.microsoft.com/office/word/2010/wordprocessingCanvas" xmlns:cx="http://schemas.microsoft.com/office/drawing/2014/chartex" xmlns:cx1="http://schemas.microsoft.com/office/drawing/2015/9/8/chartex" xmlns:cx2="http://schemas.microsoft.com/office/drawing/2015/10/21/chartex" xmlns:cx3="http://schemas.microsoft.com/office/drawing/2016/5/9/chartex" xmlns:cx4="http://schemas.microsoft.com/office/drawing/2016/5/10/chartex" xmlns:cx5="http://schemas.microsoft.com/office/drawing/2016/5/11/chartex" xmlns:cx6="http://schemas.microsoft.com/office/drawing/2016/5/12/chartex" xmlns:cx7="http://schemas.microsoft.com/office/drawing/2016/5/13/chartex" xmlns:cx8="http://schemas.microsoft.com/office/drawing/2016/5/14/chartex" xmlns:mc="http://schemas.openxmlformats.org/markup-compatibility/2006" xmlns:aink="http://schemas.microsoft.com/office/drawing/2016/ink" xmlns:am3d="http://schemas.microsoft.com/office/drawing/2017/model3d" xmlns:o="urn:schemas-microsoft-com:office:office" xmlns:oel="http://schemas.microsoft.com/office/2019/extlst" xmlns:r="http://schemas.openxmlformats.org/officeDocument/2006/relationships" xmlns:m="http://schemas.openxmlformats.org/officeDocument/2006/math" xmlns:v="urn:schemas-microsoft-com:vml" xmlns:wp14="http://schemas.microsoft.com/office/word/2010/wordprocessingDrawing" xmlns:wp="http://schemas.openxmlformats.org/drawingml/2006/wordprocessingDrawing" xmlns:w10="urn:schemas-microsoft-com:office:word" xmlns:w="http://schemas.openxmlformats.org/wordprocessingml/2006/main" xmlns:w14="http://schemas.microsoft.com/office/word/2010/wordml" xmlns:w15="http://schemas.microsoft.com/office/word/2012/wordml" xmlns:w16cex="http://schemas.microsoft.com/office/word/2018/wordml/cex" xmlns:w16cid="http://schemas.microsoft.com/office/word/2016/wordml/cid" xmlns:w16="http://schemas.microsoft.com/office/word/2018/wordml" xmlns:w16du="http://schemas.microsoft.com/office/word/2023/wordml/word16du" xmlns:w16sdtdh="http://schemas.microsoft.com/office/word/2020/wordml/sdtdatahash" xmlns:w16se="http://schemas.microsoft.com/office/word/2015/wordml/symex" xmlns:wpg="http://schemas.microsoft.com/office/word/2010/wordprocessingGroup" xmlns:wpi="http://schemas.microsoft.com/office/word/2010/wordprocessingInk" xmlns:wne="http://schemas.microsoft.com/office/word/2006/wordml" xmlns:wps="http://schemas.microsoft.com/office/word/2010/wordprocessingShape" mc:Ignorable="w14 w15 w16se w16cid w16 w16cex w16sdtdh w16du wp14">
+<w:numbering xmlns:wpc="http://schemas.microsoft.com/office/word/2010/wordprocessingCanvas" xmlns:cx="http://schemas.microsoft.com/office/drawing/2014/chartex" xmlns:cx1="http://schemas.microsoft.com/office/drawing/2015/9/8/chartex" xmlns:cx2="http://schemas.microsoft.com/office/drawing/2015/10/21/chartex" xmlns:cx3="http://schemas.microsoft.com/office/drawing/2016/5/9/chartex" xmlns:cx4="http://schemas.microsoft.com/office/drawing/2016/5/10/chartex" xmlns:cx5="http://schemas.microsoft.com/office/drawing/2016/5/11/chartex" xmlns:cx6="http://schemas.microsoft.com/office/drawing/2016/5/12/chartex" xmlns:cx7="http://schemas.microsoft.com/office/drawing/2016/5/13/chartex" xmlns:cx8="http://schemas.microsoft.com/office/drawing/2016/5/14/chartex" xmlns:mc="http://schemas.openxmlformats.org/markup-compatibility/2006" xmlns:aink="http://schemas.microsoft.com/office/drawing/2016/ink" xmlns:am3d="http://schemas.microsoft.com/office/drawing/2017/model3d" xmlns:o="urn:schemas-microsoft-com:office:office" xmlns:oel="http://schemas.microsoft.com/office/2019/extlst" xmlns:r="http://schemas.openxmlformats.org/officeDocument/2006/relationships" xmlns:m="http://schemas.openxmlformats.org/officeDocument/2006/math" xmlns:v="urn:schemas-microsoft-com:vml" xmlns:wp14="http://schemas.microsoft.com/office/word/2010/wordprocessingDrawing" xmlns:wp="http://schemas.openxmlformats.org/drawingml/2006/wordprocessingDrawing" xmlns:w10="urn:schemas-microsoft-com:office:word" xmlns:w="http://schemas.openxmlformats.org/wordprocessingml/2006/main" xmlns:w14="http://schemas.microsoft.com/office/word/2010/wordml" xmlns:w15="http://schemas.microsoft.com/office/word/2012/wordml" xmlns:w16cex="http://schemas.microsoft.com/office/word/2018/wordml/cex" xmlns:w16cid="http://schemas.microsoft.com/office/word/2016/wordml/cid" xmlns:w16="http://schemas.microsoft.com/office/word/2018/wordml" xmlns:w16du="http://schemas.microsoft.com/office/word/2023/wordml/word16du" xmlns:w16sdtdh="http://schemas.microsoft.com/office/word/2020/wordml/sdtdatahash" xmlns:w16sdtfl="http://schemas.microsoft.com/office/word/2024/wordml/sdtformatlock" xmlns:w16se="http://schemas.microsoft.com/office/word/2015/wordml/symex" xmlns:wpg="http://schemas.microsoft.com/office/word/2010/wordprocessingGroup" xmlns:wpi="http://schemas.microsoft.com/office/word/2010/wordprocessingInk" xmlns:wne="http://schemas.microsoft.com/office/word/2006/wordml" xmlns:wps="http://schemas.microsoft.com/office/word/2010/wordprocessingShape" mc:Ignorable="w14 w15 w16se w16cid w16 w16cex w16sdtdh w16sdtfl w16du wp14">
   <w:abstractNum w:abstractNumId="0" w15:restartNumberingAfterBreak="0">
     <w:nsid w:val="1CEA0425"/>
     <w:multiLevelType w:val="hybridMultilevel"/>
@@ -569,7 +704,7 @@
 </file>
 
 <file path=word/styles.xml><?xml version="1.0" encoding="utf-8"?>
-<w:styles xmlns:mc="http://schemas.openxmlformats.org/markup-compatibility/2006" xmlns:r="http://schemas.openxmlformats.org/officeDocument/2006/relationships" xmlns:w="http://schemas.openxmlformats.org/wordprocessingml/2006/main" xmlns:w14="http://schemas.microsoft.com/office/word/2010/wordml" xmlns:w15="http://schemas.microsoft.com/office/word/2012/wordml" xmlns:w16cex="http://schemas.microsoft.com/office/word/2018/wordml/cex" xmlns:w16cid="http://schemas.microsoft.com/office/word/2016/wordml/cid" xmlns:w16="http://schemas.microsoft.com/office/word/2018/wordml" xmlns:w16du="http://schemas.microsoft.com/office/word/2023/wordml/word16du" xmlns:w16sdtdh="http://schemas.microsoft.com/office/word/2020/wordml/sdtdatahash" xmlns:w16se="http://schemas.microsoft.com/office/word/2015/wordml/symex" mc:Ignorable="w14 w15 w16se w16cid w16 w16cex w16sdtdh w16du">
+<w:styles xmlns:mc="http://schemas.openxmlformats.org/markup-compatibility/2006" xmlns:r="http://schemas.openxmlformats.org/officeDocument/2006/relationships" xmlns:w="http://schemas.openxmlformats.org/wordprocessingml/2006/main" xmlns:w14="http://schemas.microsoft.com/office/word/2010/wordml" xmlns:w15="http://schemas.microsoft.com/office/word/2012/wordml" xmlns:w16cex="http://schemas.microsoft.com/office/word/2018/wordml/cex" xmlns:w16cid="http://schemas.microsoft.com/office/word/2016/wordml/cid" xmlns:w16="http://schemas.microsoft.com/office/word/2018/wordml" xmlns:w16du="http://schemas.microsoft.com/office/word/2023/wordml/word16du" xmlns:w16sdtdh="http://schemas.microsoft.com/office/word/2020/wordml/sdtdatahash" xmlns:w16sdtfl="http://schemas.microsoft.com/office/word/2024/wordml/sdtformatlock" xmlns:w16se="http://schemas.microsoft.com/office/word/2015/wordml/symex" mc:Ignorable="w14 w15 w16se w16cid w16 w16cex w16sdtdh w16sdtfl w16du">
   <w:docDefaults>
     <w:rPrDefault>
       <w:rPr>
@@ -1171,6 +1306,7 @@
   <w:style w:type="character" w:default="1" w:styleId="Carpredefinitoparagrafo">
     <w:name w:val="Default Paragraph Font"/>
     <w:uiPriority w:val="1"/>
+    <w:semiHidden/>
     <w:unhideWhenUsed/>
   </w:style>
   <w:style w:type="table" w:default="1" w:styleId="Tabellanormale">

</xml_diff>

<commit_message>
Completamento primi casi di test
</commit_message>
<xml_diff>
--- a/Documentazione/SW Life cycle.docx
+++ b/Documentazione/SW Life cycle.docx
@@ -7,8 +7,13 @@
         <w:pStyle w:val="Titolo1"/>
       </w:pPr>
       <w:r>
-        <w:t>SW Life cycle</w:t>
-      </w:r>
+        <w:t xml:space="preserve">SW Life </w:t>
+      </w:r>
+      <w:proofErr w:type="spellStart"/>
+      <w:r>
+        <w:t>cycle</w:t>
+      </w:r>
+      <w:proofErr w:type="spellEnd"/>
     </w:p>
     <w:p/>
     <w:p>
@@ -21,7 +26,21 @@
         <w:rPr>
           <w:rFonts w:ascii="Calibri" w:hAnsi="Calibri" w:cs="Calibri"/>
         </w:rPr>
-        <w:t>Come metodo per lo sviluppo del nostro progetto abbiamo utilizzato Scrum, dividendoci i ruoli, di seguito definiti:</w:t>
+        <w:t xml:space="preserve">Come metodo per lo sviluppo del nostro progetto abbiamo utilizzato </w:t>
+      </w:r>
+      <w:proofErr w:type="spellStart"/>
+      <w:r>
+        <w:rPr>
+          <w:rFonts w:ascii="Calibri" w:hAnsi="Calibri" w:cs="Calibri"/>
+        </w:rPr>
+        <w:t>Scrum</w:t>
+      </w:r>
+      <w:proofErr w:type="spellEnd"/>
+      <w:r>
+        <w:rPr>
+          <w:rFonts w:ascii="Calibri" w:hAnsi="Calibri" w:cs="Calibri"/>
+        </w:rPr>
+        <w:t>, dividendoci i ruoli, di seguito definiti:</w:t>
       </w:r>
     </w:p>
     <w:p>
@@ -35,12 +54,28 @@
           <w:rFonts w:ascii="Calibri" w:hAnsi="Calibri" w:cs="Calibri"/>
         </w:rPr>
       </w:pPr>
-      <w:r>
-        <w:rPr>
-          <w:rFonts w:ascii="Calibri" w:hAnsi="Calibri" w:cs="Calibri"/>
-        </w:rPr>
-        <w:t>Scrum master: Leonardo Cacciarru</w:t>
-      </w:r>
+      <w:proofErr w:type="spellStart"/>
+      <w:r>
+        <w:rPr>
+          <w:rFonts w:ascii="Calibri" w:hAnsi="Calibri" w:cs="Calibri"/>
+        </w:rPr>
+        <w:t>Scrum</w:t>
+      </w:r>
+      <w:proofErr w:type="spellEnd"/>
+      <w:r>
+        <w:rPr>
+          <w:rFonts w:ascii="Calibri" w:hAnsi="Calibri" w:cs="Calibri"/>
+        </w:rPr>
+        <w:t xml:space="preserve"> master: Leonardo </w:t>
+      </w:r>
+      <w:proofErr w:type="spellStart"/>
+      <w:r>
+        <w:rPr>
+          <w:rFonts w:ascii="Calibri" w:hAnsi="Calibri" w:cs="Calibri"/>
+        </w:rPr>
+        <w:t>Cacciarru</w:t>
+      </w:r>
+      <w:proofErr w:type="spellEnd"/>
     </w:p>
     <w:p>
       <w:pPr>
@@ -93,8 +128,30 @@
         <w:rPr>
           <w:rFonts w:ascii="Calibri" w:hAnsi="Calibri" w:cs="Calibri"/>
         </w:rPr>
-        <w:t>Mourad Ait Taleb Nasseur</w:t>
-      </w:r>
+        <w:t xml:space="preserve">Mourad </w:t>
+      </w:r>
+      <w:proofErr w:type="spellStart"/>
+      <w:r>
+        <w:rPr>
+          <w:rFonts w:ascii="Calibri" w:hAnsi="Calibri" w:cs="Calibri"/>
+        </w:rPr>
+        <w:t>Ait</w:t>
+      </w:r>
+      <w:proofErr w:type="spellEnd"/>
+      <w:r>
+        <w:rPr>
+          <w:rFonts w:ascii="Calibri" w:hAnsi="Calibri" w:cs="Calibri"/>
+        </w:rPr>
+        <w:t xml:space="preserve"> Taleb </w:t>
+      </w:r>
+      <w:proofErr w:type="spellStart"/>
+      <w:r>
+        <w:rPr>
+          <w:rFonts w:ascii="Calibri" w:hAnsi="Calibri" w:cs="Calibri"/>
+        </w:rPr>
+        <w:t>Nasseur</w:t>
+      </w:r>
+      <w:proofErr w:type="spellEnd"/>
     </w:p>
     <w:p>
       <w:pPr>
@@ -111,8 +168,16 @@
         <w:rPr>
           <w:rFonts w:ascii="Calibri" w:hAnsi="Calibri" w:cs="Calibri"/>
         </w:rPr>
-        <w:t>Robert Panaite</w:t>
-      </w:r>
+        <w:t xml:space="preserve">Robert </w:t>
+      </w:r>
+      <w:proofErr w:type="spellStart"/>
+      <w:r>
+        <w:rPr>
+          <w:rFonts w:ascii="Calibri" w:hAnsi="Calibri" w:cs="Calibri"/>
+        </w:rPr>
+        <w:t>Panaite</w:t>
+      </w:r>
+      <w:proofErr w:type="spellEnd"/>
     </w:p>
     <w:p>
       <w:pPr>
@@ -127,6 +192,7 @@
         <w:t xml:space="preserve">Sempre in base allo SCRUM abbiamo definito un product backlog in modo tale da definire e categorizzare quali funzioni debba avere il nostro progetto, inizialmente utilizzando il metodo </w:t>
       </w:r>
       <w:hyperlink r:id="rId5" w:history="1">
+        <w:proofErr w:type="spellStart"/>
         <w:r>
           <w:rPr>
             <w:rStyle w:val="Collegamentoipertestuale"/>
@@ -134,14 +200,30 @@
           </w:rPr>
           <w:t>MoSCoW</w:t>
         </w:r>
+        <w:proofErr w:type="spellEnd"/>
       </w:hyperlink>
       <w:r>
         <w:rPr>
           <w:rFonts w:ascii="Calibri" w:hAnsi="Calibri" w:cs="Calibri"/>
         </w:rPr>
-        <w:t xml:space="preserve">, in modo tale da scremare le funzioni che ritenevamo inopportune e/o superflue e quali fossero fondamentali per il nostro programma, una volta definito ciò abbiamo creato un’altra tabella sempre in trello con il metodo </w:t>
+        <w:t xml:space="preserve">, in modo tale da scremare le funzioni che ritenevamo inopportune e/o superflue e quali fossero fondamentali per il nostro programma, una volta definito ciò abbiamo creato un’altra tabella sempre in </w:t>
+      </w:r>
+      <w:proofErr w:type="spellStart"/>
+      <w:r>
+        <w:rPr>
+          <w:rFonts w:ascii="Calibri" w:hAnsi="Calibri" w:cs="Calibri"/>
+        </w:rPr>
+        <w:t>trello</w:t>
+      </w:r>
+      <w:proofErr w:type="spellEnd"/>
+      <w:r>
+        <w:rPr>
+          <w:rFonts w:ascii="Calibri" w:hAnsi="Calibri" w:cs="Calibri"/>
+        </w:rPr>
+        <w:t xml:space="preserve"> con il metodo </w:t>
       </w:r>
       <w:hyperlink r:id="rId6" w:history="1">
+        <w:proofErr w:type="spellStart"/>
         <w:r>
           <w:rPr>
             <w:rStyle w:val="Collegamentoipertestuale"/>
@@ -149,6 +231,7 @@
           </w:rPr>
           <w:t>Kanban</w:t>
         </w:r>
+        <w:proofErr w:type="spellEnd"/>
       </w:hyperlink>
       <w:r>
         <w:rPr>
@@ -278,62 +361,281 @@
           <w:rFonts w:ascii="Calibri" w:hAnsi="Calibri" w:cs="Calibri"/>
         </w:rPr>
       </w:pPr>
-    </w:p>
-    <w:p>
-      <w:pPr>
-        <w:rPr>
-          <w:rFonts w:ascii="Calibri" w:hAnsi="Calibri" w:cs="Calibri"/>
-        </w:rPr>
-      </w:pPr>
+      <w:r>
+        <w:rPr>
+          <w:rFonts w:ascii="Calibri" w:hAnsi="Calibri" w:cs="Calibri"/>
+        </w:rPr>
+        <w:t xml:space="preserve">In questo sprint è stato redatto il Project Plan e consegnato, e sono stati iniziati a implementare il </w:t>
+      </w:r>
+      <w:proofErr w:type="spellStart"/>
+      <w:r>
+        <w:rPr>
+          <w:rFonts w:ascii="Calibri" w:hAnsi="Calibri" w:cs="Calibri"/>
+        </w:rPr>
+        <w:t>sequence</w:t>
+      </w:r>
+      <w:proofErr w:type="spellEnd"/>
+      <w:r>
+        <w:rPr>
+          <w:rFonts w:ascii="Calibri" w:hAnsi="Calibri" w:cs="Calibri"/>
+        </w:rPr>
+        <w:t xml:space="preserve"> </w:t>
+      </w:r>
+      <w:proofErr w:type="spellStart"/>
+      <w:r>
+        <w:rPr>
+          <w:rFonts w:ascii="Calibri" w:hAnsi="Calibri" w:cs="Calibri"/>
+        </w:rPr>
+        <w:t>diagram</w:t>
+      </w:r>
+      <w:proofErr w:type="spellEnd"/>
+      <w:r>
+        <w:rPr>
+          <w:rFonts w:ascii="Calibri" w:hAnsi="Calibri" w:cs="Calibri"/>
+        </w:rPr>
+        <w:t xml:space="preserve">, il </w:t>
+      </w:r>
+      <w:proofErr w:type="spellStart"/>
+      <w:r>
+        <w:rPr>
+          <w:rFonts w:ascii="Calibri" w:hAnsi="Calibri" w:cs="Calibri"/>
+        </w:rPr>
+        <w:t>temporal</w:t>
+      </w:r>
+      <w:proofErr w:type="spellEnd"/>
+      <w:r>
+        <w:rPr>
+          <w:rFonts w:ascii="Calibri" w:hAnsi="Calibri" w:cs="Calibri"/>
+        </w:rPr>
+        <w:t xml:space="preserve"> </w:t>
+      </w:r>
+      <w:proofErr w:type="spellStart"/>
+      <w:r>
+        <w:rPr>
+          <w:rFonts w:ascii="Calibri" w:hAnsi="Calibri" w:cs="Calibri"/>
+        </w:rPr>
+        <w:t>diagram</w:t>
+      </w:r>
+      <w:proofErr w:type="spellEnd"/>
+      <w:r>
+        <w:rPr>
+          <w:rFonts w:ascii="Calibri" w:hAnsi="Calibri" w:cs="Calibri"/>
+        </w:rPr>
+        <w:t xml:space="preserve"> e il </w:t>
+      </w:r>
+      <w:proofErr w:type="spellStart"/>
+      <w:r>
+        <w:rPr>
+          <w:rFonts w:ascii="Calibri" w:hAnsi="Calibri" w:cs="Calibri"/>
+        </w:rPr>
+        <w:t>communication</w:t>
+      </w:r>
+      <w:proofErr w:type="spellEnd"/>
+      <w:r>
+        <w:rPr>
+          <w:rFonts w:ascii="Calibri" w:hAnsi="Calibri" w:cs="Calibri"/>
+        </w:rPr>
+        <w:t xml:space="preserve"> </w:t>
+      </w:r>
+      <w:proofErr w:type="spellStart"/>
+      <w:r>
+        <w:rPr>
+          <w:rFonts w:ascii="Calibri" w:hAnsi="Calibri" w:cs="Calibri"/>
+        </w:rPr>
+        <w:t>diagram</w:t>
+      </w:r>
+      <w:proofErr w:type="spellEnd"/>
+      <w:r>
+        <w:rPr>
+          <w:rFonts w:ascii="Calibri" w:hAnsi="Calibri" w:cs="Calibri"/>
+        </w:rPr>
+        <w:t>.</w:t>
+      </w:r>
+    </w:p>
+    <w:p>
+      <w:pPr>
+        <w:rPr>
+          <w:rFonts w:ascii="Calibri" w:hAnsi="Calibri" w:cs="Calibri"/>
+        </w:rPr>
+      </w:pPr>
+    </w:p>
+    <w:p>
+      <w:pPr>
+        <w:rPr>
+          <w:rFonts w:ascii="Calibri" w:hAnsi="Calibri" w:cs="Calibri"/>
+        </w:rPr>
+      </w:pPr>
+      <w:r>
+        <w:rPr>
+          <w:rFonts w:ascii="Calibri" w:hAnsi="Calibri" w:cs="Calibri"/>
+        </w:rPr>
+        <w:lastRenderedPageBreak/>
+        <w:t>Sprint 4 con scadenza 12/12/2025</w:t>
+      </w:r>
+    </w:p>
+    <w:p>
+      <w:pPr>
+        <w:rPr>
+          <w:rFonts w:ascii="Calibri" w:hAnsi="Calibri" w:cs="Calibri"/>
+        </w:rPr>
+      </w:pPr>
+      <w:r>
+        <w:rPr>
+          <w:rFonts w:ascii="Calibri" w:hAnsi="Calibri" w:cs="Calibri"/>
+        </w:rPr>
+        <w:t>In questo sprint sono state implementate le classi Giocatore, Stato di Gioco e le ultime estensioni di carta, oltre a iniziare a implementare i metodi dell’esecutore effetti. Inoltre si è iniziato a preparare il software per il primo test.</w:t>
+      </w:r>
+    </w:p>
+    <w:p>
+      <w:pPr>
+        <w:rPr>
+          <w:rFonts w:ascii="Calibri" w:hAnsi="Calibri" w:cs="Calibri"/>
+        </w:rPr>
+      </w:pPr>
+    </w:p>
+    <w:p>
+      <w:pPr>
+        <w:rPr>
+          <w:rFonts w:ascii="Calibri" w:hAnsi="Calibri" w:cs="Calibri"/>
+        </w:rPr>
+      </w:pPr>
+      <w:r>
+        <w:rPr>
+          <w:rFonts w:ascii="Calibri" w:hAnsi="Calibri" w:cs="Calibri"/>
+        </w:rPr>
+        <w:t>Sprint 5 con scadenza 22/12/2025</w:t>
+      </w:r>
+    </w:p>
+    <w:p>
+      <w:pPr>
+        <w:rPr>
+          <w:rFonts w:ascii="Calibri" w:hAnsi="Calibri" w:cs="Calibri"/>
+        </w:rPr>
+      </w:pPr>
+      <w:r>
+        <w:rPr>
+          <w:rFonts w:ascii="Calibri" w:hAnsi="Calibri" w:cs="Calibri"/>
+        </w:rPr>
+        <w:t xml:space="preserve">In questo sprint sono state aggiustate le classi </w:t>
+      </w:r>
+      <w:proofErr w:type="spellStart"/>
+      <w:r>
+        <w:rPr>
+          <w:rFonts w:ascii="Calibri" w:hAnsi="Calibri" w:cs="Calibri"/>
+        </w:rPr>
+        <w:t>Horcrux</w:t>
+      </w:r>
+      <w:proofErr w:type="spellEnd"/>
+      <w:r>
+        <w:rPr>
+          <w:rFonts w:ascii="Calibri" w:hAnsi="Calibri" w:cs="Calibri"/>
+        </w:rPr>
+        <w:t xml:space="preserve"> e le varie classi </w:t>
+      </w:r>
+      <w:proofErr w:type="spellStart"/>
+      <w:r>
+        <w:rPr>
+          <w:rFonts w:ascii="Calibri" w:hAnsi="Calibri" w:cs="Calibri"/>
+        </w:rPr>
+        <w:t>Factory</w:t>
+      </w:r>
+      <w:proofErr w:type="spellEnd"/>
+      <w:r>
+        <w:rPr>
+          <w:rFonts w:ascii="Calibri" w:hAnsi="Calibri" w:cs="Calibri"/>
+        </w:rPr>
+        <w:t>, i file JSON sono stati aggiornati con la durata dei Trigger per distinguere quelli che vengono rimossi a fine turno da quelli che rimangono attivi finché la carta non viene rimossa dal gioco, e sono stati implementati i primi casi di test.</w:t>
+      </w:r>
+    </w:p>
+    <w:p>
+      <w:pPr>
+        <w:rPr>
+          <w:rFonts w:ascii="Calibri" w:hAnsi="Calibri" w:cs="Calibri"/>
+        </w:rPr>
+      </w:pPr>
+    </w:p>
+    <w:p>
+      <w:pPr>
+        <w:rPr>
+          <w:rFonts w:ascii="Calibri" w:hAnsi="Calibri" w:cs="Calibri"/>
+        </w:rPr>
+      </w:pPr>
+      <w:proofErr w:type="spellStart"/>
       <w:r>
         <w:rPr>
           <w:rFonts w:ascii="Calibri" w:hAnsi="Calibri" w:cs="Calibri"/>
           <w:sz w:val="40"/>
           <w:szCs w:val="40"/>
         </w:rPr>
-        <w:t>Configuration managment</w:t>
-      </w:r>
-      <w:r>
-        <w:rPr>
-          <w:rFonts w:ascii="Calibri" w:hAnsi="Calibri" w:cs="Calibri"/>
-        </w:rPr>
-        <w:t xml:space="preserve"> (da fare:</w:t>
-      </w:r>
-      <w:r>
-        <w:rPr>
-          <w:rFonts w:ascii="Calibri" w:hAnsi="Calibri" w:cs="Calibri"/>
-        </w:rPr>
-        <w:t xml:space="preserve"> Robert Panaite</w:t>
-      </w:r>
-      <w:r>
-        <w:rPr>
-          <w:rFonts w:ascii="Calibri" w:hAnsi="Calibri" w:cs="Calibri"/>
-        </w:rPr>
-        <w:t>)</w:t>
-      </w:r>
-    </w:p>
-    <w:p>
-      <w:pPr>
-        <w:rPr>
-          <w:rFonts w:ascii="Calibri" w:hAnsi="Calibri" w:cs="Calibri"/>
-        </w:rPr>
-      </w:pPr>
-    </w:p>
-    <w:p>
-      <w:pPr>
+        <w:t>Configuration</w:t>
+      </w:r>
+      <w:proofErr w:type="spellEnd"/>
+      <w:r>
         <w:rPr>
           <w:rFonts w:ascii="Calibri" w:hAnsi="Calibri" w:cs="Calibri"/>
           <w:sz w:val="40"/>
           <w:szCs w:val="40"/>
         </w:rPr>
-      </w:pPr>
+        <w:t xml:space="preserve"> </w:t>
+      </w:r>
+      <w:proofErr w:type="spellStart"/>
       <w:r>
         <w:rPr>
           <w:rFonts w:ascii="Calibri" w:hAnsi="Calibri" w:cs="Calibri"/>
           <w:sz w:val="40"/>
           <w:szCs w:val="40"/>
         </w:rPr>
-        <w:lastRenderedPageBreak/>
+        <w:t>managment</w:t>
+      </w:r>
+      <w:proofErr w:type="spellEnd"/>
+      <w:r>
+        <w:rPr>
+          <w:rFonts w:ascii="Calibri" w:hAnsi="Calibri" w:cs="Calibri"/>
+        </w:rPr>
+        <w:t xml:space="preserve"> (da fare:</w:t>
+      </w:r>
+      <w:r>
+        <w:rPr>
+          <w:rFonts w:ascii="Calibri" w:hAnsi="Calibri" w:cs="Calibri"/>
+        </w:rPr>
+        <w:t xml:space="preserve"> Robert </w:t>
+      </w:r>
+      <w:proofErr w:type="spellStart"/>
+      <w:r>
+        <w:rPr>
+          <w:rFonts w:ascii="Calibri" w:hAnsi="Calibri" w:cs="Calibri"/>
+        </w:rPr>
+        <w:t>Panaite</w:t>
+      </w:r>
+      <w:proofErr w:type="spellEnd"/>
+      <w:r>
+        <w:rPr>
+          <w:rFonts w:ascii="Calibri" w:hAnsi="Calibri" w:cs="Calibri"/>
+        </w:rPr>
+        <w:t>)</w:t>
+      </w:r>
+    </w:p>
+    <w:p>
+      <w:pPr>
+        <w:rPr>
+          <w:rFonts w:ascii="Calibri" w:hAnsi="Calibri" w:cs="Calibri"/>
+        </w:rPr>
+      </w:pPr>
+    </w:p>
+    <w:p>
+      <w:pPr>
+        <w:rPr>
+          <w:rFonts w:ascii="Calibri" w:hAnsi="Calibri" w:cs="Calibri"/>
+          <w:sz w:val="40"/>
+          <w:szCs w:val="40"/>
+        </w:rPr>
+      </w:pPr>
+      <w:r>
+        <w:rPr>
+          <w:rFonts w:ascii="Calibri" w:hAnsi="Calibri" w:cs="Calibri"/>
+          <w:sz w:val="40"/>
+          <w:szCs w:val="40"/>
+        </w:rPr>
         <w:t>People Management and Team Organization</w:t>
       </w:r>
     </w:p>
@@ -350,19 +652,11 @@
           <w:rFonts w:ascii="Calibri" w:hAnsi="Calibri" w:cs="Calibri"/>
         </w:rPr>
       </w:pPr>
-      <w:proofErr w:type="gramStart"/>
-      <w:r>
-        <w:rPr>
-          <w:rFonts w:ascii="Calibri" w:hAnsi="Calibri" w:cs="Calibri"/>
-        </w:rPr>
-        <w:t>Il team</w:t>
-      </w:r>
-      <w:proofErr w:type="gramEnd"/>
-      <w:r>
-        <w:rPr>
-          <w:rFonts w:ascii="Calibri" w:hAnsi="Calibri" w:cs="Calibri"/>
-        </w:rPr>
-        <w:t xml:space="preserve"> di progetto è composto da quattro membri:</w:t>
+      <w:r>
+        <w:rPr>
+          <w:rFonts w:ascii="Calibri" w:hAnsi="Calibri" w:cs="Calibri"/>
+        </w:rPr>
+        <w:t>Il team di progetto è composto da quattro membri:</w:t>
       </w:r>
     </w:p>
     <w:p>
@@ -383,7 +677,35 @@
           <w:rFonts w:ascii="Calibri" w:hAnsi="Calibri" w:cs="Calibri"/>
         </w:rPr>
         <w:tab/>
-        <w:t>Leonardo Cacciarru – Scrum Master</w:t>
+        <w:t xml:space="preserve">Leonardo </w:t>
+      </w:r>
+      <w:proofErr w:type="spellStart"/>
+      <w:r>
+        <w:rPr>
+          <w:rFonts w:ascii="Calibri" w:hAnsi="Calibri" w:cs="Calibri"/>
+        </w:rPr>
+        <w:t>Cacciarru</w:t>
+      </w:r>
+      <w:proofErr w:type="spellEnd"/>
+      <w:r>
+        <w:rPr>
+          <w:rFonts w:ascii="Calibri" w:hAnsi="Calibri" w:cs="Calibri"/>
+        </w:rPr>
+        <w:t xml:space="preserve"> – </w:t>
+      </w:r>
+      <w:proofErr w:type="spellStart"/>
+      <w:r>
+        <w:rPr>
+          <w:rFonts w:ascii="Calibri" w:hAnsi="Calibri" w:cs="Calibri"/>
+        </w:rPr>
+        <w:t>Scrum</w:t>
+      </w:r>
+      <w:proofErr w:type="spellEnd"/>
+      <w:r>
+        <w:rPr>
+          <w:rFonts w:ascii="Calibri" w:hAnsi="Calibri" w:cs="Calibri"/>
+        </w:rPr>
+        <w:t xml:space="preserve"> Master</w:t>
       </w:r>
     </w:p>
     <w:p>
@@ -425,7 +747,35 @@
           <w:rFonts w:ascii="Calibri" w:hAnsi="Calibri" w:cs="Calibri"/>
         </w:rPr>
         <w:tab/>
-        <w:t>Mourad Ait Taleb Nasseur – Developer</w:t>
+        <w:t xml:space="preserve">Mourad </w:t>
+      </w:r>
+      <w:proofErr w:type="spellStart"/>
+      <w:r>
+        <w:rPr>
+          <w:rFonts w:ascii="Calibri" w:hAnsi="Calibri" w:cs="Calibri"/>
+        </w:rPr>
+        <w:t>Ait</w:t>
+      </w:r>
+      <w:proofErr w:type="spellEnd"/>
+      <w:r>
+        <w:rPr>
+          <w:rFonts w:ascii="Calibri" w:hAnsi="Calibri" w:cs="Calibri"/>
+        </w:rPr>
+        <w:t xml:space="preserve"> Taleb </w:t>
+      </w:r>
+      <w:proofErr w:type="spellStart"/>
+      <w:r>
+        <w:rPr>
+          <w:rFonts w:ascii="Calibri" w:hAnsi="Calibri" w:cs="Calibri"/>
+        </w:rPr>
+        <w:t>Nasseur</w:t>
+      </w:r>
+      <w:proofErr w:type="spellEnd"/>
+      <w:r>
+        <w:rPr>
+          <w:rFonts w:ascii="Calibri" w:hAnsi="Calibri" w:cs="Calibri"/>
+        </w:rPr>
+        <w:t xml:space="preserve"> – Developer</w:t>
       </w:r>
     </w:p>
     <w:p>
@@ -446,94 +796,151 @@
           <w:rFonts w:ascii="Calibri" w:hAnsi="Calibri" w:cs="Calibri"/>
         </w:rPr>
         <w:tab/>
-        <w:t>Robert Panaite – Developer</w:t>
-      </w:r>
-    </w:p>
-    <w:p>
-      <w:pPr>
-        <w:rPr>
-          <w:rFonts w:ascii="Calibri" w:hAnsi="Calibri" w:cs="Calibri"/>
-        </w:rPr>
-      </w:pPr>
-    </w:p>
-    <w:p>
-      <w:pPr>
-        <w:rPr>
-          <w:rFonts w:ascii="Calibri" w:hAnsi="Calibri" w:cs="Calibri"/>
-        </w:rPr>
-      </w:pPr>
-      <w:r>
-        <w:rPr>
-          <w:rFonts w:ascii="Calibri" w:hAnsi="Calibri" w:cs="Calibri"/>
-        </w:rPr>
-        <w:t xml:space="preserve">Il ruolo di Scrum Master è ricoperto da Leonardo Cacciarru, che ha facilitato il lavoro </w:t>
-      </w:r>
-      <w:proofErr w:type="gramStart"/>
-      <w:r>
-        <w:rPr>
-          <w:rFonts w:ascii="Calibri" w:hAnsi="Calibri" w:cs="Calibri"/>
-        </w:rPr>
-        <w:t>del team</w:t>
-      </w:r>
-      <w:proofErr w:type="gramEnd"/>
-      <w:r>
-        <w:rPr>
-          <w:rFonts w:ascii="Calibri" w:hAnsi="Calibri" w:cs="Calibri"/>
-        </w:rPr>
-        <w:t xml:space="preserve"> e ha garantito il rispetto del framework Scrum. Inoltre, Leonardo ha sviluppato tutte le classi relative alla gestione degli effetti delle carte e ha supportato </w:t>
-      </w:r>
-      <w:proofErr w:type="gramStart"/>
-      <w:r>
-        <w:rPr>
-          <w:rFonts w:ascii="Calibri" w:hAnsi="Calibri" w:cs="Calibri"/>
-        </w:rPr>
-        <w:t>il team</w:t>
-      </w:r>
-      <w:proofErr w:type="gramEnd"/>
-      <w:r>
-        <w:rPr>
-          <w:rFonts w:ascii="Calibri" w:hAnsi="Calibri" w:cs="Calibri"/>
-        </w:rPr>
-        <w:t xml:space="preserve"> nella definizione dei file JSON contenenti i dati delle carte, contribuendo alla comprensione e alla corretta implementazione della logica di gioco.</w:t>
-      </w:r>
-    </w:p>
-    <w:p>
-      <w:pPr>
-        <w:rPr>
-          <w:rFonts w:ascii="Calibri" w:hAnsi="Calibri" w:cs="Calibri"/>
-        </w:rPr>
-      </w:pPr>
-    </w:p>
-    <w:p>
-      <w:pPr>
-        <w:rPr>
-          <w:rFonts w:ascii="Calibri" w:hAnsi="Calibri" w:cs="Calibri"/>
-        </w:rPr>
-      </w:pPr>
-      <w:r>
-        <w:rPr>
-          <w:rFonts w:ascii="Calibri" w:hAnsi="Calibri" w:cs="Calibri"/>
-        </w:rPr>
-        <w:t>Mourad Ait Taleb Nasseur ha sviluppato i file JSON e le classi associate alle carte di tipo Arti Oscure, Incantesimo e Luogo, contribuendo alla struttura dei contenuti di gioco.</w:t>
-      </w:r>
-    </w:p>
-    <w:p>
-      <w:pPr>
-        <w:rPr>
-          <w:rFonts w:ascii="Calibri" w:hAnsi="Calibri" w:cs="Calibri"/>
-        </w:rPr>
-      </w:pPr>
-    </w:p>
-    <w:p>
-      <w:pPr>
-        <w:rPr>
-          <w:rFonts w:ascii="Calibri" w:hAnsi="Calibri" w:cs="Calibri"/>
-        </w:rPr>
-      </w:pPr>
-      <w:r>
-        <w:rPr>
-          <w:rFonts w:ascii="Calibri" w:hAnsi="Calibri" w:cs="Calibri"/>
-        </w:rPr>
+        <w:t xml:space="preserve">Robert </w:t>
+      </w:r>
+      <w:proofErr w:type="spellStart"/>
+      <w:r>
+        <w:rPr>
+          <w:rFonts w:ascii="Calibri" w:hAnsi="Calibri" w:cs="Calibri"/>
+        </w:rPr>
+        <w:t>Panaite</w:t>
+      </w:r>
+      <w:proofErr w:type="spellEnd"/>
+      <w:r>
+        <w:rPr>
+          <w:rFonts w:ascii="Calibri" w:hAnsi="Calibri" w:cs="Calibri"/>
+        </w:rPr>
+        <w:t xml:space="preserve"> – Developer</w:t>
+      </w:r>
+    </w:p>
+    <w:p>
+      <w:pPr>
+        <w:rPr>
+          <w:rFonts w:ascii="Calibri" w:hAnsi="Calibri" w:cs="Calibri"/>
+        </w:rPr>
+      </w:pPr>
+    </w:p>
+    <w:p>
+      <w:pPr>
+        <w:rPr>
+          <w:rFonts w:ascii="Calibri" w:hAnsi="Calibri" w:cs="Calibri"/>
+        </w:rPr>
+      </w:pPr>
+      <w:r>
+        <w:rPr>
+          <w:rFonts w:ascii="Calibri" w:hAnsi="Calibri" w:cs="Calibri"/>
+        </w:rPr>
+        <w:t xml:space="preserve">Il ruolo di </w:t>
+      </w:r>
+      <w:proofErr w:type="spellStart"/>
+      <w:r>
+        <w:rPr>
+          <w:rFonts w:ascii="Calibri" w:hAnsi="Calibri" w:cs="Calibri"/>
+        </w:rPr>
+        <w:t>Scrum</w:t>
+      </w:r>
+      <w:proofErr w:type="spellEnd"/>
+      <w:r>
+        <w:rPr>
+          <w:rFonts w:ascii="Calibri" w:hAnsi="Calibri" w:cs="Calibri"/>
+        </w:rPr>
+        <w:t xml:space="preserve"> Master è ricoperto da Leonardo </w:t>
+      </w:r>
+      <w:proofErr w:type="spellStart"/>
+      <w:r>
+        <w:rPr>
+          <w:rFonts w:ascii="Calibri" w:hAnsi="Calibri" w:cs="Calibri"/>
+        </w:rPr>
+        <w:t>Cacciarru</w:t>
+      </w:r>
+      <w:proofErr w:type="spellEnd"/>
+      <w:r>
+        <w:rPr>
+          <w:rFonts w:ascii="Calibri" w:hAnsi="Calibri" w:cs="Calibri"/>
+        </w:rPr>
+        <w:t xml:space="preserve">, che ha facilitato il lavoro del team e ha garantito il rispetto del framework </w:t>
+      </w:r>
+      <w:proofErr w:type="spellStart"/>
+      <w:r>
+        <w:rPr>
+          <w:rFonts w:ascii="Calibri" w:hAnsi="Calibri" w:cs="Calibri"/>
+        </w:rPr>
+        <w:t>Scrum</w:t>
+      </w:r>
+      <w:proofErr w:type="spellEnd"/>
+      <w:r>
+        <w:rPr>
+          <w:rFonts w:ascii="Calibri" w:hAnsi="Calibri" w:cs="Calibri"/>
+        </w:rPr>
+        <w:t>. Inoltre, Leonardo ha sviluppato tutte le classi relative alla gestione degli effetti delle carte e ha supportato il team nella definizione dei file JSON contenenti i dati delle carte, contribuendo alla comprensione e alla corretta implementazione della logica di gioco.</w:t>
+      </w:r>
+    </w:p>
+    <w:p>
+      <w:pPr>
+        <w:rPr>
+          <w:rFonts w:ascii="Calibri" w:hAnsi="Calibri" w:cs="Calibri"/>
+        </w:rPr>
+      </w:pPr>
+    </w:p>
+    <w:p>
+      <w:pPr>
+        <w:rPr>
+          <w:rFonts w:ascii="Calibri" w:hAnsi="Calibri" w:cs="Calibri"/>
+        </w:rPr>
+      </w:pPr>
+      <w:r>
+        <w:rPr>
+          <w:rFonts w:ascii="Calibri" w:hAnsi="Calibri" w:cs="Calibri"/>
+        </w:rPr>
+        <w:t xml:space="preserve">Mourad </w:t>
+      </w:r>
+      <w:proofErr w:type="spellStart"/>
+      <w:r>
+        <w:rPr>
+          <w:rFonts w:ascii="Calibri" w:hAnsi="Calibri" w:cs="Calibri"/>
+        </w:rPr>
+        <w:t>Ait</w:t>
+      </w:r>
+      <w:proofErr w:type="spellEnd"/>
+      <w:r>
+        <w:rPr>
+          <w:rFonts w:ascii="Calibri" w:hAnsi="Calibri" w:cs="Calibri"/>
+        </w:rPr>
+        <w:t xml:space="preserve"> Taleb </w:t>
+      </w:r>
+      <w:proofErr w:type="spellStart"/>
+      <w:r>
+        <w:rPr>
+          <w:rFonts w:ascii="Calibri" w:hAnsi="Calibri" w:cs="Calibri"/>
+        </w:rPr>
+        <w:t>Nasseur</w:t>
+      </w:r>
+      <w:proofErr w:type="spellEnd"/>
+      <w:r>
+        <w:rPr>
+          <w:rFonts w:ascii="Calibri" w:hAnsi="Calibri" w:cs="Calibri"/>
+        </w:rPr>
+        <w:t xml:space="preserve"> ha sviluppato i file JSON e le classi associate alle carte di tipo Arti Oscure, Incantesimo e Luogo, contribuendo alla struttura dei contenuti di gioco.</w:t>
+      </w:r>
+    </w:p>
+    <w:p>
+      <w:pPr>
+        <w:rPr>
+          <w:rFonts w:ascii="Calibri" w:hAnsi="Calibri" w:cs="Calibri"/>
+        </w:rPr>
+      </w:pPr>
+    </w:p>
+    <w:p>
+      <w:pPr>
+        <w:rPr>
+          <w:rFonts w:ascii="Calibri" w:hAnsi="Calibri" w:cs="Calibri"/>
+        </w:rPr>
+      </w:pPr>
+      <w:r>
+        <w:rPr>
+          <w:rFonts w:ascii="Calibri" w:hAnsi="Calibri" w:cs="Calibri"/>
+        </w:rPr>
+        <w:lastRenderedPageBreak/>
         <w:t>Joele Armati, in qualità di responsabile del Product Backlog, ha curato la raccolta e la definizione dei requisiti. Sul lato tecnico, ha realizzato i file JSON relativi alle carte Oggetto, Alleato ed Eroe, oltre a quello dei Dadi, implementando inoltre le rispettive classi.</w:t>
       </w:r>
     </w:p>
@@ -554,7 +961,21 @@
         <w:rPr>
           <w:rFonts w:ascii="Calibri" w:hAnsi="Calibri" w:cs="Calibri"/>
         </w:rPr>
-        <w:t>Robert Panaite si è occupato dello sviluppo del file JSON relativo alle carte Malvagio e dell’implementazione della relativa classe, completando così il set delle tipologie di carte del gioco.</w:t>
+        <w:t xml:space="preserve">Robert </w:t>
+      </w:r>
+      <w:proofErr w:type="spellStart"/>
+      <w:r>
+        <w:rPr>
+          <w:rFonts w:ascii="Calibri" w:hAnsi="Calibri" w:cs="Calibri"/>
+        </w:rPr>
+        <w:t>Panaite</w:t>
+      </w:r>
+      <w:proofErr w:type="spellEnd"/>
+      <w:r>
+        <w:rPr>
+          <w:rFonts w:ascii="Calibri" w:hAnsi="Calibri" w:cs="Calibri"/>
+        </w:rPr>
+        <w:t xml:space="preserve"> si è occupato dello sviluppo del file JSON relativo alle carte Malvagio e dell’implementazione della relativa classe, completando così il set delle tipologie di carte del gioco.</w:t>
       </w:r>
     </w:p>
     <w:p>

</xml_diff>

<commit_message>
Modifica ai path immagini
Sono stati modificati i path delle immagini per adattarli ai JSON.
</commit_message>
<xml_diff>
--- a/Documentazione/SW Life cycle.docx
+++ b/Documentazione/SW Life cycle.docx
@@ -429,6 +429,26 @@
       <w:pPr>
         <w:rPr>
           <w:rFonts w:ascii="Calibri" w:hAnsi="Calibri" w:cs="Calibri"/>
+        </w:rPr>
+      </w:pPr>
+      <w:r>
+        <w:rPr>
+          <w:rFonts w:ascii="Calibri" w:hAnsi="Calibri" w:cs="Calibri"/>
+        </w:rPr>
+        <w:t>Sprint 8 con scadenza 31/01/2026</w:t>
+      </w:r>
+    </w:p>
+    <w:p>
+      <w:pPr>
+        <w:rPr>
+          <w:rFonts w:ascii="Calibri" w:hAnsi="Calibri" w:cs="Calibri"/>
+        </w:rPr>
+      </w:pPr>
+    </w:p>
+    <w:p>
+      <w:pPr>
+        <w:rPr>
+          <w:rFonts w:ascii="Calibri" w:hAnsi="Calibri" w:cs="Calibri"/>
           <w:lang w:val="en-GB"/>
         </w:rPr>
       </w:pPr>
@@ -570,6 +590,7 @@
         <w:rPr>
           <w:rFonts w:ascii="Calibri" w:hAnsi="Calibri" w:cs="Calibri"/>
         </w:rPr>
+        <w:lastRenderedPageBreak/>
         <w:tab/>
         <w:t>•</w:t>
       </w:r>
@@ -598,7 +619,6 @@
         <w:rPr>
           <w:rFonts w:ascii="Calibri" w:hAnsi="Calibri" w:cs="Calibri"/>
         </w:rPr>
-        <w:lastRenderedPageBreak/>
         <w:t>Il ruolo di Scrum Master è ricoperto da Leonardo Cacciarru, che ha facilitato il lavoro del team e ha garantito il rispetto del framework Scrum. Inoltre, Leonardo ha sviluppato tutte le classi relative alla gestione degli effetti delle carte e ha supportato il team nella definizione dei file JSON contenenti i dati delle carte, contribuendo alla comprensione e alla corretta implementazione della logica di gioco.</w:t>
       </w:r>
     </w:p>

</xml_diff>

<commit_message>
Creazione classi per la gestione della grafica
Sono state create le classi della grafica e sono stati modificati i file JSON perché mostravano delle incongruenze con il corretto funzionamento di gioco.
</commit_message>
<xml_diff>
--- a/Documentazione/SW Life cycle.docx
+++ b/Documentazione/SW Life cycle.docx
@@ -7,13 +7,8 @@
         <w:pStyle w:val="Titolo1"/>
       </w:pPr>
       <w:r>
-        <w:t xml:space="preserve">SW Life </w:t>
-      </w:r>
-      <w:proofErr w:type="spellStart"/>
-      <w:r>
-        <w:t>cycle</w:t>
-      </w:r>
-      <w:proofErr w:type="spellEnd"/>
+        <w:t>SW Life cycle</w:t>
+      </w:r>
     </w:p>
     <w:p/>
     <w:p>
@@ -26,21 +21,7 @@
         <w:rPr>
           <w:rFonts w:ascii="Calibri" w:hAnsi="Calibri" w:cs="Calibri"/>
         </w:rPr>
-        <w:t xml:space="preserve">Come metodo per lo sviluppo del nostro progetto abbiamo utilizzato </w:t>
-      </w:r>
-      <w:proofErr w:type="spellStart"/>
-      <w:r>
-        <w:rPr>
-          <w:rFonts w:ascii="Calibri" w:hAnsi="Calibri" w:cs="Calibri"/>
-        </w:rPr>
-        <w:t>Scrum</w:t>
-      </w:r>
-      <w:proofErr w:type="spellEnd"/>
-      <w:r>
-        <w:rPr>
-          <w:rFonts w:ascii="Calibri" w:hAnsi="Calibri" w:cs="Calibri"/>
-        </w:rPr>
-        <w:t>, dividendoci i ruoli, di seguito definiti:</w:t>
+        <w:t>Come metodo per lo sviluppo del nostro progetto abbiamo utilizzato Scrum, dividendoci i ruoli, di seguito definiti:</w:t>
       </w:r>
     </w:p>
     <w:p>
@@ -54,28 +35,12 @@
           <w:rFonts w:ascii="Calibri" w:hAnsi="Calibri" w:cs="Calibri"/>
         </w:rPr>
       </w:pPr>
-      <w:proofErr w:type="spellStart"/>
-      <w:r>
-        <w:rPr>
-          <w:rFonts w:ascii="Calibri" w:hAnsi="Calibri" w:cs="Calibri"/>
-        </w:rPr>
-        <w:t>Scrum</w:t>
-      </w:r>
-      <w:proofErr w:type="spellEnd"/>
-      <w:r>
-        <w:rPr>
-          <w:rFonts w:ascii="Calibri" w:hAnsi="Calibri" w:cs="Calibri"/>
-        </w:rPr>
-        <w:t xml:space="preserve"> master: Leonardo </w:t>
-      </w:r>
-      <w:proofErr w:type="spellStart"/>
-      <w:r>
-        <w:rPr>
-          <w:rFonts w:ascii="Calibri" w:hAnsi="Calibri" w:cs="Calibri"/>
-        </w:rPr>
-        <w:t>Cacciarru</w:t>
-      </w:r>
-      <w:proofErr w:type="spellEnd"/>
+      <w:r>
+        <w:rPr>
+          <w:rFonts w:ascii="Calibri" w:hAnsi="Calibri" w:cs="Calibri"/>
+        </w:rPr>
+        <w:t>Scrum master: Leonardo Cacciarru</w:t>
+      </w:r>
     </w:p>
     <w:p>
       <w:pPr>
@@ -128,30 +93,8 @@
         <w:rPr>
           <w:rFonts w:ascii="Calibri" w:hAnsi="Calibri" w:cs="Calibri"/>
         </w:rPr>
-        <w:t xml:space="preserve">Mourad </w:t>
-      </w:r>
-      <w:proofErr w:type="spellStart"/>
-      <w:r>
-        <w:rPr>
-          <w:rFonts w:ascii="Calibri" w:hAnsi="Calibri" w:cs="Calibri"/>
-        </w:rPr>
-        <w:t>Ait</w:t>
-      </w:r>
-      <w:proofErr w:type="spellEnd"/>
-      <w:r>
-        <w:rPr>
-          <w:rFonts w:ascii="Calibri" w:hAnsi="Calibri" w:cs="Calibri"/>
-        </w:rPr>
-        <w:t xml:space="preserve"> Taleb </w:t>
-      </w:r>
-      <w:proofErr w:type="spellStart"/>
-      <w:r>
-        <w:rPr>
-          <w:rFonts w:ascii="Calibri" w:hAnsi="Calibri" w:cs="Calibri"/>
-        </w:rPr>
-        <w:t>Nasseur</w:t>
-      </w:r>
-      <w:proofErr w:type="spellEnd"/>
+        <w:t>Mourad Ait Taleb Nasseur</w:t>
+      </w:r>
     </w:p>
     <w:p>
       <w:pPr>
@@ -168,16 +111,8 @@
         <w:rPr>
           <w:rFonts w:ascii="Calibri" w:hAnsi="Calibri" w:cs="Calibri"/>
         </w:rPr>
-        <w:t xml:space="preserve">Robert </w:t>
-      </w:r>
-      <w:proofErr w:type="spellStart"/>
-      <w:r>
-        <w:rPr>
-          <w:rFonts w:ascii="Calibri" w:hAnsi="Calibri" w:cs="Calibri"/>
-        </w:rPr>
-        <w:t>Panaite</w:t>
-      </w:r>
-      <w:proofErr w:type="spellEnd"/>
+        <w:t>Robert Panaite</w:t>
+      </w:r>
     </w:p>
     <w:p>
       <w:pPr>
@@ -192,7 +127,6 @@
         <w:t xml:space="preserve">Sempre in base allo SCRUM abbiamo definito un product backlog in modo tale da definire e categorizzare quali funzioni debba avere il nostro progetto, inizialmente utilizzando il metodo </w:t>
       </w:r>
       <w:hyperlink r:id="rId5" w:history="1">
-        <w:proofErr w:type="spellStart"/>
         <w:r>
           <w:rPr>
             <w:rStyle w:val="Collegamentoipertestuale"/>
@@ -200,30 +134,14 @@
           </w:rPr>
           <w:t>MoSCoW</w:t>
         </w:r>
-        <w:proofErr w:type="spellEnd"/>
       </w:hyperlink>
       <w:r>
         <w:rPr>
           <w:rFonts w:ascii="Calibri" w:hAnsi="Calibri" w:cs="Calibri"/>
         </w:rPr>
-        <w:t xml:space="preserve">, in modo tale da scremare le funzioni che ritenevamo inopportune e/o superflue e quali fossero fondamentali per il nostro programma, una volta definito ciò abbiamo creato un’altra tabella sempre in </w:t>
-      </w:r>
-      <w:proofErr w:type="spellStart"/>
-      <w:r>
-        <w:rPr>
-          <w:rFonts w:ascii="Calibri" w:hAnsi="Calibri" w:cs="Calibri"/>
-        </w:rPr>
-        <w:t>trello</w:t>
-      </w:r>
-      <w:proofErr w:type="spellEnd"/>
-      <w:r>
-        <w:rPr>
-          <w:rFonts w:ascii="Calibri" w:hAnsi="Calibri" w:cs="Calibri"/>
-        </w:rPr>
-        <w:t xml:space="preserve"> con il metodo </w:t>
+        <w:t xml:space="preserve">, in modo tale da scremare le funzioni che ritenevamo inopportune e/o superflue e quali fossero fondamentali per il nostro programma, una volta definito ciò abbiamo creato un’altra tabella sempre in trello con il metodo </w:t>
       </w:r>
       <w:hyperlink r:id="rId6" w:history="1">
-        <w:proofErr w:type="spellStart"/>
         <w:r>
           <w:rPr>
             <w:rStyle w:val="Collegamentoipertestuale"/>
@@ -231,7 +149,6 @@
           </w:rPr>
           <w:t>Kanban</w:t>
         </w:r>
-        <w:proofErr w:type="spellEnd"/>
       </w:hyperlink>
       <w:r>
         <w:rPr>
@@ -365,91 +282,7 @@
         <w:rPr>
           <w:rFonts w:ascii="Calibri" w:hAnsi="Calibri" w:cs="Calibri"/>
         </w:rPr>
-        <w:t xml:space="preserve">In questo sprint è stato redatto il Project Plan e consegnato, e sono stati iniziati a implementare il </w:t>
-      </w:r>
-      <w:proofErr w:type="spellStart"/>
-      <w:r>
-        <w:rPr>
-          <w:rFonts w:ascii="Calibri" w:hAnsi="Calibri" w:cs="Calibri"/>
-        </w:rPr>
-        <w:t>sequence</w:t>
-      </w:r>
-      <w:proofErr w:type="spellEnd"/>
-      <w:r>
-        <w:rPr>
-          <w:rFonts w:ascii="Calibri" w:hAnsi="Calibri" w:cs="Calibri"/>
-        </w:rPr>
-        <w:t xml:space="preserve"> </w:t>
-      </w:r>
-      <w:proofErr w:type="spellStart"/>
-      <w:r>
-        <w:rPr>
-          <w:rFonts w:ascii="Calibri" w:hAnsi="Calibri" w:cs="Calibri"/>
-        </w:rPr>
-        <w:t>diagram</w:t>
-      </w:r>
-      <w:proofErr w:type="spellEnd"/>
-      <w:r>
-        <w:rPr>
-          <w:rFonts w:ascii="Calibri" w:hAnsi="Calibri" w:cs="Calibri"/>
-        </w:rPr>
-        <w:t xml:space="preserve">, il </w:t>
-      </w:r>
-      <w:proofErr w:type="spellStart"/>
-      <w:r>
-        <w:rPr>
-          <w:rFonts w:ascii="Calibri" w:hAnsi="Calibri" w:cs="Calibri"/>
-        </w:rPr>
-        <w:t>temporal</w:t>
-      </w:r>
-      <w:proofErr w:type="spellEnd"/>
-      <w:r>
-        <w:rPr>
-          <w:rFonts w:ascii="Calibri" w:hAnsi="Calibri" w:cs="Calibri"/>
-        </w:rPr>
-        <w:t xml:space="preserve"> </w:t>
-      </w:r>
-      <w:proofErr w:type="spellStart"/>
-      <w:r>
-        <w:rPr>
-          <w:rFonts w:ascii="Calibri" w:hAnsi="Calibri" w:cs="Calibri"/>
-        </w:rPr>
-        <w:t>diagram</w:t>
-      </w:r>
-      <w:proofErr w:type="spellEnd"/>
-      <w:r>
-        <w:rPr>
-          <w:rFonts w:ascii="Calibri" w:hAnsi="Calibri" w:cs="Calibri"/>
-        </w:rPr>
-        <w:t xml:space="preserve"> e il </w:t>
-      </w:r>
-      <w:proofErr w:type="spellStart"/>
-      <w:r>
-        <w:rPr>
-          <w:rFonts w:ascii="Calibri" w:hAnsi="Calibri" w:cs="Calibri"/>
-        </w:rPr>
-        <w:t>communication</w:t>
-      </w:r>
-      <w:proofErr w:type="spellEnd"/>
-      <w:r>
-        <w:rPr>
-          <w:rFonts w:ascii="Calibri" w:hAnsi="Calibri" w:cs="Calibri"/>
-        </w:rPr>
-        <w:t xml:space="preserve"> </w:t>
-      </w:r>
-      <w:proofErr w:type="spellStart"/>
-      <w:r>
-        <w:rPr>
-          <w:rFonts w:ascii="Calibri" w:hAnsi="Calibri" w:cs="Calibri"/>
-        </w:rPr>
-        <w:t>diagram</w:t>
-      </w:r>
-      <w:proofErr w:type="spellEnd"/>
-      <w:r>
-        <w:rPr>
-          <w:rFonts w:ascii="Calibri" w:hAnsi="Calibri" w:cs="Calibri"/>
-        </w:rPr>
-        <w:t>.</w:t>
+        <w:t>In questo sprint è stato redatto il Project Plan e consegnato, e sono stati iniziati a implementare il sequence diagram, il temporal diagram e il communication diagram.</w:t>
       </w:r>
     </w:p>
     <w:p>
@@ -516,125 +349,129 @@
         <w:rPr>
           <w:rFonts w:ascii="Calibri" w:hAnsi="Calibri" w:cs="Calibri"/>
         </w:rPr>
-        <w:t xml:space="preserve">In questo sprint sono state aggiustate le classi </w:t>
-      </w:r>
-      <w:proofErr w:type="spellStart"/>
-      <w:r>
-        <w:rPr>
-          <w:rFonts w:ascii="Calibri" w:hAnsi="Calibri" w:cs="Calibri"/>
-        </w:rPr>
-        <w:t>Horcrux</w:t>
-      </w:r>
-      <w:proofErr w:type="spellEnd"/>
-      <w:r>
-        <w:rPr>
-          <w:rFonts w:ascii="Calibri" w:hAnsi="Calibri" w:cs="Calibri"/>
-        </w:rPr>
-        <w:t xml:space="preserve"> e le varie classi </w:t>
-      </w:r>
-      <w:proofErr w:type="spellStart"/>
-      <w:r>
-        <w:rPr>
-          <w:rFonts w:ascii="Calibri" w:hAnsi="Calibri" w:cs="Calibri"/>
-        </w:rPr>
-        <w:t>Factory</w:t>
-      </w:r>
-      <w:proofErr w:type="spellEnd"/>
-      <w:r>
-        <w:rPr>
-          <w:rFonts w:ascii="Calibri" w:hAnsi="Calibri" w:cs="Calibri"/>
-        </w:rPr>
-        <w:t>, i file JSON sono stati aggiornati con la durata dei Trigger per distinguere quelli che vengono rimossi a fine turno da quelli che rimangono attivi finché la carta non viene rimossa dal gioco, e sono stati implementati i primi casi di test.</w:t>
-      </w:r>
-    </w:p>
-    <w:p>
-      <w:pPr>
-        <w:rPr>
-          <w:rFonts w:ascii="Calibri" w:hAnsi="Calibri" w:cs="Calibri"/>
-        </w:rPr>
-      </w:pPr>
-    </w:p>
-    <w:p>
-      <w:pPr>
-        <w:rPr>
-          <w:rFonts w:ascii="Calibri" w:hAnsi="Calibri" w:cs="Calibri"/>
-        </w:rPr>
-      </w:pPr>
-      <w:proofErr w:type="spellStart"/>
+        <w:t>In questo sprint sono state aggiustate le classi Horcrux e le varie classi Factory, i file JSON sono stati aggiornati con la durata dei Trigger per distinguere quelli che vengono rimossi a fine turno da quelli che rimangono attivi finché la carta non viene rimossa dal gioco, e sono stati implementati i primi casi di test.</w:t>
+      </w:r>
+    </w:p>
+    <w:p>
+      <w:pPr>
+        <w:rPr>
+          <w:rFonts w:ascii="Calibri" w:hAnsi="Calibri" w:cs="Calibri"/>
+        </w:rPr>
+      </w:pPr>
+    </w:p>
+    <w:p>
+      <w:pPr>
+        <w:rPr>
+          <w:rFonts w:ascii="Calibri" w:hAnsi="Calibri" w:cs="Calibri"/>
+        </w:rPr>
+      </w:pPr>
+      <w:r>
+        <w:rPr>
+          <w:rFonts w:ascii="Calibri" w:hAnsi="Calibri" w:cs="Calibri"/>
+        </w:rPr>
+        <w:t>Sprint 6 con scadenza 14/01/2026</w:t>
+      </w:r>
+    </w:p>
+    <w:p>
+      <w:pPr>
+        <w:rPr>
+          <w:rFonts w:ascii="Calibri" w:hAnsi="Calibri" w:cs="Calibri"/>
+        </w:rPr>
+      </w:pPr>
+      <w:r>
+        <w:rPr>
+          <w:rFonts w:ascii="Calibri" w:hAnsi="Calibri" w:cs="Calibri"/>
+        </w:rPr>
+        <w:t>In questo sprint sono stati corretti i casi di test e si è cominciato a implementare i metodi dell’esecutore effetti.</w:t>
+      </w:r>
+    </w:p>
+    <w:p>
+      <w:pPr>
+        <w:rPr>
+          <w:rFonts w:ascii="Calibri" w:hAnsi="Calibri" w:cs="Calibri"/>
+        </w:rPr>
+      </w:pPr>
+    </w:p>
+    <w:p>
+      <w:pPr>
+        <w:rPr>
+          <w:rFonts w:ascii="Calibri" w:hAnsi="Calibri" w:cs="Calibri"/>
+        </w:rPr>
+      </w:pPr>
+      <w:r>
+        <w:rPr>
+          <w:rFonts w:ascii="Calibri" w:hAnsi="Calibri" w:cs="Calibri"/>
+        </w:rPr>
+        <w:t>Sprint 7 con scadenza 22/01/2026</w:t>
+      </w:r>
+    </w:p>
+    <w:p>
+      <w:pPr>
+        <w:rPr>
+          <w:rFonts w:ascii="Calibri" w:hAnsi="Calibri" w:cs="Calibri"/>
+        </w:rPr>
+      </w:pPr>
+      <w:r>
+        <w:rPr>
+          <w:rFonts w:ascii="Calibri" w:hAnsi="Calibri" w:cs="Calibri"/>
+        </w:rPr>
+        <w:t>In questo sprint sono stati implementati i trigger da inserire all’interno del gioco, si è continuato con l’implementazione dei metodi dell’esecutore, si è proceduto alla realizzazione dell’interfaccia grafica e alla realizzazione dell’espansione.</w:t>
+      </w:r>
+    </w:p>
+    <w:p>
+      <w:pPr>
+        <w:rPr>
+          <w:rFonts w:ascii="Calibri" w:hAnsi="Calibri" w:cs="Calibri"/>
+        </w:rPr>
+      </w:pPr>
+    </w:p>
+    <w:p>
+      <w:pPr>
+        <w:rPr>
+          <w:rFonts w:ascii="Calibri" w:hAnsi="Calibri" w:cs="Calibri"/>
+          <w:lang w:val="en-GB"/>
+        </w:rPr>
+      </w:pPr>
       <w:r>
         <w:rPr>
           <w:rFonts w:ascii="Calibri" w:hAnsi="Calibri" w:cs="Calibri"/>
           <w:sz w:val="40"/>
           <w:szCs w:val="40"/>
-        </w:rPr>
-        <w:t>Configuration</w:t>
-      </w:r>
-      <w:proofErr w:type="spellEnd"/>
-      <w:r>
+          <w:lang w:val="en-GB"/>
+        </w:rPr>
+        <w:t>Configuration managment</w:t>
+      </w:r>
+      <w:r>
+        <w:rPr>
+          <w:rFonts w:ascii="Calibri" w:hAnsi="Calibri" w:cs="Calibri"/>
+          <w:lang w:val="en-GB"/>
+        </w:rPr>
+        <w:t xml:space="preserve"> (da fare: Robert Panaite)</w:t>
+      </w:r>
+    </w:p>
+    <w:p>
+      <w:pPr>
+        <w:rPr>
+          <w:rFonts w:ascii="Calibri" w:hAnsi="Calibri" w:cs="Calibri"/>
+          <w:lang w:val="en-GB"/>
+        </w:rPr>
+      </w:pPr>
+    </w:p>
+    <w:p>
+      <w:pPr>
         <w:rPr>
           <w:rFonts w:ascii="Calibri" w:hAnsi="Calibri" w:cs="Calibri"/>
           <w:sz w:val="40"/>
           <w:szCs w:val="40"/>
-        </w:rPr>
-        <w:t xml:space="preserve"> </w:t>
-      </w:r>
-      <w:proofErr w:type="spellStart"/>
+          <w:lang w:val="en-GB"/>
+        </w:rPr>
+      </w:pPr>
       <w:r>
         <w:rPr>
           <w:rFonts w:ascii="Calibri" w:hAnsi="Calibri" w:cs="Calibri"/>
           <w:sz w:val="40"/>
           <w:szCs w:val="40"/>
-        </w:rPr>
-        <w:t>managment</w:t>
-      </w:r>
-      <w:proofErr w:type="spellEnd"/>
-      <w:r>
-        <w:rPr>
-          <w:rFonts w:ascii="Calibri" w:hAnsi="Calibri" w:cs="Calibri"/>
-        </w:rPr>
-        <w:t xml:space="preserve"> (da fare:</w:t>
-      </w:r>
-      <w:r>
-        <w:rPr>
-          <w:rFonts w:ascii="Calibri" w:hAnsi="Calibri" w:cs="Calibri"/>
-        </w:rPr>
-        <w:t xml:space="preserve"> Robert </w:t>
-      </w:r>
-      <w:proofErr w:type="spellStart"/>
-      <w:r>
-        <w:rPr>
-          <w:rFonts w:ascii="Calibri" w:hAnsi="Calibri" w:cs="Calibri"/>
-        </w:rPr>
-        <w:t>Panaite</w:t>
-      </w:r>
-      <w:proofErr w:type="spellEnd"/>
-      <w:r>
-        <w:rPr>
-          <w:rFonts w:ascii="Calibri" w:hAnsi="Calibri" w:cs="Calibri"/>
-        </w:rPr>
-        <w:t>)</w:t>
-      </w:r>
-    </w:p>
-    <w:p>
-      <w:pPr>
-        <w:rPr>
-          <w:rFonts w:ascii="Calibri" w:hAnsi="Calibri" w:cs="Calibri"/>
-        </w:rPr>
-      </w:pPr>
-    </w:p>
-    <w:p>
-      <w:pPr>
-        <w:rPr>
-          <w:rFonts w:ascii="Calibri" w:hAnsi="Calibri" w:cs="Calibri"/>
-          <w:sz w:val="40"/>
-          <w:szCs w:val="40"/>
-        </w:rPr>
-      </w:pPr>
-      <w:r>
-        <w:rPr>
-          <w:rFonts w:ascii="Calibri" w:hAnsi="Calibri" w:cs="Calibri"/>
-          <w:sz w:val="40"/>
-          <w:szCs w:val="40"/>
+          <w:lang w:val="en-GB"/>
         </w:rPr>
         <w:t>People Management and Team Organization</w:t>
       </w:r>
@@ -643,6 +480,7 @@
       <w:pPr>
         <w:rPr>
           <w:rFonts w:ascii="Calibri" w:hAnsi="Calibri" w:cs="Calibri"/>
+          <w:lang w:val="en-GB"/>
         </w:rPr>
       </w:pPr>
     </w:p>
@@ -677,35 +515,7 @@
           <w:rFonts w:ascii="Calibri" w:hAnsi="Calibri" w:cs="Calibri"/>
         </w:rPr>
         <w:tab/>
-        <w:t xml:space="preserve">Leonardo </w:t>
-      </w:r>
-      <w:proofErr w:type="spellStart"/>
-      <w:r>
-        <w:rPr>
-          <w:rFonts w:ascii="Calibri" w:hAnsi="Calibri" w:cs="Calibri"/>
-        </w:rPr>
-        <w:t>Cacciarru</w:t>
-      </w:r>
-      <w:proofErr w:type="spellEnd"/>
-      <w:r>
-        <w:rPr>
-          <w:rFonts w:ascii="Calibri" w:hAnsi="Calibri" w:cs="Calibri"/>
-        </w:rPr>
-        <w:t xml:space="preserve"> – </w:t>
-      </w:r>
-      <w:proofErr w:type="spellStart"/>
-      <w:r>
-        <w:rPr>
-          <w:rFonts w:ascii="Calibri" w:hAnsi="Calibri" w:cs="Calibri"/>
-        </w:rPr>
-        <w:t>Scrum</w:t>
-      </w:r>
-      <w:proofErr w:type="spellEnd"/>
-      <w:r>
-        <w:rPr>
-          <w:rFonts w:ascii="Calibri" w:hAnsi="Calibri" w:cs="Calibri"/>
-        </w:rPr>
-        <w:t xml:space="preserve"> Master</w:t>
+        <w:t>Leonardo Cacciarru – Scrum Master</w:t>
       </w:r>
     </w:p>
     <w:p>
@@ -747,35 +557,7 @@
           <w:rFonts w:ascii="Calibri" w:hAnsi="Calibri" w:cs="Calibri"/>
         </w:rPr>
         <w:tab/>
-        <w:t xml:space="preserve">Mourad </w:t>
-      </w:r>
-      <w:proofErr w:type="spellStart"/>
-      <w:r>
-        <w:rPr>
-          <w:rFonts w:ascii="Calibri" w:hAnsi="Calibri" w:cs="Calibri"/>
-        </w:rPr>
-        <w:t>Ait</w:t>
-      </w:r>
-      <w:proofErr w:type="spellEnd"/>
-      <w:r>
-        <w:rPr>
-          <w:rFonts w:ascii="Calibri" w:hAnsi="Calibri" w:cs="Calibri"/>
-        </w:rPr>
-        <w:t xml:space="preserve"> Taleb </w:t>
-      </w:r>
-      <w:proofErr w:type="spellStart"/>
-      <w:r>
-        <w:rPr>
-          <w:rFonts w:ascii="Calibri" w:hAnsi="Calibri" w:cs="Calibri"/>
-        </w:rPr>
-        <w:t>Nasseur</w:t>
-      </w:r>
-      <w:proofErr w:type="spellEnd"/>
-      <w:r>
-        <w:rPr>
-          <w:rFonts w:ascii="Calibri" w:hAnsi="Calibri" w:cs="Calibri"/>
-        </w:rPr>
-        <w:t xml:space="preserve"> – Developer</w:t>
+        <w:t>Mourad Ait Taleb Nasseur – Developer</w:t>
       </w:r>
     </w:p>
     <w:p>
@@ -796,131 +578,7 @@
           <w:rFonts w:ascii="Calibri" w:hAnsi="Calibri" w:cs="Calibri"/>
         </w:rPr>
         <w:tab/>
-        <w:t xml:space="preserve">Robert </w:t>
-      </w:r>
-      <w:proofErr w:type="spellStart"/>
-      <w:r>
-        <w:rPr>
-          <w:rFonts w:ascii="Calibri" w:hAnsi="Calibri" w:cs="Calibri"/>
-        </w:rPr>
-        <w:t>Panaite</w:t>
-      </w:r>
-      <w:proofErr w:type="spellEnd"/>
-      <w:r>
-        <w:rPr>
-          <w:rFonts w:ascii="Calibri" w:hAnsi="Calibri" w:cs="Calibri"/>
-        </w:rPr>
-        <w:t xml:space="preserve"> – Developer</w:t>
-      </w:r>
-    </w:p>
-    <w:p>
-      <w:pPr>
-        <w:rPr>
-          <w:rFonts w:ascii="Calibri" w:hAnsi="Calibri" w:cs="Calibri"/>
-        </w:rPr>
-      </w:pPr>
-    </w:p>
-    <w:p>
-      <w:pPr>
-        <w:rPr>
-          <w:rFonts w:ascii="Calibri" w:hAnsi="Calibri" w:cs="Calibri"/>
-        </w:rPr>
-      </w:pPr>
-      <w:r>
-        <w:rPr>
-          <w:rFonts w:ascii="Calibri" w:hAnsi="Calibri" w:cs="Calibri"/>
-        </w:rPr>
-        <w:t xml:space="preserve">Il ruolo di </w:t>
-      </w:r>
-      <w:proofErr w:type="spellStart"/>
-      <w:r>
-        <w:rPr>
-          <w:rFonts w:ascii="Calibri" w:hAnsi="Calibri" w:cs="Calibri"/>
-        </w:rPr>
-        <w:t>Scrum</w:t>
-      </w:r>
-      <w:proofErr w:type="spellEnd"/>
-      <w:r>
-        <w:rPr>
-          <w:rFonts w:ascii="Calibri" w:hAnsi="Calibri" w:cs="Calibri"/>
-        </w:rPr>
-        <w:t xml:space="preserve"> Master è ricoperto da Leonardo </w:t>
-      </w:r>
-      <w:proofErr w:type="spellStart"/>
-      <w:r>
-        <w:rPr>
-          <w:rFonts w:ascii="Calibri" w:hAnsi="Calibri" w:cs="Calibri"/>
-        </w:rPr>
-        <w:t>Cacciarru</w:t>
-      </w:r>
-      <w:proofErr w:type="spellEnd"/>
-      <w:r>
-        <w:rPr>
-          <w:rFonts w:ascii="Calibri" w:hAnsi="Calibri" w:cs="Calibri"/>
-        </w:rPr>
-        <w:t xml:space="preserve">, che ha facilitato il lavoro del team e ha garantito il rispetto del framework </w:t>
-      </w:r>
-      <w:proofErr w:type="spellStart"/>
-      <w:r>
-        <w:rPr>
-          <w:rFonts w:ascii="Calibri" w:hAnsi="Calibri" w:cs="Calibri"/>
-        </w:rPr>
-        <w:t>Scrum</w:t>
-      </w:r>
-      <w:proofErr w:type="spellEnd"/>
-      <w:r>
-        <w:rPr>
-          <w:rFonts w:ascii="Calibri" w:hAnsi="Calibri" w:cs="Calibri"/>
-        </w:rPr>
-        <w:t>. Inoltre, Leonardo ha sviluppato tutte le classi relative alla gestione degli effetti delle carte e ha supportato il team nella definizione dei file JSON contenenti i dati delle carte, contribuendo alla comprensione e alla corretta implementazione della logica di gioco.</w:t>
-      </w:r>
-    </w:p>
-    <w:p>
-      <w:pPr>
-        <w:rPr>
-          <w:rFonts w:ascii="Calibri" w:hAnsi="Calibri" w:cs="Calibri"/>
-        </w:rPr>
-      </w:pPr>
-    </w:p>
-    <w:p>
-      <w:pPr>
-        <w:rPr>
-          <w:rFonts w:ascii="Calibri" w:hAnsi="Calibri" w:cs="Calibri"/>
-        </w:rPr>
-      </w:pPr>
-      <w:r>
-        <w:rPr>
-          <w:rFonts w:ascii="Calibri" w:hAnsi="Calibri" w:cs="Calibri"/>
-        </w:rPr>
-        <w:t xml:space="preserve">Mourad </w:t>
-      </w:r>
-      <w:proofErr w:type="spellStart"/>
-      <w:r>
-        <w:rPr>
-          <w:rFonts w:ascii="Calibri" w:hAnsi="Calibri" w:cs="Calibri"/>
-        </w:rPr>
-        <w:t>Ait</w:t>
-      </w:r>
-      <w:proofErr w:type="spellEnd"/>
-      <w:r>
-        <w:rPr>
-          <w:rFonts w:ascii="Calibri" w:hAnsi="Calibri" w:cs="Calibri"/>
-        </w:rPr>
-        <w:t xml:space="preserve"> Taleb </w:t>
-      </w:r>
-      <w:proofErr w:type="spellStart"/>
-      <w:r>
-        <w:rPr>
-          <w:rFonts w:ascii="Calibri" w:hAnsi="Calibri" w:cs="Calibri"/>
-        </w:rPr>
-        <w:t>Nasseur</w:t>
-      </w:r>
-      <w:proofErr w:type="spellEnd"/>
-      <w:r>
-        <w:rPr>
-          <w:rFonts w:ascii="Calibri" w:hAnsi="Calibri" w:cs="Calibri"/>
-        </w:rPr>
-        <w:t xml:space="preserve"> ha sviluppato i file JSON e le classi associate alle carte di tipo Arti Oscure, Incantesimo e Luogo, contribuendo alla struttura dei contenuti di gioco.</w:t>
+        <w:t>Robert Panaite – Developer</w:t>
       </w:r>
     </w:p>
     <w:p>
@@ -941,41 +599,85 @@
           <w:rFonts w:ascii="Calibri" w:hAnsi="Calibri" w:cs="Calibri"/>
         </w:rPr>
         <w:lastRenderedPageBreak/>
+        <w:t>Il ruolo di Scrum Master è ricoperto da Leonardo Cacciarru, che ha facilitato il lavoro del team e ha garantito il rispetto del framework Scrum. Inoltre, Leonardo ha sviluppato tutte le classi relative alla gestione degli effetti delle carte e ha supportato il team nella definizione dei file JSON contenenti i dati delle carte, contribuendo alla comprensione e alla corretta implementazione della logica di gioco.</w:t>
+      </w:r>
+    </w:p>
+    <w:p>
+      <w:pPr>
+        <w:rPr>
+          <w:rFonts w:ascii="Calibri" w:hAnsi="Calibri" w:cs="Calibri"/>
+        </w:rPr>
+      </w:pPr>
+    </w:p>
+    <w:p>
+      <w:pPr>
+        <w:rPr>
+          <w:rFonts w:ascii="Calibri" w:hAnsi="Calibri" w:cs="Calibri"/>
+        </w:rPr>
+      </w:pPr>
+      <w:r>
+        <w:rPr>
+          <w:rFonts w:ascii="Calibri" w:hAnsi="Calibri" w:cs="Calibri"/>
+        </w:rPr>
+        <w:t>Mourad Ait Taleb Nasseur ha sviluppato i file JSON e le classi associate alle carte di tipo Arti Oscure, Incantesimo e Luogo, contribuendo alla struttura dei contenuti di gioco.</w:t>
+      </w:r>
+      <w:r>
+        <w:rPr>
+          <w:rFonts w:ascii="Calibri" w:hAnsi="Calibri" w:cs="Calibri"/>
+        </w:rPr>
+        <w:t xml:space="preserve"> Inoltre si è occupato dell’implementazione della classe Giocatore e dell’inserimento dei trigger delle carte all’interno della logica di gioco.</w:t>
+      </w:r>
+    </w:p>
+    <w:p>
+      <w:pPr>
+        <w:rPr>
+          <w:rFonts w:ascii="Calibri" w:hAnsi="Calibri" w:cs="Calibri"/>
+        </w:rPr>
+      </w:pPr>
+    </w:p>
+    <w:p>
+      <w:pPr>
+        <w:rPr>
+          <w:rFonts w:ascii="Calibri" w:hAnsi="Calibri" w:cs="Calibri"/>
+        </w:rPr>
+      </w:pPr>
+      <w:r>
+        <w:rPr>
+          <w:rFonts w:ascii="Calibri" w:hAnsi="Calibri" w:cs="Calibri"/>
+        </w:rPr>
         <w:t>Joele Armati, in qualità di responsabile del Product Backlog, ha curato la raccolta e la definizione dei requisiti. Sul lato tecnico, ha realizzato i file JSON relativi alle carte Oggetto, Alleato ed Eroe, oltre a quello dei Dadi, implementando inoltre le rispettive classi.</w:t>
       </w:r>
-    </w:p>
-    <w:p>
-      <w:pPr>
-        <w:rPr>
-          <w:rFonts w:ascii="Calibri" w:hAnsi="Calibri" w:cs="Calibri"/>
-        </w:rPr>
-      </w:pPr>
-    </w:p>
-    <w:p>
-      <w:pPr>
-        <w:rPr>
-          <w:rFonts w:ascii="Calibri" w:hAnsi="Calibri" w:cs="Calibri"/>
-        </w:rPr>
-      </w:pPr>
-      <w:r>
-        <w:rPr>
-          <w:rFonts w:ascii="Calibri" w:hAnsi="Calibri" w:cs="Calibri"/>
-        </w:rPr>
-        <w:t xml:space="preserve">Robert </w:t>
-      </w:r>
-      <w:proofErr w:type="spellStart"/>
-      <w:r>
-        <w:rPr>
-          <w:rFonts w:ascii="Calibri" w:hAnsi="Calibri" w:cs="Calibri"/>
-        </w:rPr>
-        <w:t>Panaite</w:t>
-      </w:r>
-      <w:proofErr w:type="spellEnd"/>
-      <w:r>
-        <w:rPr>
-          <w:rFonts w:ascii="Calibri" w:hAnsi="Calibri" w:cs="Calibri"/>
-        </w:rPr>
-        <w:t xml:space="preserve"> si è occupato dello sviluppo del file JSON relativo alle carte Malvagio e dell’implementazione della relativa classe, completando così il set delle tipologie di carte del gioco.</w:t>
+      <w:r>
+        <w:rPr>
+          <w:rFonts w:ascii="Calibri" w:hAnsi="Calibri" w:cs="Calibri"/>
+        </w:rPr>
+        <w:t xml:space="preserve"> Inoltre si è dedicato all’implementazione di tutti i metodi per i vari tipi di effetti presenti nell’esecutore.</w:t>
+      </w:r>
+    </w:p>
+    <w:p>
+      <w:pPr>
+        <w:rPr>
+          <w:rFonts w:ascii="Calibri" w:hAnsi="Calibri" w:cs="Calibri"/>
+        </w:rPr>
+      </w:pPr>
+    </w:p>
+    <w:p>
+      <w:pPr>
+        <w:rPr>
+          <w:rFonts w:ascii="Calibri" w:hAnsi="Calibri" w:cs="Calibri"/>
+        </w:rPr>
+      </w:pPr>
+      <w:r>
+        <w:rPr>
+          <w:rFonts w:ascii="Calibri" w:hAnsi="Calibri" w:cs="Calibri"/>
+        </w:rPr>
+        <w:t>Robert Panaite si è occupato dello sviluppo del file JSON relativo alle carte Malvagio e dell’implementazione della relativa classe, completando così il set delle tipologie di carte del gioco.</w:t>
+      </w:r>
+      <w:r>
+        <w:rPr>
+          <w:rFonts w:ascii="Calibri" w:hAnsi="Calibri" w:cs="Calibri"/>
+        </w:rPr>
+        <w:t xml:space="preserve"> Si è inoltre occupato della realizzazione dell’espansione Incanti e Pozioni.</w:t>
       </w:r>
     </w:p>
     <w:p>

</xml_diff>

<commit_message>
aggiunto il configuration management
</commit_message>
<xml_diff>
--- a/Documentazione/SW Life cycle.docx
+++ b/Documentazione/SW Life cycle.docx
@@ -126,7 +126,7 @@
         </w:rPr>
         <w:t xml:space="preserve">Sempre in base allo SCRUM abbiamo definito un product backlog in modo tale da definire e categorizzare quali funzioni debba avere il nostro progetto, inizialmente utilizzando il metodo </w:t>
       </w:r>
-      <w:hyperlink r:id="rId5" w:history="1">
+      <w:hyperlink w:history="1" r:id="rId5">
         <w:r>
           <w:rPr>
             <w:rStyle w:val="Collegamentoipertestuale"/>
@@ -141,7 +141,7 @@
         </w:rPr>
         <w:t xml:space="preserve">, in modo tale da scremare le funzioni che ritenevamo inopportune e/o superflue e quali fossero fondamentali per il nostro programma, una volta definito ciò abbiamo creato un’altra tabella sempre in trello con il metodo </w:t>
       </w:r>
-      <w:hyperlink r:id="rId6" w:history="1">
+      <w:hyperlink w:history="1" r:id="rId6">
         <w:r>
           <w:rPr>
             <w:rStyle w:val="Collegamentoipertestuale"/>
@@ -302,7 +302,6 @@
         <w:rPr>
           <w:rFonts w:ascii="Calibri" w:hAnsi="Calibri" w:cs="Calibri"/>
         </w:rPr>
-        <w:lastRenderedPageBreak/>
         <w:t>Sprint 4 con scadenza 12/12/2025</w:t>
       </w:r>
     </w:p>
@@ -439,40 +438,1210 @@
           <w:szCs w:val="40"/>
           <w:lang w:val="en-GB"/>
         </w:rPr>
-        <w:t>Configuration managment</w:t>
-      </w:r>
-      <w:r>
-        <w:rPr>
-          <w:rFonts w:ascii="Calibri" w:hAnsi="Calibri" w:cs="Calibri"/>
-          <w:lang w:val="en-GB"/>
-        </w:rPr>
-        <w:t xml:space="preserve"> (da fare: Robert Panaite)</w:t>
-      </w:r>
-    </w:p>
-    <w:p>
-      <w:pPr>
-        <w:rPr>
-          <w:rFonts w:ascii="Calibri" w:hAnsi="Calibri" w:cs="Calibri"/>
-          <w:lang w:val="en-GB"/>
-        </w:rPr>
-      </w:pPr>
-    </w:p>
-    <w:p>
-      <w:pPr>
+        <w:t xml:space="preserve">Configuration </w:t>
+      </w:r>
+      <w:r>
         <w:rPr>
           <w:rFonts w:ascii="Calibri" w:hAnsi="Calibri" w:cs="Calibri"/>
           <w:sz w:val="40"/>
           <w:szCs w:val="40"/>
           <w:lang w:val="en-GB"/>
         </w:rPr>
-      </w:pPr>
-      <w:r>
+        <w:t>managment</w:t>
+      </w:r>
+      <w:r>
+        <w:rPr>
+          <w:rFonts w:ascii="Calibri" w:hAnsi="Calibri" w:cs="Calibri"/>
+          <w:lang w:val="en-GB"/>
+        </w:rPr>
+        <w:t xml:space="preserve"> (da fare: Robert Panaite)</w:t>
+      </w:r>
+    </w:p>
+    <w:p>
+      <w:pPr>
+        <w:spacing w:before="0" w:beforeAutospacing="off" w:after="160" w:afterAutospacing="off"/>
+      </w:pPr>
+      <w:r>
+        <w:rPr>
+          <w:rFonts w:ascii="Calibri" w:hAnsi="Calibri" w:eastAsia="Calibri" w:cs="Calibri"/>
+          <w:b w:val="1"/>
+          <w:bCs w:val="1"/>
+          <w:i w:val="0"/>
+          <w:iCs w:val="0"/>
+          <w:strike w:val="0"/>
+          <w:dstrike w:val="0"/>
+          <w:noProof w:val="0"/>
+          <w:color w:val="000000" w:themeColor="text1" w:themeTint="FF" w:themeShade="FF"/>
+          <w:sz w:val="24"/>
+          <w:szCs w:val="24"/>
+          <w:u w:val="none"/>
+          <w:lang w:val="en-GB"/>
+        </w:rPr>
+        <w:t>Identificazione</w:t>
+      </w:r>
+      <w:r>
+        <w:rPr>
+          <w:rFonts w:ascii="Calibri" w:hAnsi="Calibri" w:eastAsia="Calibri" w:cs="Calibri"/>
+          <w:b w:val="1"/>
+          <w:bCs w:val="1"/>
+          <w:i w:val="0"/>
+          <w:iCs w:val="0"/>
+          <w:strike w:val="0"/>
+          <w:dstrike w:val="0"/>
+          <w:noProof w:val="0"/>
+          <w:color w:val="000000" w:themeColor="text1" w:themeTint="FF" w:themeShade="FF"/>
+          <w:sz w:val="24"/>
+          <w:szCs w:val="24"/>
+          <w:u w:val="none"/>
+          <w:lang w:val="en-GB"/>
+        </w:rPr>
+        <w:t xml:space="preserve"> della </w:t>
+      </w:r>
+      <w:r>
+        <w:rPr>
+          <w:rFonts w:ascii="Calibri" w:hAnsi="Calibri" w:eastAsia="Calibri" w:cs="Calibri"/>
+          <w:b w:val="1"/>
+          <w:bCs w:val="1"/>
+          <w:i w:val="0"/>
+          <w:iCs w:val="0"/>
+          <w:strike w:val="0"/>
+          <w:dstrike w:val="0"/>
+          <w:noProof w:val="0"/>
+          <w:color w:val="000000" w:themeColor="text1" w:themeTint="FF" w:themeShade="FF"/>
+          <w:sz w:val="24"/>
+          <w:szCs w:val="24"/>
+          <w:u w:val="none"/>
+          <w:lang w:val="en-GB"/>
+        </w:rPr>
+        <w:t>configurazione</w:t>
+      </w:r>
+      <w:r>
+        <w:rPr>
+          <w:rFonts w:ascii="Calibri" w:hAnsi="Calibri" w:eastAsia="Calibri" w:cs="Calibri"/>
+          <w:b w:val="1"/>
+          <w:bCs w:val="1"/>
+          <w:i w:val="0"/>
+          <w:iCs w:val="0"/>
+          <w:strike w:val="0"/>
+          <w:dstrike w:val="0"/>
+          <w:noProof w:val="0"/>
+          <w:color w:val="000000" w:themeColor="text1" w:themeTint="FF" w:themeShade="FF"/>
+          <w:sz w:val="24"/>
+          <w:szCs w:val="24"/>
+          <w:u w:val="none"/>
+          <w:lang w:val="en-GB"/>
+        </w:rPr>
+        <w:t>:</w:t>
+      </w:r>
+      <w:r>
+        <w:rPr>
+          <w:rFonts w:ascii="Calibri" w:hAnsi="Calibri" w:eastAsia="Calibri" w:cs="Calibri"/>
+          <w:b w:val="0"/>
+          <w:bCs w:val="0"/>
+          <w:i w:val="0"/>
+          <w:iCs w:val="0"/>
+          <w:strike w:val="0"/>
+          <w:dstrike w:val="0"/>
+          <w:noProof w:val="0"/>
+          <w:color w:val="000000" w:themeColor="text1" w:themeTint="FF" w:themeShade="FF"/>
+          <w:sz w:val="24"/>
+          <w:szCs w:val="24"/>
+          <w:u w:val="none"/>
+          <w:lang w:val="en-GB"/>
+        </w:rPr>
+        <w:t xml:space="preserve"> In </w:t>
+      </w:r>
+      <w:r>
+        <w:rPr>
+          <w:rFonts w:ascii="Calibri" w:hAnsi="Calibri" w:eastAsia="Calibri" w:cs="Calibri"/>
+          <w:b w:val="0"/>
+          <w:bCs w:val="0"/>
+          <w:i w:val="0"/>
+          <w:iCs w:val="0"/>
+          <w:strike w:val="0"/>
+          <w:dstrike w:val="0"/>
+          <w:noProof w:val="0"/>
+          <w:color w:val="000000" w:themeColor="text1" w:themeTint="FF" w:themeShade="FF"/>
+          <w:sz w:val="24"/>
+          <w:szCs w:val="24"/>
+          <w:u w:val="none"/>
+          <w:lang w:val="en-GB"/>
+        </w:rPr>
+        <w:t>questa</w:t>
+      </w:r>
+      <w:r>
+        <w:rPr>
+          <w:rFonts w:ascii="Calibri" w:hAnsi="Calibri" w:eastAsia="Calibri" w:cs="Calibri"/>
+          <w:b w:val="0"/>
+          <w:bCs w:val="0"/>
+          <w:i w:val="0"/>
+          <w:iCs w:val="0"/>
+          <w:strike w:val="0"/>
+          <w:dstrike w:val="0"/>
+          <w:noProof w:val="0"/>
+          <w:color w:val="000000" w:themeColor="text1" w:themeTint="FF" w:themeShade="FF"/>
+          <w:sz w:val="24"/>
+          <w:szCs w:val="24"/>
+          <w:u w:val="none"/>
+          <w:lang w:val="en-GB"/>
+        </w:rPr>
+        <w:t xml:space="preserve"> </w:t>
+      </w:r>
+      <w:r>
+        <w:rPr>
+          <w:rFonts w:ascii="Calibri" w:hAnsi="Calibri" w:eastAsia="Calibri" w:cs="Calibri"/>
+          <w:b w:val="0"/>
+          <w:bCs w:val="0"/>
+          <w:i w:val="0"/>
+          <w:iCs w:val="0"/>
+          <w:strike w:val="0"/>
+          <w:dstrike w:val="0"/>
+          <w:noProof w:val="0"/>
+          <w:color w:val="000000" w:themeColor="text1" w:themeTint="FF" w:themeShade="FF"/>
+          <w:sz w:val="24"/>
+          <w:szCs w:val="24"/>
+          <w:u w:val="none"/>
+          <w:lang w:val="en-GB"/>
+        </w:rPr>
+        <w:t>fase</w:t>
+      </w:r>
+      <w:r>
+        <w:rPr>
+          <w:rFonts w:ascii="Calibri" w:hAnsi="Calibri" w:eastAsia="Calibri" w:cs="Calibri"/>
+          <w:b w:val="0"/>
+          <w:bCs w:val="0"/>
+          <w:i w:val="0"/>
+          <w:iCs w:val="0"/>
+          <w:strike w:val="0"/>
+          <w:dstrike w:val="0"/>
+          <w:noProof w:val="0"/>
+          <w:color w:val="000000" w:themeColor="text1" w:themeTint="FF" w:themeShade="FF"/>
+          <w:sz w:val="24"/>
+          <w:szCs w:val="24"/>
+          <w:u w:val="none"/>
+          <w:lang w:val="en-GB"/>
+        </w:rPr>
+        <w:t xml:space="preserve"> </w:t>
+      </w:r>
+      <w:r>
+        <w:rPr>
+          <w:rFonts w:ascii="Calibri" w:hAnsi="Calibri" w:eastAsia="Calibri" w:cs="Calibri"/>
+          <w:b w:val="0"/>
+          <w:bCs w:val="0"/>
+          <w:i w:val="0"/>
+          <w:iCs w:val="0"/>
+          <w:strike w:val="0"/>
+          <w:dstrike w:val="0"/>
+          <w:noProof w:val="0"/>
+          <w:color w:val="000000" w:themeColor="text1" w:themeTint="FF" w:themeShade="FF"/>
+          <w:sz w:val="24"/>
+          <w:szCs w:val="24"/>
+          <w:u w:val="none"/>
+          <w:lang w:val="en-GB"/>
+        </w:rPr>
+        <w:t>sono</w:t>
+      </w:r>
+      <w:r>
+        <w:rPr>
+          <w:rFonts w:ascii="Calibri" w:hAnsi="Calibri" w:eastAsia="Calibri" w:cs="Calibri"/>
+          <w:b w:val="0"/>
+          <w:bCs w:val="0"/>
+          <w:i w:val="0"/>
+          <w:iCs w:val="0"/>
+          <w:strike w:val="0"/>
+          <w:dstrike w:val="0"/>
+          <w:noProof w:val="0"/>
+          <w:color w:val="000000" w:themeColor="text1" w:themeTint="FF" w:themeShade="FF"/>
+          <w:sz w:val="24"/>
+          <w:szCs w:val="24"/>
+          <w:u w:val="none"/>
+          <w:lang w:val="en-GB"/>
+        </w:rPr>
+        <w:t xml:space="preserve"> </w:t>
+      </w:r>
+      <w:r>
+        <w:rPr>
+          <w:rFonts w:ascii="Calibri" w:hAnsi="Calibri" w:eastAsia="Calibri" w:cs="Calibri"/>
+          <w:b w:val="0"/>
+          <w:bCs w:val="0"/>
+          <w:i w:val="0"/>
+          <w:iCs w:val="0"/>
+          <w:strike w:val="0"/>
+          <w:dstrike w:val="0"/>
+          <w:noProof w:val="0"/>
+          <w:color w:val="000000" w:themeColor="text1" w:themeTint="FF" w:themeShade="FF"/>
+          <w:sz w:val="24"/>
+          <w:szCs w:val="24"/>
+          <w:u w:val="none"/>
+          <w:lang w:val="en-GB"/>
+        </w:rPr>
+        <w:t>identificati</w:t>
+      </w:r>
+      <w:r>
+        <w:rPr>
+          <w:rFonts w:ascii="Calibri" w:hAnsi="Calibri" w:eastAsia="Calibri" w:cs="Calibri"/>
+          <w:b w:val="0"/>
+          <w:bCs w:val="0"/>
+          <w:i w:val="0"/>
+          <w:iCs w:val="0"/>
+          <w:strike w:val="0"/>
+          <w:dstrike w:val="0"/>
+          <w:noProof w:val="0"/>
+          <w:color w:val="000000" w:themeColor="text1" w:themeTint="FF" w:themeShade="FF"/>
+          <w:sz w:val="24"/>
+          <w:szCs w:val="24"/>
+          <w:u w:val="none"/>
+          <w:lang w:val="en-GB"/>
+        </w:rPr>
+        <w:t xml:space="preserve"> </w:t>
+      </w:r>
+      <w:r>
+        <w:rPr>
+          <w:rFonts w:ascii="Calibri" w:hAnsi="Calibri" w:eastAsia="Calibri" w:cs="Calibri"/>
+          <w:b w:val="0"/>
+          <w:bCs w:val="0"/>
+          <w:i w:val="0"/>
+          <w:iCs w:val="0"/>
+          <w:strike w:val="0"/>
+          <w:dstrike w:val="0"/>
+          <w:noProof w:val="0"/>
+          <w:color w:val="000000" w:themeColor="text1" w:themeTint="FF" w:themeShade="FF"/>
+          <w:sz w:val="24"/>
+          <w:szCs w:val="24"/>
+          <w:u w:val="none"/>
+          <w:lang w:val="en-GB"/>
+        </w:rPr>
+        <w:t>i</w:t>
+      </w:r>
+      <w:r>
+        <w:rPr>
+          <w:rFonts w:ascii="Calibri" w:hAnsi="Calibri" w:eastAsia="Calibri" w:cs="Calibri"/>
+          <w:b w:val="0"/>
+          <w:bCs w:val="0"/>
+          <w:i w:val="0"/>
+          <w:iCs w:val="0"/>
+          <w:strike w:val="0"/>
+          <w:dstrike w:val="0"/>
+          <w:noProof w:val="0"/>
+          <w:color w:val="000000" w:themeColor="text1" w:themeTint="FF" w:themeShade="FF"/>
+          <w:sz w:val="24"/>
+          <w:szCs w:val="24"/>
+          <w:u w:val="none"/>
+          <w:lang w:val="en-GB"/>
+        </w:rPr>
+        <w:t xml:space="preserve"> configuration Items, </w:t>
+      </w:r>
+      <w:r>
+        <w:rPr>
+          <w:rFonts w:ascii="Calibri" w:hAnsi="Calibri" w:eastAsia="Calibri" w:cs="Calibri"/>
+          <w:b w:val="0"/>
+          <w:bCs w:val="0"/>
+          <w:i w:val="0"/>
+          <w:iCs w:val="0"/>
+          <w:strike w:val="0"/>
+          <w:dstrike w:val="0"/>
+          <w:noProof w:val="0"/>
+          <w:color w:val="000000" w:themeColor="text1" w:themeTint="FF" w:themeShade="FF"/>
+          <w:sz w:val="24"/>
+          <w:szCs w:val="24"/>
+          <w:u w:val="none"/>
+          <w:lang w:val="en-GB"/>
+        </w:rPr>
+        <w:t>overo</w:t>
+      </w:r>
+      <w:r>
+        <w:rPr>
+          <w:rFonts w:ascii="Calibri" w:hAnsi="Calibri" w:eastAsia="Calibri" w:cs="Calibri"/>
+          <w:b w:val="0"/>
+          <w:bCs w:val="0"/>
+          <w:i w:val="0"/>
+          <w:iCs w:val="0"/>
+          <w:strike w:val="0"/>
+          <w:dstrike w:val="0"/>
+          <w:noProof w:val="0"/>
+          <w:color w:val="000000" w:themeColor="text1" w:themeTint="FF" w:themeShade="FF"/>
+          <w:sz w:val="24"/>
+          <w:szCs w:val="24"/>
+          <w:u w:val="none"/>
+          <w:lang w:val="en-GB"/>
+        </w:rPr>
+        <w:t xml:space="preserve"> </w:t>
+      </w:r>
+      <w:r>
+        <w:rPr>
+          <w:rFonts w:ascii="Calibri" w:hAnsi="Calibri" w:eastAsia="Calibri" w:cs="Calibri"/>
+          <w:b w:val="0"/>
+          <w:bCs w:val="0"/>
+          <w:i w:val="0"/>
+          <w:iCs w:val="0"/>
+          <w:strike w:val="0"/>
+          <w:dstrike w:val="0"/>
+          <w:noProof w:val="0"/>
+          <w:color w:val="000000" w:themeColor="text1" w:themeTint="FF" w:themeShade="FF"/>
+          <w:sz w:val="24"/>
+          <w:szCs w:val="24"/>
+          <w:u w:val="none"/>
+          <w:lang w:val="en-GB"/>
+        </w:rPr>
+        <w:t>i</w:t>
+      </w:r>
+      <w:r>
+        <w:rPr>
+          <w:rFonts w:ascii="Calibri" w:hAnsi="Calibri" w:eastAsia="Calibri" w:cs="Calibri"/>
+          <w:b w:val="0"/>
+          <w:bCs w:val="0"/>
+          <w:i w:val="0"/>
+          <w:iCs w:val="0"/>
+          <w:strike w:val="0"/>
+          <w:dstrike w:val="0"/>
+          <w:noProof w:val="0"/>
+          <w:color w:val="000000" w:themeColor="text1" w:themeTint="FF" w:themeShade="FF"/>
+          <w:sz w:val="24"/>
+          <w:szCs w:val="24"/>
+          <w:u w:val="none"/>
+          <w:lang w:val="en-GB"/>
+        </w:rPr>
+        <w:t xml:space="preserve"> </w:t>
+      </w:r>
+      <w:r>
+        <w:rPr>
+          <w:rFonts w:ascii="Calibri" w:hAnsi="Calibri" w:eastAsia="Calibri" w:cs="Calibri"/>
+          <w:b w:val="0"/>
+          <w:bCs w:val="0"/>
+          <w:i w:val="0"/>
+          <w:iCs w:val="0"/>
+          <w:strike w:val="0"/>
+          <w:dstrike w:val="0"/>
+          <w:noProof w:val="0"/>
+          <w:color w:val="000000" w:themeColor="text1" w:themeTint="FF" w:themeShade="FF"/>
+          <w:sz w:val="24"/>
+          <w:szCs w:val="24"/>
+          <w:u w:val="none"/>
+          <w:lang w:val="en-GB"/>
+        </w:rPr>
+        <w:t>componenti</w:t>
+      </w:r>
+      <w:r>
+        <w:rPr>
+          <w:rFonts w:ascii="Calibri" w:hAnsi="Calibri" w:eastAsia="Calibri" w:cs="Calibri"/>
+          <w:b w:val="0"/>
+          <w:bCs w:val="0"/>
+          <w:i w:val="0"/>
+          <w:iCs w:val="0"/>
+          <w:strike w:val="0"/>
+          <w:dstrike w:val="0"/>
+          <w:noProof w:val="0"/>
+          <w:color w:val="000000" w:themeColor="text1" w:themeTint="FF" w:themeShade="FF"/>
+          <w:sz w:val="24"/>
+          <w:szCs w:val="24"/>
+          <w:u w:val="none"/>
+          <w:lang w:val="en-GB"/>
+        </w:rPr>
+        <w:t xml:space="preserve"> </w:t>
+      </w:r>
+      <w:r>
+        <w:rPr>
+          <w:rFonts w:ascii="Calibri" w:hAnsi="Calibri" w:eastAsia="Calibri" w:cs="Calibri"/>
+          <w:b w:val="0"/>
+          <w:bCs w:val="0"/>
+          <w:i w:val="0"/>
+          <w:iCs w:val="0"/>
+          <w:strike w:val="0"/>
+          <w:dstrike w:val="0"/>
+          <w:noProof w:val="0"/>
+          <w:color w:val="000000" w:themeColor="text1" w:themeTint="FF" w:themeShade="FF"/>
+          <w:sz w:val="24"/>
+          <w:szCs w:val="24"/>
+          <w:u w:val="none"/>
+          <w:lang w:val="en-GB"/>
+        </w:rPr>
+        <w:t>che</w:t>
+      </w:r>
+      <w:r>
+        <w:rPr>
+          <w:rFonts w:ascii="Calibri" w:hAnsi="Calibri" w:eastAsia="Calibri" w:cs="Calibri"/>
+          <w:b w:val="0"/>
+          <w:bCs w:val="0"/>
+          <w:i w:val="0"/>
+          <w:iCs w:val="0"/>
+          <w:strike w:val="0"/>
+          <w:dstrike w:val="0"/>
+          <w:noProof w:val="0"/>
+          <w:color w:val="000000" w:themeColor="text1" w:themeTint="FF" w:themeShade="FF"/>
+          <w:sz w:val="24"/>
+          <w:szCs w:val="24"/>
+          <w:u w:val="none"/>
+          <w:lang w:val="en-GB"/>
+        </w:rPr>
+        <w:t xml:space="preserve"> </w:t>
+      </w:r>
+      <w:r>
+        <w:rPr>
+          <w:rFonts w:ascii="Calibri" w:hAnsi="Calibri" w:eastAsia="Calibri" w:cs="Calibri"/>
+          <w:b w:val="0"/>
+          <w:bCs w:val="0"/>
+          <w:i w:val="0"/>
+          <w:iCs w:val="0"/>
+          <w:strike w:val="0"/>
+          <w:dstrike w:val="0"/>
+          <w:noProof w:val="0"/>
+          <w:color w:val="000000" w:themeColor="text1" w:themeTint="FF" w:themeShade="FF"/>
+          <w:sz w:val="24"/>
+          <w:szCs w:val="24"/>
+          <w:u w:val="none"/>
+          <w:lang w:val="en-GB"/>
+        </w:rPr>
+        <w:t>compongono</w:t>
+      </w:r>
+      <w:r>
+        <w:rPr>
+          <w:rFonts w:ascii="Calibri" w:hAnsi="Calibri" w:eastAsia="Calibri" w:cs="Calibri"/>
+          <w:b w:val="0"/>
+          <w:bCs w:val="0"/>
+          <w:i w:val="0"/>
+          <w:iCs w:val="0"/>
+          <w:strike w:val="0"/>
+          <w:dstrike w:val="0"/>
+          <w:noProof w:val="0"/>
+          <w:color w:val="000000" w:themeColor="text1" w:themeTint="FF" w:themeShade="FF"/>
+          <w:sz w:val="24"/>
+          <w:szCs w:val="24"/>
+          <w:u w:val="none"/>
+          <w:lang w:val="en-GB"/>
+        </w:rPr>
+        <w:t xml:space="preserve"> il </w:t>
+      </w:r>
+      <w:r>
+        <w:rPr>
+          <w:rFonts w:ascii="Calibri" w:hAnsi="Calibri" w:eastAsia="Calibri" w:cs="Calibri"/>
+          <w:b w:val="0"/>
+          <w:bCs w:val="0"/>
+          <w:i w:val="0"/>
+          <w:iCs w:val="0"/>
+          <w:strike w:val="0"/>
+          <w:dstrike w:val="0"/>
+          <w:noProof w:val="0"/>
+          <w:color w:val="000000" w:themeColor="text1" w:themeTint="FF" w:themeShade="FF"/>
+          <w:sz w:val="24"/>
+          <w:szCs w:val="24"/>
+          <w:u w:val="none"/>
+          <w:lang w:val="en-GB"/>
+        </w:rPr>
+        <w:t>sistema</w:t>
+      </w:r>
+      <w:r>
+        <w:rPr>
+          <w:rFonts w:ascii="Calibri" w:hAnsi="Calibri" w:eastAsia="Calibri" w:cs="Calibri"/>
+          <w:b w:val="0"/>
+          <w:bCs w:val="0"/>
+          <w:i w:val="0"/>
+          <w:iCs w:val="0"/>
+          <w:strike w:val="0"/>
+          <w:dstrike w:val="0"/>
+          <w:noProof w:val="0"/>
+          <w:color w:val="000000" w:themeColor="text1" w:themeTint="FF" w:themeShade="FF"/>
+          <w:sz w:val="24"/>
+          <w:szCs w:val="24"/>
+          <w:u w:val="none"/>
+          <w:lang w:val="en-GB"/>
+        </w:rPr>
+        <w:t xml:space="preserve">: </w:t>
+      </w:r>
+    </w:p>
+    <w:p>
+      <w:pPr>
+        <w:pStyle w:val="Paragrafoelenco"/>
+        <w:numPr>
+          <w:ilvl w:val="0"/>
+          <w:numId w:val="2"/>
+        </w:numPr>
+        <w:spacing w:before="240" w:beforeAutospacing="off" w:after="240" w:afterAutospacing="off"/>
+        <w:rPr>
+          <w:rFonts w:ascii="Calibri" w:hAnsi="Calibri" w:eastAsia="Calibri" w:cs="Calibri"/>
+          <w:b w:val="0"/>
+          <w:bCs w:val="0"/>
+          <w:i w:val="0"/>
+          <w:iCs w:val="0"/>
+          <w:strike w:val="0"/>
+          <w:dstrike w:val="0"/>
+          <w:noProof w:val="0"/>
+          <w:color w:val="000000" w:themeColor="text1" w:themeTint="FF" w:themeShade="FF"/>
+          <w:sz w:val="24"/>
+          <w:szCs w:val="24"/>
+          <w:u w:val="none"/>
+          <w:lang w:val="en-GB"/>
+        </w:rPr>
+      </w:pPr>
+      <w:r>
+        <w:rPr>
+          <w:rFonts w:ascii="Calibri" w:hAnsi="Calibri" w:eastAsia="Calibri" w:cs="Calibri"/>
+          <w:b w:val="1"/>
+          <w:bCs w:val="1"/>
+          <w:i w:val="0"/>
+          <w:iCs w:val="0"/>
+          <w:strike w:val="0"/>
+          <w:dstrike w:val="0"/>
+          <w:noProof w:val="0"/>
+          <w:color w:val="000000" w:themeColor="text1" w:themeTint="FF" w:themeShade="FF"/>
+          <w:sz w:val="24"/>
+          <w:szCs w:val="24"/>
+          <w:u w:val="none"/>
+          <w:lang w:val="en-GB"/>
+        </w:rPr>
+        <w:t>Regolamento:</w:t>
+      </w:r>
+      <w:r>
+        <w:rPr>
+          <w:rFonts w:ascii="Calibri" w:hAnsi="Calibri" w:eastAsia="Calibri" w:cs="Calibri"/>
+          <w:b w:val="0"/>
+          <w:bCs w:val="0"/>
+          <w:i w:val="0"/>
+          <w:iCs w:val="0"/>
+          <w:strike w:val="0"/>
+          <w:dstrike w:val="0"/>
+          <w:noProof w:val="0"/>
+          <w:color w:val="000000" w:themeColor="text1" w:themeTint="FF" w:themeShade="FF"/>
+          <w:sz w:val="24"/>
+          <w:szCs w:val="24"/>
+          <w:u w:val="none"/>
+          <w:lang w:val="en-GB"/>
+        </w:rPr>
+        <w:t xml:space="preserve"> L’insieme di regole che definiscono le transizioni di stato del sistema</w:t>
+      </w:r>
+    </w:p>
+    <w:p>
+      <w:pPr>
+        <w:pStyle w:val="Paragrafoelenco"/>
+        <w:numPr>
+          <w:ilvl w:val="0"/>
+          <w:numId w:val="2"/>
+        </w:numPr>
+        <w:spacing w:before="240" w:beforeAutospacing="off" w:after="240" w:afterAutospacing="off"/>
+        <w:rPr>
+          <w:rFonts w:ascii="Calibri" w:hAnsi="Calibri" w:eastAsia="Calibri" w:cs="Calibri"/>
+          <w:b w:val="0"/>
+          <w:bCs w:val="0"/>
+          <w:i w:val="0"/>
+          <w:iCs w:val="0"/>
+          <w:strike w:val="0"/>
+          <w:dstrike w:val="0"/>
+          <w:noProof w:val="0"/>
+          <w:color w:val="000000" w:themeColor="text1" w:themeTint="FF" w:themeShade="FF"/>
+          <w:sz w:val="24"/>
+          <w:szCs w:val="24"/>
+          <w:u w:val="none"/>
+          <w:lang w:val="en-GB"/>
+        </w:rPr>
+      </w:pPr>
+      <w:r>
+        <w:rPr>
+          <w:rFonts w:ascii="Calibri" w:hAnsi="Calibri" w:eastAsia="Calibri" w:cs="Calibri"/>
+          <w:b w:val="1"/>
+          <w:bCs w:val="1"/>
+          <w:i w:val="0"/>
+          <w:iCs w:val="0"/>
+          <w:strike w:val="0"/>
+          <w:dstrike w:val="0"/>
+          <w:noProof w:val="0"/>
+          <w:color w:val="000000" w:themeColor="text1" w:themeTint="FF" w:themeShade="FF"/>
+          <w:sz w:val="24"/>
+          <w:szCs w:val="24"/>
+          <w:u w:val="none"/>
+          <w:lang w:val="en-GB"/>
+        </w:rPr>
+        <w:t>Componenti fisse:</w:t>
+      </w:r>
+      <w:r>
+        <w:rPr>
+          <w:rFonts w:ascii="Calibri" w:hAnsi="Calibri" w:eastAsia="Calibri" w:cs="Calibri"/>
+          <w:b w:val="0"/>
+          <w:bCs w:val="0"/>
+          <w:i w:val="0"/>
+          <w:iCs w:val="0"/>
+          <w:strike w:val="0"/>
+          <w:dstrike w:val="0"/>
+          <w:noProof w:val="0"/>
+          <w:color w:val="000000" w:themeColor="text1" w:themeTint="FF" w:themeShade="FF"/>
+          <w:sz w:val="24"/>
+          <w:szCs w:val="24"/>
+          <w:u w:val="none"/>
+          <w:lang w:val="en-GB"/>
+        </w:rPr>
+        <w:t xml:space="preserve"> Tabellone, dadi e i segnalini che rappresentano l’interfaccia utente e i registri di stato.</w:t>
+      </w:r>
+    </w:p>
+    <w:p>
+      <w:pPr>
+        <w:pStyle w:val="Paragrafoelenco"/>
+        <w:numPr>
+          <w:ilvl w:val="0"/>
+          <w:numId w:val="2"/>
+        </w:numPr>
+        <w:spacing w:before="240" w:beforeAutospacing="off" w:after="240" w:afterAutospacing="off"/>
+        <w:rPr>
+          <w:rFonts w:ascii="Calibri" w:hAnsi="Calibri" w:eastAsia="Calibri" w:cs="Calibri"/>
+          <w:b w:val="0"/>
+          <w:bCs w:val="0"/>
+          <w:i w:val="0"/>
+          <w:iCs w:val="0"/>
+          <w:strike w:val="0"/>
+          <w:dstrike w:val="0"/>
+          <w:noProof w:val="0"/>
+          <w:color w:val="000000" w:themeColor="text1" w:themeTint="FF" w:themeShade="FF"/>
+          <w:sz w:val="24"/>
+          <w:szCs w:val="24"/>
+          <w:u w:val="none"/>
+          <w:lang w:val="en-GB"/>
+        </w:rPr>
+      </w:pPr>
+      <w:r>
+        <w:rPr>
+          <w:rFonts w:ascii="Calibri" w:hAnsi="Calibri" w:eastAsia="Calibri" w:cs="Calibri"/>
+          <w:b w:val="1"/>
+          <w:bCs w:val="1"/>
+          <w:i w:val="0"/>
+          <w:iCs w:val="0"/>
+          <w:strike w:val="0"/>
+          <w:dstrike w:val="0"/>
+          <w:noProof w:val="0"/>
+          <w:color w:val="000000" w:themeColor="text1" w:themeTint="FF" w:themeShade="FF"/>
+          <w:sz w:val="24"/>
+          <w:szCs w:val="24"/>
+          <w:u w:val="none"/>
+          <w:lang w:val="en-GB"/>
+        </w:rPr>
+        <w:t>Carte:</w:t>
+      </w:r>
+      <w:r>
+        <w:rPr>
+          <w:rFonts w:ascii="Calibri" w:hAnsi="Calibri" w:eastAsia="Calibri" w:cs="Calibri"/>
+          <w:b w:val="0"/>
+          <w:bCs w:val="0"/>
+          <w:i w:val="0"/>
+          <w:iCs w:val="0"/>
+          <w:strike w:val="0"/>
+          <w:dstrike w:val="0"/>
+          <w:noProof w:val="0"/>
+          <w:color w:val="000000" w:themeColor="text1" w:themeTint="FF" w:themeShade="FF"/>
+          <w:sz w:val="24"/>
+          <w:szCs w:val="24"/>
+          <w:u w:val="none"/>
+          <w:lang w:val="en-GB"/>
+        </w:rPr>
+        <w:t xml:space="preserve"> Suddivise in classi (Eroi, Malvagi, Arti Oscure, Negozio etc.) ogni carta è oggetto con attributi (costo, effetto, tipo) e i metodi (come le azioni attivate al gioco).</w:t>
+      </w:r>
+    </w:p>
+    <w:p>
+      <w:pPr>
+        <w:spacing w:before="0" w:beforeAutospacing="off" w:after="160" w:afterAutospacing="off"/>
+      </w:pPr>
+      <w:r>
+        <w:rPr>
+          <w:rFonts w:ascii="Calibri" w:hAnsi="Calibri" w:eastAsia="Calibri" w:cs="Calibri"/>
+          <w:b w:val="1"/>
+          <w:bCs w:val="1"/>
+          <w:i w:val="0"/>
+          <w:iCs w:val="0"/>
+          <w:strike w:val="0"/>
+          <w:dstrike w:val="0"/>
+          <w:noProof w:val="0"/>
+          <w:color w:val="000000" w:themeColor="text1" w:themeTint="FF" w:themeShade="FF"/>
+          <w:sz w:val="24"/>
+          <w:szCs w:val="24"/>
+          <w:u w:val="none"/>
+          <w:lang w:val="en-GB"/>
+        </w:rPr>
+        <w:t>Controllo della configurazione:</w:t>
+      </w:r>
+      <w:r>
+        <w:rPr>
+          <w:rFonts w:ascii="Calibri" w:hAnsi="Calibri" w:eastAsia="Calibri" w:cs="Calibri"/>
+          <w:b w:val="0"/>
+          <w:bCs w:val="0"/>
+          <w:i w:val="0"/>
+          <w:iCs w:val="0"/>
+          <w:strike w:val="0"/>
+          <w:dstrike w:val="0"/>
+          <w:noProof w:val="0"/>
+          <w:color w:val="000000" w:themeColor="text1" w:themeTint="FF" w:themeShade="FF"/>
+          <w:sz w:val="24"/>
+          <w:szCs w:val="24"/>
+          <w:u w:val="none"/>
+          <w:lang w:val="en-GB"/>
+        </w:rPr>
+        <w:t xml:space="preserve"> e il controllo della configurazione gestione dell’evoluzione del sistema durante il Runtime e tra le diverse sessioni:</w:t>
+      </w:r>
+    </w:p>
+    <w:p>
+      <w:pPr>
+        <w:pStyle w:val="Paragrafoelenco"/>
+        <w:numPr>
+          <w:ilvl w:val="0"/>
+          <w:numId w:val="3"/>
+        </w:numPr>
+        <w:spacing w:before="240" w:beforeAutospacing="off" w:after="240" w:afterAutospacing="off"/>
+        <w:rPr>
+          <w:rFonts w:ascii="Calibri" w:hAnsi="Calibri" w:eastAsia="Calibri" w:cs="Calibri"/>
+          <w:b w:val="0"/>
+          <w:bCs w:val="0"/>
+          <w:i w:val="0"/>
+          <w:iCs w:val="0"/>
+          <w:strike w:val="0"/>
+          <w:dstrike w:val="0"/>
+          <w:noProof w:val="0"/>
+          <w:color w:val="000000" w:themeColor="text1" w:themeTint="FF" w:themeShade="FF"/>
+          <w:sz w:val="24"/>
+          <w:szCs w:val="24"/>
+          <w:u w:val="none"/>
+          <w:lang w:val="en-GB"/>
+        </w:rPr>
+      </w:pPr>
+      <w:r>
+        <w:rPr>
+          <w:rFonts w:ascii="Calibri" w:hAnsi="Calibri" w:eastAsia="Calibri" w:cs="Calibri"/>
+          <w:b w:val="1"/>
+          <w:bCs w:val="1"/>
+          <w:i w:val="0"/>
+          <w:iCs w:val="0"/>
+          <w:strike w:val="0"/>
+          <w:dstrike w:val="0"/>
+          <w:noProof w:val="0"/>
+          <w:color w:val="000000" w:themeColor="text1" w:themeTint="FF" w:themeShade="FF"/>
+          <w:sz w:val="24"/>
+          <w:szCs w:val="24"/>
+          <w:u w:val="none"/>
+          <w:lang w:val="en-GB"/>
+        </w:rPr>
+        <w:t>Meccaniche di Deck-Building:</w:t>
+      </w:r>
+      <w:r>
+        <w:rPr>
+          <w:rFonts w:ascii="Calibri" w:hAnsi="Calibri" w:eastAsia="Calibri" w:cs="Calibri"/>
+          <w:b w:val="0"/>
+          <w:bCs w:val="0"/>
+          <w:i w:val="0"/>
+          <w:iCs w:val="0"/>
+          <w:strike w:val="0"/>
+          <w:dstrike w:val="0"/>
+          <w:noProof w:val="0"/>
+          <w:color w:val="000000" w:themeColor="text1" w:themeTint="FF" w:themeShade="FF"/>
+          <w:sz w:val="24"/>
+          <w:szCs w:val="24"/>
+          <w:u w:val="none"/>
+          <w:lang w:val="en-GB"/>
+        </w:rPr>
+        <w:t xml:space="preserve"> L’acquisizione di una nuova carta rappresenta una modifica alla configurazione del “sottosistema eroe”. Tale modifica è soggetta a vincoli di integrità (disponibilità di influenza) e validazione (limiti del mercato).</w:t>
+      </w:r>
+    </w:p>
+    <w:p>
+      <w:pPr>
+        <w:pStyle w:val="Paragrafoelenco"/>
+        <w:numPr>
+          <w:ilvl w:val="0"/>
+          <w:numId w:val="3"/>
+        </w:numPr>
+        <w:spacing w:before="240" w:beforeAutospacing="off" w:after="240" w:afterAutospacing="off"/>
+        <w:rPr>
+          <w:rFonts w:ascii="Calibri" w:hAnsi="Calibri" w:eastAsia="Calibri" w:cs="Calibri"/>
+          <w:b w:val="0"/>
+          <w:bCs w:val="0"/>
+          <w:i w:val="0"/>
+          <w:iCs w:val="0"/>
+          <w:strike w:val="0"/>
+          <w:dstrike w:val="0"/>
+          <w:noProof w:val="0"/>
+          <w:color w:val="000000" w:themeColor="text1" w:themeTint="FF" w:themeShade="FF"/>
+          <w:sz w:val="24"/>
+          <w:szCs w:val="24"/>
+          <w:u w:val="none"/>
+          <w:lang w:val="en-GB"/>
+        </w:rPr>
+      </w:pPr>
+      <w:r>
+        <w:rPr>
+          <w:rFonts w:ascii="Calibri" w:hAnsi="Calibri" w:eastAsia="Calibri" w:cs="Calibri"/>
+          <w:b w:val="1"/>
+          <w:bCs w:val="1"/>
+          <w:i w:val="0"/>
+          <w:iCs w:val="0"/>
+          <w:strike w:val="0"/>
+          <w:dstrike w:val="0"/>
+          <w:noProof w:val="0"/>
+          <w:color w:val="000000" w:themeColor="text1" w:themeTint="FF" w:themeShade="FF"/>
+          <w:sz w:val="24"/>
+          <w:szCs w:val="24"/>
+          <w:u w:val="none"/>
+          <w:lang w:val="en-GB"/>
+        </w:rPr>
+        <w:t>Versione del Deck:</w:t>
+      </w:r>
+      <w:r>
+        <w:rPr>
+          <w:rFonts w:ascii="Calibri" w:hAnsi="Calibri" w:eastAsia="Calibri" w:cs="Calibri"/>
+          <w:b w:val="0"/>
+          <w:bCs w:val="0"/>
+          <w:i w:val="0"/>
+          <w:iCs w:val="0"/>
+          <w:strike w:val="0"/>
+          <w:dstrike w:val="0"/>
+          <w:noProof w:val="0"/>
+          <w:color w:val="000000" w:themeColor="text1" w:themeTint="FF" w:themeShade="FF"/>
+          <w:sz w:val="24"/>
+          <w:szCs w:val="24"/>
+          <w:u w:val="none"/>
+          <w:lang w:val="en-GB"/>
+        </w:rPr>
+        <w:t xml:space="preserve"> Ogni rimescolamento del mazzo di scarto nel mazzo di pesca equivale a una nuova costruzione del mazzo giocatore, consolidamento le modifiche appropriate durante il ciclo del gioco precedente.</w:t>
+      </w:r>
+    </w:p>
+    <w:p>
+      <w:pPr>
+        <w:spacing w:before="0" w:beforeAutospacing="off" w:after="160" w:afterAutospacing="off"/>
+      </w:pPr>
+      <w:r>
+        <w:rPr>
+          <w:rFonts w:ascii="Calibri" w:hAnsi="Calibri" w:eastAsia="Calibri" w:cs="Calibri"/>
+          <w:b w:val="1"/>
+          <w:bCs w:val="1"/>
+          <w:i w:val="0"/>
+          <w:iCs w:val="0"/>
+          <w:strike w:val="0"/>
+          <w:dstrike w:val="0"/>
+          <w:noProof w:val="0"/>
+          <w:color w:val="000000" w:themeColor="text1" w:themeTint="FF" w:themeShade="FF"/>
+          <w:sz w:val="24"/>
+          <w:szCs w:val="24"/>
+          <w:u w:val="none"/>
+          <w:lang w:val="en-GB"/>
+        </w:rPr>
+        <w:t>Audit e Verifiche:</w:t>
+      </w:r>
+      <w:r>
+        <w:rPr>
+          <w:rFonts w:ascii="Calibri" w:hAnsi="Calibri" w:eastAsia="Calibri" w:cs="Calibri"/>
+          <w:b w:val="0"/>
+          <w:bCs w:val="0"/>
+          <w:i w:val="0"/>
+          <w:iCs w:val="0"/>
+          <w:strike w:val="0"/>
+          <w:dstrike w:val="0"/>
+          <w:noProof w:val="0"/>
+          <w:color w:val="000000" w:themeColor="text1" w:themeTint="FF" w:themeShade="FF"/>
+          <w:sz w:val="24"/>
+          <w:szCs w:val="24"/>
+          <w:u w:val="none"/>
+          <w:lang w:val="en-GB"/>
+        </w:rPr>
+        <w:t xml:space="preserve"> Per garantire che la configurazione corrente sia conforme ai requisiti del gioco, vengono eseguiti audit periodici:</w:t>
+      </w:r>
+    </w:p>
+    <w:p>
+      <w:pPr>
+        <w:pStyle w:val="Paragrafoelenco"/>
+        <w:numPr>
+          <w:ilvl w:val="0"/>
+          <w:numId w:val="4"/>
+        </w:numPr>
+        <w:spacing w:before="240" w:beforeAutospacing="off" w:after="240" w:afterAutospacing="off"/>
+        <w:rPr>
+          <w:rFonts w:ascii="Calibri" w:hAnsi="Calibri" w:eastAsia="Calibri" w:cs="Calibri"/>
+          <w:b w:val="0"/>
+          <w:bCs w:val="0"/>
+          <w:i w:val="0"/>
+          <w:iCs w:val="0"/>
+          <w:strike w:val="0"/>
+          <w:dstrike w:val="0"/>
+          <w:noProof w:val="0"/>
+          <w:color w:val="000000" w:themeColor="text1" w:themeTint="FF" w:themeShade="FF"/>
+          <w:sz w:val="24"/>
+          <w:szCs w:val="24"/>
+          <w:u w:val="none"/>
+          <w:lang w:val="en-GB"/>
+        </w:rPr>
+      </w:pPr>
+      <w:r>
+        <w:rPr>
+          <w:rFonts w:ascii="Calibri" w:hAnsi="Calibri" w:eastAsia="Calibri" w:cs="Calibri"/>
+          <w:b w:val="0"/>
+          <w:bCs w:val="0"/>
+          <w:i w:val="0"/>
+          <w:iCs w:val="0"/>
+          <w:strike w:val="0"/>
+          <w:dstrike w:val="0"/>
+          <w:noProof w:val="0"/>
+          <w:color w:val="000000" w:themeColor="text1" w:themeTint="FF" w:themeShade="FF"/>
+          <w:sz w:val="24"/>
+          <w:szCs w:val="24"/>
+          <w:u w:val="none"/>
+          <w:lang w:val="en-GB"/>
+        </w:rPr>
+        <w:t>F</w:t>
+      </w:r>
+      <w:r>
+        <w:rPr>
+          <w:rFonts w:ascii="Calibri" w:hAnsi="Calibri" w:eastAsia="Calibri" w:cs="Calibri"/>
+          <w:b w:val="1"/>
+          <w:bCs w:val="1"/>
+          <w:i w:val="0"/>
+          <w:iCs w:val="0"/>
+          <w:strike w:val="0"/>
+          <w:dstrike w:val="0"/>
+          <w:noProof w:val="0"/>
+          <w:color w:val="000000" w:themeColor="text1" w:themeTint="FF" w:themeShade="FF"/>
+          <w:sz w:val="24"/>
+          <w:szCs w:val="24"/>
+          <w:u w:val="none"/>
+          <w:lang w:val="en-GB"/>
+        </w:rPr>
+        <w:t>ine turno:</w:t>
+      </w:r>
+      <w:r>
+        <w:rPr>
+          <w:rFonts w:ascii="Calibri" w:hAnsi="Calibri" w:eastAsia="Calibri" w:cs="Calibri"/>
+          <w:b w:val="0"/>
+          <w:bCs w:val="0"/>
+          <w:i w:val="0"/>
+          <w:iCs w:val="0"/>
+          <w:strike w:val="0"/>
+          <w:dstrike w:val="0"/>
+          <w:noProof w:val="0"/>
+          <w:color w:val="000000" w:themeColor="text1" w:themeTint="FF" w:themeShade="FF"/>
+          <w:sz w:val="24"/>
+          <w:szCs w:val="24"/>
+          <w:u w:val="none"/>
+          <w:lang w:val="en-GB"/>
+        </w:rPr>
+        <w:t xml:space="preserve"> Verifica che tutte le funzioni obbligatorie come (effetto Malvagio e Arti Oscure) siano state eseguite correttamente prima di passare il controllo al giocatore successivo.</w:t>
+      </w:r>
+    </w:p>
+    <w:p>
+      <w:pPr>
+        <w:pStyle w:val="Paragrafoelenco"/>
+        <w:numPr>
+          <w:ilvl w:val="0"/>
+          <w:numId w:val="4"/>
+        </w:numPr>
+        <w:spacing w:before="240" w:beforeAutospacing="off" w:after="240" w:afterAutospacing="off"/>
+        <w:rPr>
+          <w:rFonts w:ascii="Calibri" w:hAnsi="Calibri" w:eastAsia="Calibri" w:cs="Calibri"/>
+          <w:b w:val="0"/>
+          <w:bCs w:val="0"/>
+          <w:i w:val="0"/>
+          <w:iCs w:val="0"/>
+          <w:strike w:val="0"/>
+          <w:dstrike w:val="0"/>
+          <w:noProof w:val="0"/>
+          <w:color w:val="000000" w:themeColor="text1" w:themeTint="FF" w:themeShade="FF"/>
+          <w:sz w:val="24"/>
+          <w:szCs w:val="24"/>
+          <w:u w:val="none"/>
+          <w:lang w:val="en-GB"/>
+        </w:rPr>
+      </w:pPr>
+      <w:r>
+        <w:rPr>
+          <w:rFonts w:ascii="Calibri" w:hAnsi="Calibri" w:eastAsia="Calibri" w:cs="Calibri"/>
+          <w:b w:val="1"/>
+          <w:bCs w:val="1"/>
+          <w:i w:val="0"/>
+          <w:iCs w:val="0"/>
+          <w:strike w:val="0"/>
+          <w:dstrike w:val="0"/>
+          <w:noProof w:val="0"/>
+          <w:color w:val="000000" w:themeColor="text1" w:themeTint="FF" w:themeShade="FF"/>
+          <w:sz w:val="24"/>
+          <w:szCs w:val="24"/>
+          <w:u w:val="none"/>
+          <w:lang w:val="en-GB"/>
+        </w:rPr>
+        <w:t>Setup:</w:t>
+      </w:r>
+      <w:r>
+        <w:rPr>
+          <w:rFonts w:ascii="Calibri" w:hAnsi="Calibri" w:eastAsia="Calibri" w:cs="Calibri"/>
+          <w:b w:val="0"/>
+          <w:bCs w:val="0"/>
+          <w:i w:val="0"/>
+          <w:iCs w:val="0"/>
+          <w:strike w:val="0"/>
+          <w:dstrike w:val="0"/>
+          <w:noProof w:val="0"/>
+          <w:color w:val="000000" w:themeColor="text1" w:themeTint="FF" w:themeShade="FF"/>
+          <w:sz w:val="24"/>
+          <w:szCs w:val="24"/>
+          <w:u w:val="none"/>
+          <w:lang w:val="en-GB"/>
+        </w:rPr>
+        <w:t xml:space="preserve"> Verifica dell’integrità del set di carte al termine di ogni anno per assicurare che la configurazione di partenza per l’anno successivo sia coerente con le specifiche.</w:t>
+      </w:r>
+    </w:p>
+    <w:p>
+      <w:pPr>
+        <w:spacing w:before="0" w:beforeAutospacing="off" w:after="160" w:afterAutospacing="off"/>
+      </w:pPr>
+      <w:r>
+        <w:rPr>
+          <w:rFonts w:ascii="Calibri" w:hAnsi="Calibri" w:eastAsia="Calibri" w:cs="Calibri"/>
+          <w:b w:val="1"/>
+          <w:bCs w:val="1"/>
+          <w:i w:val="0"/>
+          <w:iCs w:val="0"/>
+          <w:strike w:val="0"/>
+          <w:dstrike w:val="0"/>
+          <w:noProof w:val="0"/>
+          <w:color w:val="000000" w:themeColor="text1" w:themeTint="FF" w:themeShade="FF"/>
+          <w:sz w:val="24"/>
+          <w:szCs w:val="24"/>
+          <w:u w:val="none"/>
+          <w:lang w:val="en-GB"/>
+        </w:rPr>
+        <w:t>Release Management:</w:t>
+      </w:r>
+      <w:r>
+        <w:rPr>
+          <w:rFonts w:ascii="Calibri" w:hAnsi="Calibri" w:eastAsia="Calibri" w:cs="Calibri"/>
+          <w:b w:val="0"/>
+          <w:bCs w:val="0"/>
+          <w:i w:val="0"/>
+          <w:iCs w:val="0"/>
+          <w:strike w:val="0"/>
+          <w:dstrike w:val="0"/>
+          <w:noProof w:val="0"/>
+          <w:color w:val="000000" w:themeColor="text1" w:themeTint="FF" w:themeShade="FF"/>
+          <w:sz w:val="24"/>
+          <w:szCs w:val="24"/>
+          <w:u w:val="none"/>
+          <w:lang w:val="en-GB"/>
+        </w:rPr>
+        <w:t xml:space="preserve"> Il gioco segue un modello di Sviluppo Incrementale:</w:t>
+      </w:r>
+    </w:p>
+    <w:p>
+      <w:pPr>
+        <w:pStyle w:val="Paragrafoelenco"/>
+        <w:numPr>
+          <w:ilvl w:val="0"/>
+          <w:numId w:val="5"/>
+        </w:numPr>
+        <w:spacing w:before="240" w:beforeAutospacing="off" w:after="240" w:afterAutospacing="off"/>
+        <w:rPr>
+          <w:rFonts w:ascii="Calibri" w:hAnsi="Calibri" w:eastAsia="Calibri" w:cs="Calibri"/>
+          <w:b w:val="0"/>
+          <w:bCs w:val="0"/>
+          <w:i w:val="0"/>
+          <w:iCs w:val="0"/>
+          <w:strike w:val="0"/>
+          <w:dstrike w:val="0"/>
+          <w:noProof w:val="0"/>
+          <w:color w:val="000000" w:themeColor="text1" w:themeTint="FF" w:themeShade="FF"/>
+          <w:sz w:val="24"/>
+          <w:szCs w:val="24"/>
+          <w:u w:val="none"/>
+          <w:lang w:val="en-GB"/>
+        </w:rPr>
+      </w:pPr>
+      <w:r>
+        <w:rPr>
+          <w:rFonts w:ascii="Calibri" w:hAnsi="Calibri" w:eastAsia="Calibri" w:cs="Calibri"/>
+          <w:b w:val="1"/>
+          <w:bCs w:val="1"/>
+          <w:i w:val="0"/>
+          <w:iCs w:val="0"/>
+          <w:strike w:val="0"/>
+          <w:dstrike w:val="0"/>
+          <w:noProof w:val="0"/>
+          <w:color w:val="000000" w:themeColor="text1" w:themeTint="FF" w:themeShade="FF"/>
+          <w:sz w:val="24"/>
+          <w:szCs w:val="24"/>
+          <w:u w:val="none"/>
+          <w:lang w:val="en-GB"/>
+        </w:rPr>
+        <w:t>Rilascio Progressione:</w:t>
+      </w:r>
+      <w:r>
+        <w:rPr>
+          <w:rFonts w:ascii="Calibri" w:hAnsi="Calibri" w:eastAsia="Calibri" w:cs="Calibri"/>
+          <w:b w:val="0"/>
+          <w:bCs w:val="0"/>
+          <w:i w:val="0"/>
+          <w:iCs w:val="0"/>
+          <w:strike w:val="0"/>
+          <w:dstrike w:val="0"/>
+          <w:noProof w:val="0"/>
+          <w:color w:val="000000" w:themeColor="text1" w:themeTint="FF" w:themeShade="FF"/>
+          <w:sz w:val="24"/>
+          <w:szCs w:val="24"/>
+          <w:u w:val="none"/>
+          <w:lang w:val="en-GB"/>
+        </w:rPr>
+        <w:t xml:space="preserve"> Ogni anno (da 1 a 7) introduce nuovi moduli e aumenta la complessità del sistema.</w:t>
+      </w:r>
+    </w:p>
+    <w:p>
+      <w:pPr>
+        <w:pStyle w:val="Normale"/>
+      </w:pPr>
+      <w:r>
+        <w:rPr>
+          <w:rFonts w:ascii="Calibri" w:hAnsi="Calibri" w:eastAsia="Calibri" w:cs="Calibri"/>
+          <w:b w:val="1"/>
+          <w:bCs w:val="1"/>
+          <w:i w:val="0"/>
+          <w:iCs w:val="0"/>
+          <w:strike w:val="0"/>
+          <w:dstrike w:val="0"/>
+          <w:noProof w:val="0"/>
+          <w:color w:val="000000" w:themeColor="text1" w:themeTint="FF" w:themeShade="FF"/>
+          <w:sz w:val="24"/>
+          <w:szCs w:val="24"/>
+          <w:u w:val="none"/>
+          <w:lang w:val="en-GB"/>
+        </w:rPr>
+        <w:t xml:space="preserve">Compatibilità: </w:t>
+      </w:r>
+      <w:r>
+        <w:rPr>
+          <w:rFonts w:ascii="Calibri" w:hAnsi="Calibri" w:eastAsia="Calibri" w:cs="Calibri"/>
+          <w:b w:val="0"/>
+          <w:bCs w:val="0"/>
+          <w:i w:val="0"/>
+          <w:iCs w:val="0"/>
+          <w:strike w:val="0"/>
+          <w:dstrike w:val="0"/>
+          <w:noProof w:val="0"/>
+          <w:color w:val="000000" w:themeColor="text1" w:themeTint="FF" w:themeShade="FF"/>
+          <w:sz w:val="24"/>
+          <w:szCs w:val="24"/>
+          <w:u w:val="none"/>
+          <w:lang w:val="en-GB"/>
+        </w:rPr>
+        <w:t>Il sistema è progettato per essere retrocompatibile; I componenti dell'Anno 1 rimangono validi e integrati negli anni successivi.</w:t>
+      </w:r>
+    </w:p>
+    <w:p>
+      <w:pPr>
+        <w:rPr>
+          <w:rFonts w:ascii="Calibri" w:hAnsi="Calibri" w:cs="Calibri"/>
+          <w:lang w:val="en-GB"/>
+        </w:rPr>
+      </w:pPr>
+    </w:p>
+    <w:p>
+      <w:pPr>
         <w:rPr>
           <w:rFonts w:ascii="Calibri" w:hAnsi="Calibri" w:cs="Calibri"/>
           <w:sz w:val="40"/>
           <w:szCs w:val="40"/>
           <w:lang w:val="en-GB"/>
         </w:rPr>
+      </w:pPr>
+      <w:r>
+        <w:rPr>
+          <w:rFonts w:ascii="Calibri" w:hAnsi="Calibri" w:cs="Calibri"/>
+          <w:sz w:val="40"/>
+          <w:szCs w:val="40"/>
+          <w:lang w:val="en-GB"/>
+        </w:rPr>
         <w:t>People Management and Team Organization</w:t>
       </w:r>
     </w:p>
@@ -508,6 +1677,11 @@
           <w:rFonts w:ascii="Calibri" w:hAnsi="Calibri" w:cs="Calibri"/>
         </w:rPr>
         <w:tab/>
+      </w:r>
+      <w:r>
+        <w:rPr>
+          <w:rFonts w:ascii="Calibri" w:hAnsi="Calibri" w:cs="Calibri"/>
+        </w:rPr>
         <w:t>•</w:t>
       </w:r>
       <w:r>
@@ -515,6 +1689,11 @@
           <w:rFonts w:ascii="Calibri" w:hAnsi="Calibri" w:cs="Calibri"/>
         </w:rPr>
         <w:tab/>
+      </w:r>
+      <w:r>
+        <w:rPr>
+          <w:rFonts w:ascii="Calibri" w:hAnsi="Calibri" w:cs="Calibri"/>
+        </w:rPr>
         <w:t>Leonardo Cacciarru – Scrum Master</w:t>
       </w:r>
     </w:p>
@@ -529,6 +1708,11 @@
           <w:rFonts w:ascii="Calibri" w:hAnsi="Calibri" w:cs="Calibri"/>
         </w:rPr>
         <w:tab/>
+      </w:r>
+      <w:r>
+        <w:rPr>
+          <w:rFonts w:ascii="Calibri" w:hAnsi="Calibri" w:cs="Calibri"/>
+        </w:rPr>
         <w:t>•</w:t>
       </w:r>
       <w:r>
@@ -536,6 +1720,11 @@
           <w:rFonts w:ascii="Calibri" w:hAnsi="Calibri" w:cs="Calibri"/>
         </w:rPr>
         <w:tab/>
+      </w:r>
+      <w:r>
+        <w:rPr>
+          <w:rFonts w:ascii="Calibri" w:hAnsi="Calibri" w:cs="Calibri"/>
+        </w:rPr>
         <w:t>Joele Armati – Product Backlog Manager</w:t>
       </w:r>
     </w:p>
@@ -550,6 +1739,11 @@
           <w:rFonts w:ascii="Calibri" w:hAnsi="Calibri" w:cs="Calibri"/>
         </w:rPr>
         <w:tab/>
+      </w:r>
+      <w:r>
+        <w:rPr>
+          <w:rFonts w:ascii="Calibri" w:hAnsi="Calibri" w:cs="Calibri"/>
+        </w:rPr>
         <w:t>•</w:t>
       </w:r>
       <w:r>
@@ -557,6 +1751,11 @@
           <w:rFonts w:ascii="Calibri" w:hAnsi="Calibri" w:cs="Calibri"/>
         </w:rPr>
         <w:tab/>
+      </w:r>
+      <w:r>
+        <w:rPr>
+          <w:rFonts w:ascii="Calibri" w:hAnsi="Calibri" w:cs="Calibri"/>
+        </w:rPr>
         <w:t>Mourad Ait Taleb Nasseur – Developer</w:t>
       </w:r>
     </w:p>
@@ -571,6 +1770,11 @@
           <w:rFonts w:ascii="Calibri" w:hAnsi="Calibri" w:cs="Calibri"/>
         </w:rPr>
         <w:tab/>
+      </w:r>
+      <w:r>
+        <w:rPr>
+          <w:rFonts w:ascii="Calibri" w:hAnsi="Calibri" w:cs="Calibri"/>
+        </w:rPr>
         <w:t>•</w:t>
       </w:r>
       <w:r>
@@ -578,6 +1782,11 @@
           <w:rFonts w:ascii="Calibri" w:hAnsi="Calibri" w:cs="Calibri"/>
         </w:rPr>
         <w:tab/>
+      </w:r>
+      <w:r>
+        <w:rPr>
+          <w:rFonts w:ascii="Calibri" w:hAnsi="Calibri" w:cs="Calibri"/>
+        </w:rPr>
         <w:t>Robert Panaite – Developer</w:t>
       </w:r>
     </w:p>
@@ -598,7 +1807,6 @@
         <w:rPr>
           <w:rFonts w:ascii="Calibri" w:hAnsi="Calibri" w:cs="Calibri"/>
         </w:rPr>
-        <w:lastRenderedPageBreak/>
         <w:t>Il ruolo di Scrum Master è ricoperto da Leonardo Cacciarru, che ha facilitato il lavoro del team e ha garantito il rispetto del framework Scrum. Inoltre, Leonardo ha sviluppato tutte le classi relative alla gestione degli effetti delle carte e ha supportato il team nella definizione dei file JSON contenenti i dati delle carte, contribuendo alla comprensione e alla corretta implementazione della logica di gioco.</w:t>
       </w:r>
     </w:p>
@@ -697,7 +1905,7 @@
     <w:p/>
     <w:p/>
     <w:sectPr>
-      <w:pgSz w:w="11906" w:h="16838"/>
+      <w:pgSz w:w="11906" w:h="16838" w:orient="portrait"/>
       <w:pgMar w:top="1417" w:right="1134" w:bottom="1134" w:left="1134" w:header="708" w:footer="708" w:gutter="0"/>
       <w:cols w:space="708"/>
       <w:docGrid w:linePitch="360"/>
@@ -708,6 +1916,454 @@
 
 <file path=word/numbering.xml><?xml version="1.0" encoding="utf-8"?>
 <w:numbering xmlns:wpc="http://schemas.microsoft.com/office/word/2010/wordprocessingCanvas" xmlns:cx="http://schemas.microsoft.com/office/drawing/2014/chartex" xmlns:cx1="http://schemas.microsoft.com/office/drawing/2015/9/8/chartex" xmlns:cx2="http://schemas.microsoft.com/office/drawing/2015/10/21/chartex" xmlns:cx3="http://schemas.microsoft.com/office/drawing/2016/5/9/chartex" xmlns:cx4="http://schemas.microsoft.com/office/drawing/2016/5/10/chartex" xmlns:cx5="http://schemas.microsoft.com/office/drawing/2016/5/11/chartex" xmlns:cx6="http://schemas.microsoft.com/office/drawing/2016/5/12/chartex" xmlns:cx7="http://schemas.microsoft.com/office/drawing/2016/5/13/chartex" xmlns:cx8="http://schemas.microsoft.com/office/drawing/2016/5/14/chartex" xmlns:mc="http://schemas.openxmlformats.org/markup-compatibility/2006" xmlns:aink="http://schemas.microsoft.com/office/drawing/2016/ink" xmlns:am3d="http://schemas.microsoft.com/office/drawing/2017/model3d" xmlns:o="urn:schemas-microsoft-com:office:office" xmlns:oel="http://schemas.microsoft.com/office/2019/extlst" xmlns:r="http://schemas.openxmlformats.org/officeDocument/2006/relationships" xmlns:m="http://schemas.openxmlformats.org/officeDocument/2006/math" xmlns:v="urn:schemas-microsoft-com:vml" xmlns:wp14="http://schemas.microsoft.com/office/word/2010/wordprocessingDrawing" xmlns:wp="http://schemas.openxmlformats.org/drawingml/2006/wordprocessingDrawing" xmlns:w10="urn:schemas-microsoft-com:office:word" xmlns:w="http://schemas.openxmlformats.org/wordprocessingml/2006/main" xmlns:w14="http://schemas.microsoft.com/office/word/2010/wordml" xmlns:w15="http://schemas.microsoft.com/office/word/2012/wordml" xmlns:w16cex="http://schemas.microsoft.com/office/word/2018/wordml/cex" xmlns:w16cid="http://schemas.microsoft.com/office/word/2016/wordml/cid" xmlns:w16="http://schemas.microsoft.com/office/word/2018/wordml" xmlns:w16du="http://schemas.microsoft.com/office/word/2023/wordml/word16du" xmlns:w16sdtdh="http://schemas.microsoft.com/office/word/2020/wordml/sdtdatahash" xmlns:w16sdtfl="http://schemas.microsoft.com/office/word/2024/wordml/sdtformatlock" xmlns:w16se="http://schemas.microsoft.com/office/word/2015/wordml/symex" xmlns:wpg="http://schemas.microsoft.com/office/word/2010/wordprocessingGroup" xmlns:wpi="http://schemas.microsoft.com/office/word/2010/wordprocessingInk" xmlns:wne="http://schemas.microsoft.com/office/word/2006/wordml" xmlns:wps="http://schemas.microsoft.com/office/word/2010/wordprocessingShape" mc:Ignorable="w14 w15 w16se w16cid w16 w16cex w16sdtdh w16sdtfl w16du wp14">
+  <w:abstractNum xmlns:w="http://schemas.openxmlformats.org/wordprocessingml/2006/main" w:abstractNumId="4">
+    <w:nsid w:val="6624dde4"/>
+    <w:multiLevelType xmlns:w="http://schemas.openxmlformats.org/wordprocessingml/2006/main" w:val="hybridMultilevel"/>
+    <w:lvl xmlns:w="http://schemas.openxmlformats.org/wordprocessingml/2006/main" w:ilvl="0">
+      <w:start w:val="1"/>
+      <w:numFmt w:val="bullet"/>
+      <w:lvlText w:val=""/>
+      <w:lvlJc w:val="left"/>
+      <w:pPr>
+        <w:ind w:left="720" w:hanging="360"/>
+      </w:pPr>
+      <w:rPr>
+        <w:rFonts w:hint="default" w:ascii="Symbol" w:hAnsi="Symbol"/>
+      </w:rPr>
+    </w:lvl>
+    <w:lvl xmlns:w="http://schemas.openxmlformats.org/wordprocessingml/2006/main" w:ilvl="1">
+      <w:start w:val="1"/>
+      <w:numFmt w:val="bullet"/>
+      <w:lvlText w:val="o"/>
+      <w:lvlJc w:val="left"/>
+      <w:pPr>
+        <w:ind w:left="1440" w:hanging="360"/>
+      </w:pPr>
+      <w:rPr>
+        <w:rFonts w:hint="default" w:ascii="Courier New" w:hAnsi="Courier New"/>
+      </w:rPr>
+    </w:lvl>
+    <w:lvl xmlns:w="http://schemas.openxmlformats.org/wordprocessingml/2006/main" w:ilvl="2">
+      <w:start w:val="1"/>
+      <w:numFmt w:val="bullet"/>
+      <w:lvlText w:val=""/>
+      <w:lvlJc w:val="left"/>
+      <w:pPr>
+        <w:ind w:left="2160" w:hanging="360"/>
+      </w:pPr>
+      <w:rPr>
+        <w:rFonts w:hint="default" w:ascii="Wingdings" w:hAnsi="Wingdings"/>
+      </w:rPr>
+    </w:lvl>
+    <w:lvl xmlns:w="http://schemas.openxmlformats.org/wordprocessingml/2006/main" w:ilvl="3">
+      <w:start w:val="1"/>
+      <w:numFmt w:val="bullet"/>
+      <w:lvlText w:val=""/>
+      <w:lvlJc w:val="left"/>
+      <w:pPr>
+        <w:ind w:left="2880" w:hanging="360"/>
+      </w:pPr>
+      <w:rPr>
+        <w:rFonts w:hint="default" w:ascii="Symbol" w:hAnsi="Symbol"/>
+      </w:rPr>
+    </w:lvl>
+    <w:lvl xmlns:w="http://schemas.openxmlformats.org/wordprocessingml/2006/main" w:ilvl="4">
+      <w:start w:val="1"/>
+      <w:numFmt w:val="bullet"/>
+      <w:lvlText w:val="o"/>
+      <w:lvlJc w:val="left"/>
+      <w:pPr>
+        <w:ind w:left="3600" w:hanging="360"/>
+      </w:pPr>
+      <w:rPr>
+        <w:rFonts w:hint="default" w:ascii="Courier New" w:hAnsi="Courier New"/>
+      </w:rPr>
+    </w:lvl>
+    <w:lvl xmlns:w="http://schemas.openxmlformats.org/wordprocessingml/2006/main" w:ilvl="5">
+      <w:start w:val="1"/>
+      <w:numFmt w:val="bullet"/>
+      <w:lvlText w:val=""/>
+      <w:lvlJc w:val="left"/>
+      <w:pPr>
+        <w:ind w:left="4320" w:hanging="360"/>
+      </w:pPr>
+      <w:rPr>
+        <w:rFonts w:hint="default" w:ascii="Wingdings" w:hAnsi="Wingdings"/>
+      </w:rPr>
+    </w:lvl>
+    <w:lvl xmlns:w="http://schemas.openxmlformats.org/wordprocessingml/2006/main" w:ilvl="6">
+      <w:start w:val="1"/>
+      <w:numFmt w:val="bullet"/>
+      <w:lvlText w:val=""/>
+      <w:lvlJc w:val="left"/>
+      <w:pPr>
+        <w:ind w:left="5040" w:hanging="360"/>
+      </w:pPr>
+      <w:rPr>
+        <w:rFonts w:hint="default" w:ascii="Symbol" w:hAnsi="Symbol"/>
+      </w:rPr>
+    </w:lvl>
+    <w:lvl xmlns:w="http://schemas.openxmlformats.org/wordprocessingml/2006/main" w:ilvl="7">
+      <w:start w:val="1"/>
+      <w:numFmt w:val="bullet"/>
+      <w:lvlText w:val="o"/>
+      <w:lvlJc w:val="left"/>
+      <w:pPr>
+        <w:ind w:left="5760" w:hanging="360"/>
+      </w:pPr>
+      <w:rPr>
+        <w:rFonts w:hint="default" w:ascii="Courier New" w:hAnsi="Courier New"/>
+      </w:rPr>
+    </w:lvl>
+    <w:lvl xmlns:w="http://schemas.openxmlformats.org/wordprocessingml/2006/main" w:ilvl="8">
+      <w:start w:val="1"/>
+      <w:numFmt w:val="bullet"/>
+      <w:lvlText w:val=""/>
+      <w:lvlJc w:val="left"/>
+      <w:pPr>
+        <w:ind w:left="6480" w:hanging="360"/>
+      </w:pPr>
+      <w:rPr>
+        <w:rFonts w:hint="default" w:ascii="Wingdings" w:hAnsi="Wingdings"/>
+      </w:rPr>
+    </w:lvl>
+  </w:abstractNum>
+  <w:abstractNum xmlns:w="http://schemas.openxmlformats.org/wordprocessingml/2006/main" w:abstractNumId="3">
+    <w:nsid w:val="9a5f7fa"/>
+    <w:multiLevelType xmlns:w="http://schemas.openxmlformats.org/wordprocessingml/2006/main" w:val="hybridMultilevel"/>
+    <w:lvl xmlns:w="http://schemas.openxmlformats.org/wordprocessingml/2006/main" w:ilvl="0">
+      <w:start w:val="1"/>
+      <w:numFmt w:val="bullet"/>
+      <w:lvlText w:val=""/>
+      <w:lvlJc w:val="left"/>
+      <w:pPr>
+        <w:ind w:left="720" w:hanging="360"/>
+      </w:pPr>
+      <w:rPr>
+        <w:rFonts w:hint="default" w:ascii="Symbol" w:hAnsi="Symbol"/>
+      </w:rPr>
+    </w:lvl>
+    <w:lvl xmlns:w="http://schemas.openxmlformats.org/wordprocessingml/2006/main" w:ilvl="1">
+      <w:start w:val="1"/>
+      <w:numFmt w:val="bullet"/>
+      <w:lvlText w:val="o"/>
+      <w:lvlJc w:val="left"/>
+      <w:pPr>
+        <w:ind w:left="1440" w:hanging="360"/>
+      </w:pPr>
+      <w:rPr>
+        <w:rFonts w:hint="default" w:ascii="Courier New" w:hAnsi="Courier New"/>
+      </w:rPr>
+    </w:lvl>
+    <w:lvl xmlns:w="http://schemas.openxmlformats.org/wordprocessingml/2006/main" w:ilvl="2">
+      <w:start w:val="1"/>
+      <w:numFmt w:val="bullet"/>
+      <w:lvlText w:val=""/>
+      <w:lvlJc w:val="left"/>
+      <w:pPr>
+        <w:ind w:left="2160" w:hanging="360"/>
+      </w:pPr>
+      <w:rPr>
+        <w:rFonts w:hint="default" w:ascii="Wingdings" w:hAnsi="Wingdings"/>
+      </w:rPr>
+    </w:lvl>
+    <w:lvl xmlns:w="http://schemas.openxmlformats.org/wordprocessingml/2006/main" w:ilvl="3">
+      <w:start w:val="1"/>
+      <w:numFmt w:val="bullet"/>
+      <w:lvlText w:val=""/>
+      <w:lvlJc w:val="left"/>
+      <w:pPr>
+        <w:ind w:left="2880" w:hanging="360"/>
+      </w:pPr>
+      <w:rPr>
+        <w:rFonts w:hint="default" w:ascii="Symbol" w:hAnsi="Symbol"/>
+      </w:rPr>
+    </w:lvl>
+    <w:lvl xmlns:w="http://schemas.openxmlformats.org/wordprocessingml/2006/main" w:ilvl="4">
+      <w:start w:val="1"/>
+      <w:numFmt w:val="bullet"/>
+      <w:lvlText w:val="o"/>
+      <w:lvlJc w:val="left"/>
+      <w:pPr>
+        <w:ind w:left="3600" w:hanging="360"/>
+      </w:pPr>
+      <w:rPr>
+        <w:rFonts w:hint="default" w:ascii="Courier New" w:hAnsi="Courier New"/>
+      </w:rPr>
+    </w:lvl>
+    <w:lvl xmlns:w="http://schemas.openxmlformats.org/wordprocessingml/2006/main" w:ilvl="5">
+      <w:start w:val="1"/>
+      <w:numFmt w:val="bullet"/>
+      <w:lvlText w:val=""/>
+      <w:lvlJc w:val="left"/>
+      <w:pPr>
+        <w:ind w:left="4320" w:hanging="360"/>
+      </w:pPr>
+      <w:rPr>
+        <w:rFonts w:hint="default" w:ascii="Wingdings" w:hAnsi="Wingdings"/>
+      </w:rPr>
+    </w:lvl>
+    <w:lvl xmlns:w="http://schemas.openxmlformats.org/wordprocessingml/2006/main" w:ilvl="6">
+      <w:start w:val="1"/>
+      <w:numFmt w:val="bullet"/>
+      <w:lvlText w:val=""/>
+      <w:lvlJc w:val="left"/>
+      <w:pPr>
+        <w:ind w:left="5040" w:hanging="360"/>
+      </w:pPr>
+      <w:rPr>
+        <w:rFonts w:hint="default" w:ascii="Symbol" w:hAnsi="Symbol"/>
+      </w:rPr>
+    </w:lvl>
+    <w:lvl xmlns:w="http://schemas.openxmlformats.org/wordprocessingml/2006/main" w:ilvl="7">
+      <w:start w:val="1"/>
+      <w:numFmt w:val="bullet"/>
+      <w:lvlText w:val="o"/>
+      <w:lvlJc w:val="left"/>
+      <w:pPr>
+        <w:ind w:left="5760" w:hanging="360"/>
+      </w:pPr>
+      <w:rPr>
+        <w:rFonts w:hint="default" w:ascii="Courier New" w:hAnsi="Courier New"/>
+      </w:rPr>
+    </w:lvl>
+    <w:lvl xmlns:w="http://schemas.openxmlformats.org/wordprocessingml/2006/main" w:ilvl="8">
+      <w:start w:val="1"/>
+      <w:numFmt w:val="bullet"/>
+      <w:lvlText w:val=""/>
+      <w:lvlJc w:val="left"/>
+      <w:pPr>
+        <w:ind w:left="6480" w:hanging="360"/>
+      </w:pPr>
+      <w:rPr>
+        <w:rFonts w:hint="default" w:ascii="Wingdings" w:hAnsi="Wingdings"/>
+      </w:rPr>
+    </w:lvl>
+  </w:abstractNum>
+  <w:abstractNum xmlns:w="http://schemas.openxmlformats.org/wordprocessingml/2006/main" w:abstractNumId="2">
+    <w:nsid w:val="3c9a936e"/>
+    <w:multiLevelType xmlns:w="http://schemas.openxmlformats.org/wordprocessingml/2006/main" w:val="hybridMultilevel"/>
+    <w:lvl xmlns:w="http://schemas.openxmlformats.org/wordprocessingml/2006/main" w:ilvl="0">
+      <w:start w:val="1"/>
+      <w:numFmt w:val="bullet"/>
+      <w:lvlText w:val=""/>
+      <w:lvlJc w:val="left"/>
+      <w:pPr>
+        <w:ind w:left="720" w:hanging="360"/>
+      </w:pPr>
+      <w:rPr>
+        <w:rFonts w:hint="default" w:ascii="Symbol" w:hAnsi="Symbol"/>
+      </w:rPr>
+    </w:lvl>
+    <w:lvl xmlns:w="http://schemas.openxmlformats.org/wordprocessingml/2006/main" w:ilvl="1">
+      <w:start w:val="1"/>
+      <w:numFmt w:val="bullet"/>
+      <w:lvlText w:val="o"/>
+      <w:lvlJc w:val="left"/>
+      <w:pPr>
+        <w:ind w:left="1440" w:hanging="360"/>
+      </w:pPr>
+      <w:rPr>
+        <w:rFonts w:hint="default" w:ascii="Courier New" w:hAnsi="Courier New"/>
+      </w:rPr>
+    </w:lvl>
+    <w:lvl xmlns:w="http://schemas.openxmlformats.org/wordprocessingml/2006/main" w:ilvl="2">
+      <w:start w:val="1"/>
+      <w:numFmt w:val="bullet"/>
+      <w:lvlText w:val=""/>
+      <w:lvlJc w:val="left"/>
+      <w:pPr>
+        <w:ind w:left="2160" w:hanging="360"/>
+      </w:pPr>
+      <w:rPr>
+        <w:rFonts w:hint="default" w:ascii="Wingdings" w:hAnsi="Wingdings"/>
+      </w:rPr>
+    </w:lvl>
+    <w:lvl xmlns:w="http://schemas.openxmlformats.org/wordprocessingml/2006/main" w:ilvl="3">
+      <w:start w:val="1"/>
+      <w:numFmt w:val="bullet"/>
+      <w:lvlText w:val=""/>
+      <w:lvlJc w:val="left"/>
+      <w:pPr>
+        <w:ind w:left="2880" w:hanging="360"/>
+      </w:pPr>
+      <w:rPr>
+        <w:rFonts w:hint="default" w:ascii="Symbol" w:hAnsi="Symbol"/>
+      </w:rPr>
+    </w:lvl>
+    <w:lvl xmlns:w="http://schemas.openxmlformats.org/wordprocessingml/2006/main" w:ilvl="4">
+      <w:start w:val="1"/>
+      <w:numFmt w:val="bullet"/>
+      <w:lvlText w:val="o"/>
+      <w:lvlJc w:val="left"/>
+      <w:pPr>
+        <w:ind w:left="3600" w:hanging="360"/>
+      </w:pPr>
+      <w:rPr>
+        <w:rFonts w:hint="default" w:ascii="Courier New" w:hAnsi="Courier New"/>
+      </w:rPr>
+    </w:lvl>
+    <w:lvl xmlns:w="http://schemas.openxmlformats.org/wordprocessingml/2006/main" w:ilvl="5">
+      <w:start w:val="1"/>
+      <w:numFmt w:val="bullet"/>
+      <w:lvlText w:val=""/>
+      <w:lvlJc w:val="left"/>
+      <w:pPr>
+        <w:ind w:left="4320" w:hanging="360"/>
+      </w:pPr>
+      <w:rPr>
+        <w:rFonts w:hint="default" w:ascii="Wingdings" w:hAnsi="Wingdings"/>
+      </w:rPr>
+    </w:lvl>
+    <w:lvl xmlns:w="http://schemas.openxmlformats.org/wordprocessingml/2006/main" w:ilvl="6">
+      <w:start w:val="1"/>
+      <w:numFmt w:val="bullet"/>
+      <w:lvlText w:val=""/>
+      <w:lvlJc w:val="left"/>
+      <w:pPr>
+        <w:ind w:left="5040" w:hanging="360"/>
+      </w:pPr>
+      <w:rPr>
+        <w:rFonts w:hint="default" w:ascii="Symbol" w:hAnsi="Symbol"/>
+      </w:rPr>
+    </w:lvl>
+    <w:lvl xmlns:w="http://schemas.openxmlformats.org/wordprocessingml/2006/main" w:ilvl="7">
+      <w:start w:val="1"/>
+      <w:numFmt w:val="bullet"/>
+      <w:lvlText w:val="o"/>
+      <w:lvlJc w:val="left"/>
+      <w:pPr>
+        <w:ind w:left="5760" w:hanging="360"/>
+      </w:pPr>
+      <w:rPr>
+        <w:rFonts w:hint="default" w:ascii="Courier New" w:hAnsi="Courier New"/>
+      </w:rPr>
+    </w:lvl>
+    <w:lvl xmlns:w="http://schemas.openxmlformats.org/wordprocessingml/2006/main" w:ilvl="8">
+      <w:start w:val="1"/>
+      <w:numFmt w:val="bullet"/>
+      <w:lvlText w:val=""/>
+      <w:lvlJc w:val="left"/>
+      <w:pPr>
+        <w:ind w:left="6480" w:hanging="360"/>
+      </w:pPr>
+      <w:rPr>
+        <w:rFonts w:hint="default" w:ascii="Wingdings" w:hAnsi="Wingdings"/>
+      </w:rPr>
+    </w:lvl>
+  </w:abstractNum>
+  <w:abstractNum xmlns:w="http://schemas.openxmlformats.org/wordprocessingml/2006/main" w:abstractNumId="1">
+    <w:nsid w:val="20fca5a3"/>
+    <w:multiLevelType xmlns:w="http://schemas.openxmlformats.org/wordprocessingml/2006/main" w:val="hybridMultilevel"/>
+    <w:lvl xmlns:w="http://schemas.openxmlformats.org/wordprocessingml/2006/main" w:ilvl="0">
+      <w:start w:val="1"/>
+      <w:numFmt w:val="bullet"/>
+      <w:lvlText w:val=""/>
+      <w:lvlJc w:val="left"/>
+      <w:pPr>
+        <w:ind w:left="720" w:hanging="360"/>
+      </w:pPr>
+      <w:rPr>
+        <w:rFonts w:hint="default" w:ascii="Symbol" w:hAnsi="Symbol"/>
+      </w:rPr>
+    </w:lvl>
+    <w:lvl xmlns:w="http://schemas.openxmlformats.org/wordprocessingml/2006/main" w:ilvl="1">
+      <w:start w:val="1"/>
+      <w:numFmt w:val="bullet"/>
+      <w:lvlText w:val="o"/>
+      <w:lvlJc w:val="left"/>
+      <w:pPr>
+        <w:ind w:left="1440" w:hanging="360"/>
+      </w:pPr>
+      <w:rPr>
+        <w:rFonts w:hint="default" w:ascii="Courier New" w:hAnsi="Courier New"/>
+      </w:rPr>
+    </w:lvl>
+    <w:lvl xmlns:w="http://schemas.openxmlformats.org/wordprocessingml/2006/main" w:ilvl="2">
+      <w:start w:val="1"/>
+      <w:numFmt w:val="bullet"/>
+      <w:lvlText w:val=""/>
+      <w:lvlJc w:val="left"/>
+      <w:pPr>
+        <w:ind w:left="2160" w:hanging="360"/>
+      </w:pPr>
+      <w:rPr>
+        <w:rFonts w:hint="default" w:ascii="Wingdings" w:hAnsi="Wingdings"/>
+      </w:rPr>
+    </w:lvl>
+    <w:lvl xmlns:w="http://schemas.openxmlformats.org/wordprocessingml/2006/main" w:ilvl="3">
+      <w:start w:val="1"/>
+      <w:numFmt w:val="bullet"/>
+      <w:lvlText w:val=""/>
+      <w:lvlJc w:val="left"/>
+      <w:pPr>
+        <w:ind w:left="2880" w:hanging="360"/>
+      </w:pPr>
+      <w:rPr>
+        <w:rFonts w:hint="default" w:ascii="Symbol" w:hAnsi="Symbol"/>
+      </w:rPr>
+    </w:lvl>
+    <w:lvl xmlns:w="http://schemas.openxmlformats.org/wordprocessingml/2006/main" w:ilvl="4">
+      <w:start w:val="1"/>
+      <w:numFmt w:val="bullet"/>
+      <w:lvlText w:val="o"/>
+      <w:lvlJc w:val="left"/>
+      <w:pPr>
+        <w:ind w:left="3600" w:hanging="360"/>
+      </w:pPr>
+      <w:rPr>
+        <w:rFonts w:hint="default" w:ascii="Courier New" w:hAnsi="Courier New"/>
+      </w:rPr>
+    </w:lvl>
+    <w:lvl xmlns:w="http://schemas.openxmlformats.org/wordprocessingml/2006/main" w:ilvl="5">
+      <w:start w:val="1"/>
+      <w:numFmt w:val="bullet"/>
+      <w:lvlText w:val=""/>
+      <w:lvlJc w:val="left"/>
+      <w:pPr>
+        <w:ind w:left="4320" w:hanging="360"/>
+      </w:pPr>
+      <w:rPr>
+        <w:rFonts w:hint="default" w:ascii="Wingdings" w:hAnsi="Wingdings"/>
+      </w:rPr>
+    </w:lvl>
+    <w:lvl xmlns:w="http://schemas.openxmlformats.org/wordprocessingml/2006/main" w:ilvl="6">
+      <w:start w:val="1"/>
+      <w:numFmt w:val="bullet"/>
+      <w:lvlText w:val=""/>
+      <w:lvlJc w:val="left"/>
+      <w:pPr>
+        <w:ind w:left="5040" w:hanging="360"/>
+      </w:pPr>
+      <w:rPr>
+        <w:rFonts w:hint="default" w:ascii="Symbol" w:hAnsi="Symbol"/>
+      </w:rPr>
+    </w:lvl>
+    <w:lvl xmlns:w="http://schemas.openxmlformats.org/wordprocessingml/2006/main" w:ilvl="7">
+      <w:start w:val="1"/>
+      <w:numFmt w:val="bullet"/>
+      <w:lvlText w:val="o"/>
+      <w:lvlJc w:val="left"/>
+      <w:pPr>
+        <w:ind w:left="5760" w:hanging="360"/>
+      </w:pPr>
+      <w:rPr>
+        <w:rFonts w:hint="default" w:ascii="Courier New" w:hAnsi="Courier New"/>
+      </w:rPr>
+    </w:lvl>
+    <w:lvl xmlns:w="http://schemas.openxmlformats.org/wordprocessingml/2006/main" w:ilvl="8">
+      <w:start w:val="1"/>
+      <w:numFmt w:val="bullet"/>
+      <w:lvlText w:val=""/>
+      <w:lvlJc w:val="left"/>
+      <w:pPr>
+        <w:ind w:left="6480" w:hanging="360"/>
+      </w:pPr>
+      <w:rPr>
+        <w:rFonts w:hint="default" w:ascii="Wingdings" w:hAnsi="Wingdings"/>
+      </w:rPr>
+    </w:lvl>
+  </w:abstractNum>
   <w:abstractNum w:abstractNumId="0" w15:restartNumberingAfterBreak="0">
     <w:nsid w:val="1CEA0425"/>
     <w:multiLevelType w:val="hybridMultilevel"/>
@@ -720,7 +2376,7 @@
         <w:ind w:left="720" w:hanging="360"/>
       </w:pPr>
       <w:rPr>
-        <w:rFonts w:ascii="Calibri" w:eastAsiaTheme="minorEastAsia" w:hAnsi="Calibri" w:cs="Calibri" w:hint="default"/>
+        <w:rFonts w:hint="default" w:ascii="Calibri" w:hAnsi="Calibri" w:cs="Calibri" w:eastAsiaTheme="minorEastAsia"/>
       </w:rPr>
     </w:lvl>
     <w:lvl w:ilvl="1" w:tplc="04100003">
@@ -732,7 +2388,7 @@
         <w:ind w:left="1440" w:hanging="360"/>
       </w:pPr>
       <w:rPr>
-        <w:rFonts w:ascii="Courier New" w:hAnsi="Courier New" w:cs="Courier New" w:hint="default"/>
+        <w:rFonts w:hint="default" w:ascii="Courier New" w:hAnsi="Courier New" w:cs="Courier New"/>
       </w:rPr>
     </w:lvl>
     <w:lvl w:ilvl="2" w:tplc="04100005" w:tentative="1">
@@ -744,7 +2400,7 @@
         <w:ind w:left="2160" w:hanging="360"/>
       </w:pPr>
       <w:rPr>
-        <w:rFonts w:ascii="Wingdings" w:hAnsi="Wingdings" w:hint="default"/>
+        <w:rFonts w:hint="default" w:ascii="Wingdings" w:hAnsi="Wingdings"/>
       </w:rPr>
     </w:lvl>
     <w:lvl w:ilvl="3" w:tplc="04100001" w:tentative="1">
@@ -756,7 +2412,7 @@
         <w:ind w:left="2880" w:hanging="360"/>
       </w:pPr>
       <w:rPr>
-        <w:rFonts w:ascii="Symbol" w:hAnsi="Symbol" w:hint="default"/>
+        <w:rFonts w:hint="default" w:ascii="Symbol" w:hAnsi="Symbol"/>
       </w:rPr>
     </w:lvl>
     <w:lvl w:ilvl="4" w:tplc="04100003" w:tentative="1">
@@ -768,7 +2424,7 @@
         <w:ind w:left="3600" w:hanging="360"/>
       </w:pPr>
       <w:rPr>
-        <w:rFonts w:ascii="Courier New" w:hAnsi="Courier New" w:cs="Courier New" w:hint="default"/>
+        <w:rFonts w:hint="default" w:ascii="Courier New" w:hAnsi="Courier New" w:cs="Courier New"/>
       </w:rPr>
     </w:lvl>
     <w:lvl w:ilvl="5" w:tplc="04100005" w:tentative="1">
@@ -780,7 +2436,7 @@
         <w:ind w:left="4320" w:hanging="360"/>
       </w:pPr>
       <w:rPr>
-        <w:rFonts w:ascii="Wingdings" w:hAnsi="Wingdings" w:hint="default"/>
+        <w:rFonts w:hint="default" w:ascii="Wingdings" w:hAnsi="Wingdings"/>
       </w:rPr>
     </w:lvl>
     <w:lvl w:ilvl="6" w:tplc="04100001" w:tentative="1">
@@ -792,7 +2448,7 @@
         <w:ind w:left="5040" w:hanging="360"/>
       </w:pPr>
       <w:rPr>
-        <w:rFonts w:ascii="Symbol" w:hAnsi="Symbol" w:hint="default"/>
+        <w:rFonts w:hint="default" w:ascii="Symbol" w:hAnsi="Symbol"/>
       </w:rPr>
     </w:lvl>
     <w:lvl w:ilvl="7" w:tplc="04100003" w:tentative="1">
@@ -804,7 +2460,7 @@
         <w:ind w:left="5760" w:hanging="360"/>
       </w:pPr>
       <w:rPr>
-        <w:rFonts w:ascii="Courier New" w:hAnsi="Courier New" w:cs="Courier New" w:hint="default"/>
+        <w:rFonts w:hint="default" w:ascii="Courier New" w:hAnsi="Courier New" w:cs="Courier New"/>
       </w:rPr>
     </w:lvl>
     <w:lvl w:ilvl="8" w:tplc="04100005" w:tentative="1">
@@ -816,10 +2472,22 @@
         <w:ind w:left="6480" w:hanging="360"/>
       </w:pPr>
       <w:rPr>
-        <w:rFonts w:ascii="Wingdings" w:hAnsi="Wingdings" w:hint="default"/>
+        <w:rFonts w:hint="default" w:ascii="Wingdings" w:hAnsi="Wingdings"/>
       </w:rPr>
     </w:lvl>
   </w:abstractNum>
+  <w:num w:numId="5">
+    <w:abstractNumId w:val="4"/>
+  </w:num>
+  <w:num w:numId="4">
+    <w:abstractNumId w:val="3"/>
+  </w:num>
+  <w:num w:numId="3">
+    <w:abstractNumId w:val="2"/>
+  </w:num>
+  <w:num w:numId="2">
+    <w:abstractNumId w:val="1"/>
+  </w:num>
   <w:num w:numId="1" w16cid:durableId="565723504">
     <w:abstractNumId w:val="0"/>
   </w:num>
@@ -827,11 +2495,11 @@
 </file>
 
 <file path=word/styles.xml><?xml version="1.0" encoding="utf-8"?>
-<w:styles xmlns:mc="http://schemas.openxmlformats.org/markup-compatibility/2006" xmlns:r="http://schemas.openxmlformats.org/officeDocument/2006/relationships" xmlns:w="http://schemas.openxmlformats.org/wordprocessingml/2006/main" xmlns:w14="http://schemas.microsoft.com/office/word/2010/wordml" xmlns:w15="http://schemas.microsoft.com/office/word/2012/wordml" xmlns:w16cex="http://schemas.microsoft.com/office/word/2018/wordml/cex" xmlns:w16cid="http://schemas.microsoft.com/office/word/2016/wordml/cid" xmlns:w16="http://schemas.microsoft.com/office/word/2018/wordml" xmlns:w16du="http://schemas.microsoft.com/office/word/2023/wordml/word16du" xmlns:w16sdtdh="http://schemas.microsoft.com/office/word/2020/wordml/sdtdatahash" xmlns:w16sdtfl="http://schemas.microsoft.com/office/word/2024/wordml/sdtformatlock" xmlns:w16se="http://schemas.microsoft.com/office/word/2015/wordml/symex" mc:Ignorable="w14 w15 w16se w16cid w16 w16cex w16sdtdh w16sdtfl w16du">
+<w:styles xmlns:wp14="http://schemas.microsoft.com/office/word/2010/wordprocessingDrawing" xmlns:mc="http://schemas.openxmlformats.org/markup-compatibility/2006" xmlns:r="http://schemas.openxmlformats.org/officeDocument/2006/relationships" xmlns:w="http://schemas.openxmlformats.org/wordprocessingml/2006/main" xmlns:w14="http://schemas.microsoft.com/office/word/2010/wordml" xmlns:w15="http://schemas.microsoft.com/office/word/2012/wordml" xmlns:w16cex="http://schemas.microsoft.com/office/word/2018/wordml/cex" xmlns:w16cid="http://schemas.microsoft.com/office/word/2016/wordml/cid" xmlns:w16="http://schemas.microsoft.com/office/word/2018/wordml" xmlns:w16du="http://schemas.microsoft.com/office/word/2023/wordml/word16du" xmlns:w16sdtdh="http://schemas.microsoft.com/office/word/2020/wordml/sdtdatahash" xmlns:w16sdtfl="http://schemas.microsoft.com/office/word/2024/wordml/sdtformatlock" xmlns:w16se="http://schemas.microsoft.com/office/word/2015/wordml/symex" mc:Ignorable="w14 w15 w16se w16cid w16 w16cex w16sdtdh w16sdtfl w16du wp14">
   <w:docDefaults>
     <w:rPrDefault>
       <w:rPr>
-        <w:rFonts w:asciiTheme="minorHAnsi" w:eastAsiaTheme="minorEastAsia" w:hAnsiTheme="minorHAnsi" w:cstheme="minorBidi"/>
+        <w:rFonts w:asciiTheme="minorHAnsi" w:hAnsiTheme="minorHAnsi" w:eastAsiaTheme="minorEastAsia" w:cstheme="minorBidi"/>
         <w:kern w:val="2"/>
         <w:sz w:val="24"/>
         <w:szCs w:val="24"/>
@@ -848,14 +2516,14 @@
   <w:latentStyles w:defLockedState="0" w:defUIPriority="99" w:defSemiHidden="0" w:defUnhideWhenUsed="0" w:defQFormat="0" w:count="376">
     <w:lsdException w:name="Normal" w:uiPriority="0" w:qFormat="1"/>
     <w:lsdException w:name="heading 1" w:uiPriority="9" w:qFormat="1"/>
-    <w:lsdException w:name="heading 2" w:semiHidden="1" w:uiPriority="9" w:unhideWhenUsed="1" w:qFormat="1"/>
-    <w:lsdException w:name="heading 3" w:semiHidden="1" w:uiPriority="9" w:unhideWhenUsed="1" w:qFormat="1"/>
-    <w:lsdException w:name="heading 4" w:semiHidden="1" w:uiPriority="9" w:unhideWhenUsed="1" w:qFormat="1"/>
-    <w:lsdException w:name="heading 5" w:semiHidden="1" w:uiPriority="9" w:unhideWhenUsed="1" w:qFormat="1"/>
-    <w:lsdException w:name="heading 6" w:semiHidden="1" w:uiPriority="9" w:unhideWhenUsed="1" w:qFormat="1"/>
-    <w:lsdException w:name="heading 7" w:semiHidden="1" w:uiPriority="9" w:unhideWhenUsed="1" w:qFormat="1"/>
-    <w:lsdException w:name="heading 8" w:semiHidden="1" w:uiPriority="9" w:unhideWhenUsed="1" w:qFormat="1"/>
-    <w:lsdException w:name="heading 9" w:semiHidden="1" w:uiPriority="9" w:unhideWhenUsed="1" w:qFormat="1"/>
+    <w:lsdException w:name="heading 2" w:uiPriority="9" w:semiHidden="1" w:unhideWhenUsed="1" w:qFormat="1"/>
+    <w:lsdException w:name="heading 3" w:uiPriority="9" w:semiHidden="1" w:unhideWhenUsed="1" w:qFormat="1"/>
+    <w:lsdException w:name="heading 4" w:uiPriority="9" w:semiHidden="1" w:unhideWhenUsed="1" w:qFormat="1"/>
+    <w:lsdException w:name="heading 5" w:uiPriority="9" w:semiHidden="1" w:unhideWhenUsed="1" w:qFormat="1"/>
+    <w:lsdException w:name="heading 6" w:uiPriority="9" w:semiHidden="1" w:unhideWhenUsed="1" w:qFormat="1"/>
+    <w:lsdException w:name="heading 7" w:uiPriority="9" w:semiHidden="1" w:unhideWhenUsed="1" w:qFormat="1"/>
+    <w:lsdException w:name="heading 8" w:uiPriority="9" w:semiHidden="1" w:unhideWhenUsed="1" w:qFormat="1"/>
+    <w:lsdException w:name="heading 9" w:uiPriority="9" w:semiHidden="1" w:unhideWhenUsed="1" w:qFormat="1"/>
     <w:lsdException w:name="index 1" w:semiHidden="1" w:unhideWhenUsed="1"/>
     <w:lsdException w:name="index 2" w:semiHidden="1" w:unhideWhenUsed="1"/>
     <w:lsdException w:name="index 3" w:semiHidden="1" w:unhideWhenUsed="1"/>
@@ -865,22 +2533,22 @@
     <w:lsdException w:name="index 7" w:semiHidden="1" w:unhideWhenUsed="1"/>
     <w:lsdException w:name="index 8" w:semiHidden="1" w:unhideWhenUsed="1"/>
     <w:lsdException w:name="index 9" w:semiHidden="1" w:unhideWhenUsed="1"/>
-    <w:lsdException w:name="toc 1" w:semiHidden="1" w:uiPriority="39" w:unhideWhenUsed="1"/>
-    <w:lsdException w:name="toc 2" w:semiHidden="1" w:uiPriority="39" w:unhideWhenUsed="1"/>
-    <w:lsdException w:name="toc 3" w:semiHidden="1" w:uiPriority="39" w:unhideWhenUsed="1"/>
-    <w:lsdException w:name="toc 4" w:semiHidden="1" w:uiPriority="39" w:unhideWhenUsed="1"/>
-    <w:lsdException w:name="toc 5" w:semiHidden="1" w:uiPriority="39" w:unhideWhenUsed="1"/>
-    <w:lsdException w:name="toc 6" w:semiHidden="1" w:uiPriority="39" w:unhideWhenUsed="1"/>
-    <w:lsdException w:name="toc 7" w:semiHidden="1" w:uiPriority="39" w:unhideWhenUsed="1"/>
-    <w:lsdException w:name="toc 8" w:semiHidden="1" w:uiPriority="39" w:unhideWhenUsed="1"/>
-    <w:lsdException w:name="toc 9" w:semiHidden="1" w:uiPriority="39" w:unhideWhenUsed="1"/>
+    <w:lsdException w:name="toc 1" w:uiPriority="39" w:semiHidden="1" w:unhideWhenUsed="1"/>
+    <w:lsdException w:name="toc 2" w:uiPriority="39" w:semiHidden="1" w:unhideWhenUsed="1"/>
+    <w:lsdException w:name="toc 3" w:uiPriority="39" w:semiHidden="1" w:unhideWhenUsed="1"/>
+    <w:lsdException w:name="toc 4" w:uiPriority="39" w:semiHidden="1" w:unhideWhenUsed="1"/>
+    <w:lsdException w:name="toc 5" w:uiPriority="39" w:semiHidden="1" w:unhideWhenUsed="1"/>
+    <w:lsdException w:name="toc 6" w:uiPriority="39" w:semiHidden="1" w:unhideWhenUsed="1"/>
+    <w:lsdException w:name="toc 7" w:uiPriority="39" w:semiHidden="1" w:unhideWhenUsed="1"/>
+    <w:lsdException w:name="toc 8" w:uiPriority="39" w:semiHidden="1" w:unhideWhenUsed="1"/>
+    <w:lsdException w:name="toc 9" w:uiPriority="39" w:semiHidden="1" w:unhideWhenUsed="1"/>
     <w:lsdException w:name="Normal Indent" w:semiHidden="1" w:unhideWhenUsed="1"/>
     <w:lsdException w:name="footnote text" w:semiHidden="1" w:unhideWhenUsed="1"/>
     <w:lsdException w:name="annotation text" w:semiHidden="1" w:unhideWhenUsed="1"/>
     <w:lsdException w:name="header" w:semiHidden="1" w:unhideWhenUsed="1"/>
     <w:lsdException w:name="footer" w:semiHidden="1" w:unhideWhenUsed="1"/>
     <w:lsdException w:name="index heading" w:semiHidden="1" w:unhideWhenUsed="1"/>
-    <w:lsdException w:name="caption" w:semiHidden="1" w:uiPriority="35" w:unhideWhenUsed="1" w:qFormat="1"/>
+    <w:lsdException w:name="caption" w:uiPriority="35" w:semiHidden="1" w:unhideWhenUsed="1" w:qFormat="1"/>
     <w:lsdException w:name="table of figures" w:semiHidden="1" w:unhideWhenUsed="1"/>
     <w:lsdException w:name="envelope address" w:semiHidden="1" w:unhideWhenUsed="1"/>
     <w:lsdException w:name="envelope return" w:semiHidden="1" w:unhideWhenUsed="1"/>
@@ -911,7 +2579,7 @@
     <w:lsdException w:name="Title" w:uiPriority="10" w:qFormat="1"/>
     <w:lsdException w:name="Closing" w:semiHidden="1" w:unhideWhenUsed="1"/>
     <w:lsdException w:name="Signature" w:semiHidden="1" w:unhideWhenUsed="1"/>
-    <w:lsdException w:name="Default Paragraph Font" w:semiHidden="1" w:uiPriority="1" w:unhideWhenUsed="1"/>
+    <w:lsdException w:name="Default Paragraph Font" w:uiPriority="1" w:semiHidden="1" w:unhideWhenUsed="1"/>
     <w:lsdException w:name="Body Text" w:semiHidden="1" w:unhideWhenUsed="1"/>
     <w:lsdException w:name="Body Text Indent" w:semiHidden="1" w:unhideWhenUsed="1"/>
     <w:lsdException w:name="List Continue" w:semiHidden="1" w:unhideWhenUsed="1"/>
@@ -1111,8 +2779,8 @@
     <w:lsdException w:name="Subtle Reference" w:uiPriority="31" w:qFormat="1"/>
     <w:lsdException w:name="Intense Reference" w:uiPriority="32" w:qFormat="1"/>
     <w:lsdException w:name="Book Title" w:uiPriority="33" w:qFormat="1"/>
-    <w:lsdException w:name="Bibliography" w:semiHidden="1" w:uiPriority="37" w:unhideWhenUsed="1"/>
-    <w:lsdException w:name="TOC Heading" w:semiHidden="1" w:uiPriority="39" w:unhideWhenUsed="1" w:qFormat="1"/>
+    <w:lsdException w:name="Bibliography" w:uiPriority="37" w:semiHidden="1" w:unhideWhenUsed="1"/>
+    <w:lsdException w:name="TOC Heading" w:uiPriority="39" w:semiHidden="1" w:unhideWhenUsed="1" w:qFormat="1"/>
     <w:lsdException w:name="Plain Table 1" w:uiPriority="41"/>
     <w:lsdException w:name="Plain Table 2" w:uiPriority="42"/>
     <w:lsdException w:name="Plain Table 3" w:uiPriority="43"/>
@@ -1223,7 +2891,7 @@
     <w:lsdException w:name="Unresolved Mention" w:semiHidden="1" w:unhideWhenUsed="1"/>
     <w:lsdException w:name="Smart Link" w:semiHidden="1" w:unhideWhenUsed="1"/>
   </w:latentStyles>
-  <w:style w:type="paragraph" w:default="1" w:styleId="Normale">
+  <w:style w:type="paragraph" w:styleId="Normale" w:default="1">
     <w:name w:val="Normal"/>
     <w:qFormat/>
   </w:style>
@@ -1242,7 +2910,7 @@
       <w:outlineLvl w:val="0"/>
     </w:pPr>
     <w:rPr>
-      <w:rFonts w:asciiTheme="majorHAnsi" w:eastAsiaTheme="majorEastAsia" w:hAnsiTheme="majorHAnsi" w:cstheme="majorBidi"/>
+      <w:rFonts w:asciiTheme="majorHAnsi" w:hAnsiTheme="majorHAnsi" w:eastAsiaTheme="majorEastAsia" w:cstheme="majorBidi"/>
       <w:color w:val="0F4761" w:themeColor="accent1" w:themeShade="BF"/>
       <w:sz w:val="40"/>
       <w:szCs w:val="40"/>
@@ -1265,7 +2933,7 @@
       <w:outlineLvl w:val="1"/>
     </w:pPr>
     <w:rPr>
-      <w:rFonts w:asciiTheme="majorHAnsi" w:eastAsiaTheme="majorEastAsia" w:hAnsiTheme="majorHAnsi" w:cstheme="majorBidi"/>
+      <w:rFonts w:asciiTheme="majorHAnsi" w:hAnsiTheme="majorHAnsi" w:eastAsiaTheme="majorEastAsia" w:cstheme="majorBidi"/>
       <w:color w:val="0F4761" w:themeColor="accent1" w:themeShade="BF"/>
       <w:sz w:val="32"/>
       <w:szCs w:val="32"/>
@@ -1426,13 +3094,13 @@
       <w:color w:val="272727" w:themeColor="text1" w:themeTint="D8"/>
     </w:rPr>
   </w:style>
-  <w:style w:type="character" w:default="1" w:styleId="Carpredefinitoparagrafo">
+  <w:style w:type="character" w:styleId="Carpredefinitoparagrafo" w:default="1">
     <w:name w:val="Default Paragraph Font"/>
     <w:uiPriority w:val="1"/>
     <w:semiHidden/>
     <w:unhideWhenUsed/>
   </w:style>
-  <w:style w:type="table" w:default="1" w:styleId="Tabellanormale">
+  <w:style w:type="table" w:styleId="Tabellanormale" w:default="1">
     <w:name w:val="Normal Table"/>
     <w:uiPriority w:val="99"/>
     <w:semiHidden/>
@@ -1447,26 +3115,26 @@
       </w:tblCellMar>
     </w:tblPr>
   </w:style>
-  <w:style w:type="numbering" w:default="1" w:styleId="Nessunelenco">
+  <w:style w:type="numbering" w:styleId="Nessunelenco" w:default="1">
     <w:name w:val="No List"/>
     <w:uiPriority w:val="99"/>
     <w:semiHidden/>
     <w:unhideWhenUsed/>
   </w:style>
-  <w:style w:type="character" w:customStyle="1" w:styleId="Titolo1Carattere">
+  <w:style w:type="character" w:styleId="Titolo1Carattere" w:customStyle="1">
     <w:name w:val="Titolo 1 Carattere"/>
     <w:basedOn w:val="Carpredefinitoparagrafo"/>
     <w:link w:val="Titolo1"/>
     <w:uiPriority w:val="9"/>
     <w:rsid w:val="00577FF9"/>
     <w:rPr>
-      <w:rFonts w:asciiTheme="majorHAnsi" w:eastAsiaTheme="majorEastAsia" w:hAnsiTheme="majorHAnsi" w:cstheme="majorBidi"/>
+      <w:rFonts w:asciiTheme="majorHAnsi" w:hAnsiTheme="majorHAnsi" w:eastAsiaTheme="majorEastAsia" w:cstheme="majorBidi"/>
       <w:color w:val="0F4761" w:themeColor="accent1" w:themeShade="BF"/>
       <w:sz w:val="40"/>
       <w:szCs w:val="40"/>
     </w:rPr>
   </w:style>
-  <w:style w:type="character" w:customStyle="1" w:styleId="Titolo2Carattere">
+  <w:style w:type="character" w:styleId="Titolo2Carattere" w:customStyle="1">
     <w:name w:val="Titolo 2 Carattere"/>
     <w:basedOn w:val="Carpredefinitoparagrafo"/>
     <w:link w:val="Titolo2"/>
@@ -1474,13 +3142,13 @@
     <w:semiHidden/>
     <w:rsid w:val="00577FF9"/>
     <w:rPr>
-      <w:rFonts w:asciiTheme="majorHAnsi" w:eastAsiaTheme="majorEastAsia" w:hAnsiTheme="majorHAnsi" w:cstheme="majorBidi"/>
+      <w:rFonts w:asciiTheme="majorHAnsi" w:hAnsiTheme="majorHAnsi" w:eastAsiaTheme="majorEastAsia" w:cstheme="majorBidi"/>
       <w:color w:val="0F4761" w:themeColor="accent1" w:themeShade="BF"/>
       <w:sz w:val="32"/>
       <w:szCs w:val="32"/>
     </w:rPr>
   </w:style>
-  <w:style w:type="character" w:customStyle="1" w:styleId="Titolo3Carattere">
+  <w:style w:type="character" w:styleId="Titolo3Carattere" w:customStyle="1">
     <w:name w:val="Titolo 3 Carattere"/>
     <w:basedOn w:val="Carpredefinitoparagrafo"/>
     <w:link w:val="Titolo3"/>
@@ -1494,7 +3162,7 @@
       <w:szCs w:val="28"/>
     </w:rPr>
   </w:style>
-  <w:style w:type="character" w:customStyle="1" w:styleId="Titolo4Carattere">
+  <w:style w:type="character" w:styleId="Titolo4Carattere" w:customStyle="1">
     <w:name w:val="Titolo 4 Carattere"/>
     <w:basedOn w:val="Carpredefinitoparagrafo"/>
     <w:link w:val="Titolo4"/>
@@ -1508,7 +3176,7 @@
       <w:color w:val="0F4761" w:themeColor="accent1" w:themeShade="BF"/>
     </w:rPr>
   </w:style>
-  <w:style w:type="character" w:customStyle="1" w:styleId="Titolo5Carattere">
+  <w:style w:type="character" w:styleId="Titolo5Carattere" w:customStyle="1">
     <w:name w:val="Titolo 5 Carattere"/>
     <w:basedOn w:val="Carpredefinitoparagrafo"/>
     <w:link w:val="Titolo5"/>
@@ -1520,7 +3188,7 @@
       <w:color w:val="0F4761" w:themeColor="accent1" w:themeShade="BF"/>
     </w:rPr>
   </w:style>
-  <w:style w:type="character" w:customStyle="1" w:styleId="Titolo6Carattere">
+  <w:style w:type="character" w:styleId="Titolo6Carattere" w:customStyle="1">
     <w:name w:val="Titolo 6 Carattere"/>
     <w:basedOn w:val="Carpredefinitoparagrafo"/>
     <w:link w:val="Titolo6"/>
@@ -1534,7 +3202,7 @@
       <w:color w:val="595959" w:themeColor="text1" w:themeTint="A6"/>
     </w:rPr>
   </w:style>
-  <w:style w:type="character" w:customStyle="1" w:styleId="Titolo7Carattere">
+  <w:style w:type="character" w:styleId="Titolo7Carattere" w:customStyle="1">
     <w:name w:val="Titolo 7 Carattere"/>
     <w:basedOn w:val="Carpredefinitoparagrafo"/>
     <w:link w:val="Titolo7"/>
@@ -1546,7 +3214,7 @@
       <w:color w:val="595959" w:themeColor="text1" w:themeTint="A6"/>
     </w:rPr>
   </w:style>
-  <w:style w:type="character" w:customStyle="1" w:styleId="Titolo8Carattere">
+  <w:style w:type="character" w:styleId="Titolo8Carattere" w:customStyle="1">
     <w:name w:val="Titolo 8 Carattere"/>
     <w:basedOn w:val="Carpredefinitoparagrafo"/>
     <w:link w:val="Titolo8"/>
@@ -1560,7 +3228,7 @@
       <w:color w:val="272727" w:themeColor="text1" w:themeTint="D8"/>
     </w:rPr>
   </w:style>
-  <w:style w:type="character" w:customStyle="1" w:styleId="Titolo9Carattere">
+  <w:style w:type="character" w:styleId="Titolo9Carattere" w:customStyle="1">
     <w:name w:val="Titolo 9 Carattere"/>
     <w:basedOn w:val="Carpredefinitoparagrafo"/>
     <w:link w:val="Titolo9"/>
@@ -1585,21 +3253,21 @@
       <w:contextualSpacing/>
     </w:pPr>
     <w:rPr>
-      <w:rFonts w:asciiTheme="majorHAnsi" w:eastAsiaTheme="majorEastAsia" w:hAnsiTheme="majorHAnsi" w:cstheme="majorBidi"/>
+      <w:rFonts w:asciiTheme="majorHAnsi" w:hAnsiTheme="majorHAnsi" w:eastAsiaTheme="majorEastAsia" w:cstheme="majorBidi"/>
       <w:spacing w:val="-10"/>
       <w:kern w:val="28"/>
       <w:sz w:val="56"/>
       <w:szCs w:val="56"/>
     </w:rPr>
   </w:style>
-  <w:style w:type="character" w:customStyle="1" w:styleId="TitoloCarattere">
+  <w:style w:type="character" w:styleId="TitoloCarattere" w:customStyle="1">
     <w:name w:val="Titolo Carattere"/>
     <w:basedOn w:val="Carpredefinitoparagrafo"/>
     <w:link w:val="Titolo"/>
     <w:uiPriority w:val="10"/>
     <w:rsid w:val="00577FF9"/>
     <w:rPr>
-      <w:rFonts w:asciiTheme="majorHAnsi" w:eastAsiaTheme="majorEastAsia" w:hAnsiTheme="majorHAnsi" w:cstheme="majorBidi"/>
+      <w:rFonts w:asciiTheme="majorHAnsi" w:hAnsiTheme="majorHAnsi" w:eastAsiaTheme="majorEastAsia" w:cstheme="majorBidi"/>
       <w:spacing w:val="-10"/>
       <w:kern w:val="28"/>
       <w:sz w:val="56"/>
@@ -1627,7 +3295,7 @@
       <w:szCs w:val="28"/>
     </w:rPr>
   </w:style>
-  <w:style w:type="character" w:customStyle="1" w:styleId="SottotitoloCarattere">
+  <w:style w:type="character" w:styleId="SottotitoloCarattere" w:customStyle="1">
     <w:name w:val="Sottotitolo Carattere"/>
     <w:basedOn w:val="Carpredefinitoparagrafo"/>
     <w:link w:val="Sottotitolo"/>
@@ -1659,7 +3327,7 @@
       <w:color w:val="404040" w:themeColor="text1" w:themeTint="BF"/>
     </w:rPr>
   </w:style>
-  <w:style w:type="character" w:customStyle="1" w:styleId="CitazioneCarattere">
+  <w:style w:type="character" w:styleId="CitazioneCarattere" w:customStyle="1">
     <w:name w:val="Citazione Carattere"/>
     <w:basedOn w:val="Carpredefinitoparagrafo"/>
     <w:link w:val="Citazione"/>
@@ -1704,8 +3372,8 @@
     <w:rsid w:val="00577FF9"/>
     <w:pPr>
       <w:pBdr>
-        <w:top w:val="single" w:sz="4" w:space="10" w:color="0F4761" w:themeColor="accent1" w:themeShade="BF"/>
-        <w:bottom w:val="single" w:sz="4" w:space="10" w:color="0F4761" w:themeColor="accent1" w:themeShade="BF"/>
+        <w:top w:val="single" w:color="0F4761" w:themeColor="accent1" w:themeShade="BF" w:sz="4" w:space="10"/>
+        <w:bottom w:val="single" w:color="0F4761" w:themeColor="accent1" w:themeShade="BF" w:sz="4" w:space="10"/>
       </w:pBdr>
       <w:spacing w:before="360" w:after="360"/>
       <w:ind w:left="864" w:right="864"/>
@@ -1717,7 +3385,7 @@
       <w:color w:val="0F4761" w:themeColor="accent1" w:themeShade="BF"/>
     </w:rPr>
   </w:style>
-  <w:style w:type="character" w:customStyle="1" w:styleId="CitazioneintensaCarattere">
+  <w:style w:type="character" w:styleId="CitazioneintensaCarattere" w:customStyle="1">
     <w:name w:val="Citazione intensa Carattere"/>
     <w:basedOn w:val="Carpredefinitoparagrafo"/>
     <w:link w:val="Citazioneintensa"/>
@@ -1782,7 +3450,7 @@
 </file>
 
 <file path=word/theme/theme1.xml><?xml version="1.0" encoding="utf-8"?>
-<a:theme xmlns:a="http://schemas.openxmlformats.org/drawingml/2006/main" name="Tema di Office">
+<a:theme xmlns:a="http://schemas.openxmlformats.org/drawingml/2006/main" xmlns:thm15="http://schemas.microsoft.com/office/thememl/2012/main" name="Tema di Office">
   <a:themeElements>
     <a:clrScheme name="Office">
       <a:dk1>

</xml_diff>